<commit_message>
Edits chapter 4 structure and outline
</commit_message>
<xml_diff>
--- a/4_Evolution_of_retinol_metabolism/Chapter_4_retinol_metabolism.docx
+++ b/4_Evolution_of_retinol_metabolism/Chapter_4_retinol_metabolism.docx
@@ -152,6 +152,7 @@
           <w:sz w:val="32"/>
           <w:szCs w:val="32"/>
         </w:rPr>
+        <w:lastRenderedPageBreak/>
         <w:t>Introduction</w:t>
       </w:r>
     </w:p>
@@ -162,6 +163,275 @@
           <w:color w:val="0070C0"/>
           <w:sz w:val="32"/>
           <w:szCs w:val="32"/>
+        </w:rPr>
+      </w:pPr>
+    </w:p>
+    <w:p>
+      <w:pPr>
+        <w:rPr>
+          <w:rFonts w:ascii="Times New Roman" w:hAnsi="Times New Roman" w:cs="Times New Roman"/>
+          <w:sz w:val="24"/>
+          <w:szCs w:val="24"/>
+        </w:rPr>
+      </w:pPr>
+    </w:p>
+    <w:p>
+      <w:pPr>
+        <w:rPr>
+          <w:rFonts w:ascii="Times New Roman" w:hAnsi="Times New Roman" w:cs="Times New Roman"/>
+          <w:sz w:val="24"/>
+          <w:szCs w:val="24"/>
+        </w:rPr>
+      </w:pPr>
+    </w:p>
+    <w:p>
+      <w:pPr>
+        <w:rPr>
+          <w:rFonts w:ascii="Times New Roman" w:hAnsi="Times New Roman" w:cs="Times New Roman"/>
+          <w:sz w:val="24"/>
+          <w:szCs w:val="24"/>
+        </w:rPr>
+      </w:pPr>
+      <w:r>
+        <w:rPr>
+          <w:rFonts w:ascii="Times New Roman" w:hAnsi="Times New Roman" w:cs="Times New Roman"/>
+          <w:sz w:val="24"/>
+          <w:szCs w:val="24"/>
+        </w:rPr>
+        <w:br w:type="page"/>
+      </w:r>
+    </w:p>
+    <w:p>
+      <w:pPr>
+        <w:rPr>
+          <w:rFonts w:ascii="Times New Roman" w:hAnsi="Times New Roman" w:cs="Times New Roman"/>
+          <w:color w:val="0070C0"/>
+          <w:sz w:val="32"/>
+          <w:szCs w:val="32"/>
+        </w:rPr>
+      </w:pPr>
+      <w:r>
+        <w:rPr>
+          <w:rFonts w:ascii="Times New Roman" w:hAnsi="Times New Roman" w:cs="Times New Roman"/>
+          <w:color w:val="0070C0"/>
+          <w:sz w:val="32"/>
+          <w:szCs w:val="32"/>
+        </w:rPr>
+        <w:lastRenderedPageBreak/>
+        <w:t>Results and Discussion</w:t>
+      </w:r>
+    </w:p>
+    <w:p>
+      <w:pPr>
+        <w:rPr>
+          <w:rFonts w:ascii="Times New Roman" w:hAnsi="Times New Roman" w:cs="Times New Roman"/>
+          <w:color w:val="0070C0"/>
+          <w:sz w:val="32"/>
+          <w:szCs w:val="32"/>
+        </w:rPr>
+      </w:pPr>
+    </w:p>
+    <w:p>
+      <w:pPr>
+        <w:rPr>
+          <w:rFonts w:ascii="Times New Roman" w:hAnsi="Times New Roman" w:cs="Times New Roman"/>
+          <w:sz w:val="24"/>
+          <w:szCs w:val="24"/>
+        </w:rPr>
+      </w:pPr>
+    </w:p>
+    <w:p>
+      <w:pPr>
+        <w:rPr>
+          <w:rFonts w:ascii="Times New Roman" w:hAnsi="Times New Roman" w:cs="Times New Roman"/>
+          <w:sz w:val="24"/>
+          <w:szCs w:val="24"/>
+        </w:rPr>
+      </w:pPr>
+    </w:p>
+    <w:p>
+      <w:pPr>
+        <w:rPr>
+          <w:rFonts w:ascii="Times New Roman" w:hAnsi="Times New Roman" w:cs="Times New Roman"/>
+          <w:sz w:val="24"/>
+          <w:szCs w:val="24"/>
+        </w:rPr>
+      </w:pPr>
+      <w:r>
+        <w:rPr>
+          <w:rFonts w:ascii="Times New Roman" w:hAnsi="Times New Roman" w:cs="Times New Roman"/>
+          <w:sz w:val="24"/>
+          <w:szCs w:val="24"/>
+        </w:rPr>
+        <w:br w:type="page"/>
+      </w:r>
+    </w:p>
+    <w:p>
+      <w:pPr>
+        <w:rPr>
+          <w:rFonts w:ascii="Times New Roman" w:hAnsi="Times New Roman" w:cs="Times New Roman"/>
+          <w:color w:val="0070C0"/>
+          <w:sz w:val="32"/>
+          <w:szCs w:val="32"/>
+        </w:rPr>
+      </w:pPr>
+      <w:r>
+        <w:rPr>
+          <w:rFonts w:ascii="Times New Roman" w:hAnsi="Times New Roman" w:cs="Times New Roman"/>
+          <w:color w:val="0070C0"/>
+          <w:sz w:val="32"/>
+          <w:szCs w:val="32"/>
+        </w:rPr>
+        <w:lastRenderedPageBreak/>
+        <w:t>Conclusions</w:t>
+      </w:r>
+    </w:p>
+    <w:p>
+      <w:pPr>
+        <w:rPr>
+          <w:rFonts w:ascii="Times New Roman" w:hAnsi="Times New Roman" w:cs="Times New Roman"/>
+          <w:color w:val="0070C0"/>
+          <w:sz w:val="32"/>
+          <w:szCs w:val="32"/>
+        </w:rPr>
+      </w:pPr>
+    </w:p>
+    <w:p>
+      <w:pPr>
+        <w:rPr>
+          <w:rFonts w:ascii="Times New Roman" w:hAnsi="Times New Roman" w:cs="Times New Roman"/>
+          <w:sz w:val="24"/>
+          <w:szCs w:val="24"/>
+        </w:rPr>
+      </w:pPr>
+    </w:p>
+    <w:p>
+      <w:pPr>
+        <w:rPr>
+          <w:rFonts w:ascii="Times New Roman" w:hAnsi="Times New Roman" w:cs="Times New Roman"/>
+          <w:sz w:val="24"/>
+          <w:szCs w:val="24"/>
+        </w:rPr>
+      </w:pPr>
+    </w:p>
+    <w:p>
+      <w:pPr>
+        <w:rPr>
+          <w:rFonts w:ascii="Times New Roman" w:hAnsi="Times New Roman" w:cs="Times New Roman"/>
+          <w:sz w:val="24"/>
+          <w:szCs w:val="24"/>
+        </w:rPr>
+      </w:pPr>
+      <w:r>
+        <w:rPr>
+          <w:rFonts w:ascii="Times New Roman" w:hAnsi="Times New Roman" w:cs="Times New Roman"/>
+          <w:sz w:val="24"/>
+          <w:szCs w:val="24"/>
+        </w:rPr>
+        <w:br w:type="page"/>
+      </w:r>
+    </w:p>
+    <w:p>
+      <w:pPr>
+        <w:rPr>
+          <w:rFonts w:ascii="Times New Roman" w:hAnsi="Times New Roman" w:cs="Times New Roman"/>
+          <w:color w:val="0070C0"/>
+          <w:sz w:val="32"/>
+          <w:szCs w:val="32"/>
+        </w:rPr>
+      </w:pPr>
+      <w:r>
+        <w:rPr>
+          <w:rFonts w:ascii="Times New Roman" w:hAnsi="Times New Roman" w:cs="Times New Roman"/>
+          <w:color w:val="0070C0"/>
+          <w:sz w:val="32"/>
+          <w:szCs w:val="32"/>
+        </w:rPr>
+        <w:lastRenderedPageBreak/>
+        <w:t>Methods</w:t>
+      </w:r>
+    </w:p>
+    <w:p>
+      <w:pPr>
+        <w:rPr>
+          <w:rFonts w:ascii="Times New Roman" w:hAnsi="Times New Roman" w:cs="Times New Roman"/>
+          <w:color w:val="0070C0"/>
+          <w:sz w:val="32"/>
+          <w:szCs w:val="32"/>
+        </w:rPr>
+      </w:pPr>
+    </w:p>
+    <w:p>
+      <w:pPr>
+        <w:rPr>
+          <w:rFonts w:ascii="Times New Roman" w:hAnsi="Times New Roman" w:cs="Times New Roman"/>
+          <w:sz w:val="24"/>
+          <w:szCs w:val="24"/>
+        </w:rPr>
+      </w:pPr>
+    </w:p>
+    <w:p>
+      <w:pPr>
+        <w:rPr>
+          <w:rFonts w:ascii="Times New Roman" w:hAnsi="Times New Roman" w:cs="Times New Roman"/>
+          <w:sz w:val="24"/>
+          <w:szCs w:val="24"/>
+        </w:rPr>
+      </w:pPr>
+    </w:p>
+    <w:p>
+      <w:pPr>
+        <w:rPr>
+          <w:rFonts w:ascii="Times New Roman" w:hAnsi="Times New Roman" w:cs="Times New Roman"/>
+          <w:sz w:val="24"/>
+          <w:szCs w:val="24"/>
+        </w:rPr>
+      </w:pPr>
+      <w:r>
+        <w:rPr>
+          <w:rFonts w:ascii="Times New Roman" w:hAnsi="Times New Roman" w:cs="Times New Roman"/>
+          <w:sz w:val="24"/>
+          <w:szCs w:val="24"/>
+        </w:rPr>
+        <w:br w:type="page"/>
+      </w:r>
+    </w:p>
+    <w:p>
+      <w:pPr>
+        <w:rPr>
+          <w:rFonts w:ascii="Times New Roman" w:hAnsi="Times New Roman" w:cs="Times New Roman"/>
+          <w:color w:val="0070C0"/>
+          <w:sz w:val="32"/>
+          <w:szCs w:val="32"/>
+        </w:rPr>
+      </w:pPr>
+      <w:r>
+        <w:rPr>
+          <w:rFonts w:ascii="Times New Roman" w:hAnsi="Times New Roman" w:cs="Times New Roman"/>
+          <w:color w:val="0070C0"/>
+          <w:sz w:val="32"/>
+          <w:szCs w:val="32"/>
+        </w:rPr>
+        <w:lastRenderedPageBreak/>
+        <w:t>References</w:t>
+      </w:r>
+    </w:p>
+    <w:p>
+      <w:pPr>
+        <w:rPr>
+          <w:rFonts w:ascii="Times New Roman" w:hAnsi="Times New Roman" w:cs="Times New Roman"/>
+          <w:color w:val="0070C0"/>
+          <w:sz w:val="32"/>
+          <w:szCs w:val="32"/>
+        </w:rPr>
+      </w:pPr>
+    </w:p>
+    <w:p>
+      <w:pPr>
+        <w:rPr>
+          <w:rFonts w:ascii="Times New Roman" w:hAnsi="Times New Roman" w:cs="Times New Roman"/>
+          <w:sz w:val="24"/>
+          <w:szCs w:val="24"/>
         </w:rPr>
       </w:pPr>
     </w:p>

</xml_diff>

<commit_message>
Updates Chapter 4 intro
</commit_message>
<xml_diff>
--- a/4_Evolution_of_retinol_metabolism/Chapter_4_retinol_metabolism.docx
+++ b/4_Evolution_of_retinol_metabolism/Chapter_4_retinol_metabolism.docx
@@ -4,6 +4,7 @@
   <w:body>
     <w:p>
       <w:pPr>
+        <w:spacing w:line="360" w:lineRule="auto"/>
         <w:jc w:val="both"/>
         <w:rPr>
           <w:rFonts w:ascii="Times New Roman" w:eastAsia="Times New Roman" w:hAnsi="Times New Roman" w:cs="Times New Roman"/>
@@ -14,6 +15,7 @@
     </w:p>
     <w:p>
       <w:pPr>
+        <w:spacing w:line="360" w:lineRule="auto"/>
         <w:jc w:val="both"/>
         <w:rPr>
           <w:rFonts w:ascii="Times New Roman" w:eastAsia="Times New Roman" w:hAnsi="Times New Roman" w:cs="Times New Roman"/>
@@ -34,6 +36,7 @@
     </w:p>
     <w:p>
       <w:pPr>
+        <w:spacing w:line="360" w:lineRule="auto"/>
         <w:jc w:val="both"/>
         <w:rPr>
           <w:rFonts w:ascii="Times New Roman" w:eastAsia="Times New Roman" w:hAnsi="Times New Roman" w:cs="Times New Roman"/>
@@ -65,6 +68,7 @@
     </w:p>
     <w:p>
       <w:pPr>
+        <w:spacing w:line="360" w:lineRule="auto"/>
         <w:jc w:val="both"/>
         <w:rPr>
           <w:rFonts w:ascii="Times New Roman" w:eastAsia="Times New Roman" w:hAnsi="Times New Roman" w:cs="Times New Roman"/>
@@ -83,6 +87,8 @@
     </w:p>
     <w:p>
       <w:pPr>
+        <w:spacing w:line="360" w:lineRule="auto"/>
+        <w:jc w:val="both"/>
         <w:rPr>
           <w:rFonts w:ascii="Times New Roman" w:hAnsi="Times New Roman" w:cs="Times New Roman"/>
           <w:color w:val="0070C0"/>
@@ -103,6 +109,8 @@
     </w:p>
     <w:p>
       <w:pPr>
+        <w:spacing w:line="360" w:lineRule="auto"/>
+        <w:jc w:val="both"/>
         <w:rPr>
           <w:rFonts w:ascii="Times New Roman" w:hAnsi="Times New Roman" w:cs="Times New Roman"/>
           <w:sz w:val="32"/>
@@ -112,15 +120,41 @@
     </w:p>
     <w:p>
       <w:pPr>
-        <w:rPr>
-          <w:rFonts w:ascii="Times New Roman" w:hAnsi="Times New Roman" w:cs="Times New Roman"/>
-          <w:sz w:val="24"/>
-          <w:szCs w:val="24"/>
-        </w:rPr>
-      </w:pPr>
-    </w:p>
-    <w:p>
-      <w:pPr>
+        <w:spacing w:line="360" w:lineRule="auto"/>
+        <w:jc w:val="both"/>
+        <w:rPr>
+          <w:rFonts w:ascii="Times New Roman" w:hAnsi="Times New Roman" w:cs="Times New Roman"/>
+          <w:sz w:val="24"/>
+          <w:szCs w:val="24"/>
+        </w:rPr>
+      </w:pPr>
+    </w:p>
+    <w:p>
+      <w:pPr>
+        <w:spacing w:line="360" w:lineRule="auto"/>
+        <w:jc w:val="both"/>
+        <w:rPr>
+          <w:rFonts w:ascii="Times New Roman" w:hAnsi="Times New Roman" w:cs="Times New Roman"/>
+          <w:sz w:val="24"/>
+          <w:szCs w:val="24"/>
+        </w:rPr>
+      </w:pPr>
+    </w:p>
+    <w:p>
+      <w:pPr>
+        <w:spacing w:line="360" w:lineRule="auto"/>
+        <w:jc w:val="both"/>
+        <w:rPr>
+          <w:rFonts w:ascii="Times New Roman" w:hAnsi="Times New Roman" w:cs="Times New Roman"/>
+          <w:sz w:val="24"/>
+          <w:szCs w:val="24"/>
+        </w:rPr>
+      </w:pPr>
+    </w:p>
+    <w:p>
+      <w:pPr>
+        <w:spacing w:line="360" w:lineRule="auto"/>
+        <w:jc w:val="both"/>
         <w:rPr>
           <w:rFonts w:ascii="Times New Roman" w:hAnsi="Times New Roman" w:cs="Times New Roman"/>
           <w:sz w:val="24"/>
@@ -138,6 +172,8 @@
     </w:p>
     <w:p>
       <w:pPr>
+        <w:spacing w:line="360" w:lineRule="auto"/>
+        <w:jc w:val="both"/>
         <w:rPr>
           <w:rFonts w:ascii="Times New Roman" w:hAnsi="Times New Roman" w:cs="Times New Roman"/>
           <w:color w:val="0070C0"/>
@@ -158,6 +194,8 @@
     </w:p>
     <w:p>
       <w:pPr>
+        <w:spacing w:line="360" w:lineRule="auto"/>
+        <w:jc w:val="both"/>
         <w:rPr>
           <w:rFonts w:ascii="Times New Roman" w:hAnsi="Times New Roman" w:cs="Times New Roman"/>
           <w:color w:val="0070C0"/>
@@ -168,24 +206,1170 @@
     </w:p>
     <w:p>
       <w:pPr>
-        <w:rPr>
-          <w:rFonts w:ascii="Times New Roman" w:hAnsi="Times New Roman" w:cs="Times New Roman"/>
-          <w:sz w:val="24"/>
-          <w:szCs w:val="24"/>
-        </w:rPr>
-      </w:pPr>
-    </w:p>
-    <w:p>
-      <w:pPr>
-        <w:rPr>
-          <w:rFonts w:ascii="Times New Roman" w:hAnsi="Times New Roman" w:cs="Times New Roman"/>
-          <w:sz w:val="24"/>
-          <w:szCs w:val="24"/>
-        </w:rPr>
-      </w:pPr>
-    </w:p>
-    <w:p>
-      <w:pPr>
+        <w:spacing w:line="360" w:lineRule="auto"/>
+        <w:jc w:val="both"/>
+        <w:rPr>
+          <w:rFonts w:ascii="Times New Roman" w:hAnsi="Times New Roman" w:cs="Times New Roman"/>
+          <w:sz w:val="24"/>
+          <w:szCs w:val="24"/>
+        </w:rPr>
+      </w:pPr>
+      <w:r>
+        <w:rPr>
+          <w:rFonts w:ascii="Times New Roman" w:hAnsi="Times New Roman" w:cs="Times New Roman"/>
+          <w:sz w:val="24"/>
+          <w:szCs w:val="24"/>
+        </w:rPr>
+        <w:t>The r</w:t>
+      </w:r>
+      <w:r>
+        <w:rPr>
+          <w:rFonts w:ascii="Times New Roman" w:hAnsi="Times New Roman" w:cs="Times New Roman"/>
+          <w:sz w:val="24"/>
+          <w:szCs w:val="24"/>
+        </w:rPr>
+        <w:t xml:space="preserve">etinol metabolism </w:t>
+      </w:r>
+      <w:r>
+        <w:rPr>
+          <w:rFonts w:ascii="Times New Roman" w:hAnsi="Times New Roman" w:cs="Times New Roman"/>
+          <w:sz w:val="24"/>
+          <w:szCs w:val="24"/>
+        </w:rPr>
+        <w:t>comprises a</w:t>
+      </w:r>
+      <w:r>
+        <w:rPr>
+          <w:rFonts w:ascii="Times New Roman" w:hAnsi="Times New Roman" w:cs="Times New Roman"/>
+          <w:sz w:val="24"/>
+          <w:szCs w:val="24"/>
+        </w:rPr>
+        <w:t xml:space="preserve"> series of enzymatic reactions </w:t>
+      </w:r>
+      <w:r>
+        <w:rPr>
+          <w:rFonts w:ascii="Times New Roman" w:hAnsi="Times New Roman" w:cs="Times New Roman"/>
+          <w:sz w:val="24"/>
+          <w:szCs w:val="24"/>
+        </w:rPr>
+        <w:t xml:space="preserve">(Figure 4.1) </w:t>
+      </w:r>
+      <w:r>
+        <w:rPr>
+          <w:rFonts w:ascii="Times New Roman" w:hAnsi="Times New Roman" w:cs="Times New Roman"/>
+          <w:sz w:val="24"/>
+          <w:szCs w:val="24"/>
+        </w:rPr>
+        <w:t>that convert dietary vitamin A (retinol) into various bioactive compounds, primarily retinal for vision</w:t>
+      </w:r>
+      <w:r>
+        <w:rPr>
+          <w:rFonts w:ascii="Times New Roman" w:hAnsi="Times New Roman" w:cs="Times New Roman"/>
+          <w:sz w:val="24"/>
+          <w:szCs w:val="24"/>
+        </w:rPr>
+        <w:t xml:space="preserve"> (</w:t>
+      </w:r>
+      <w:r>
+        <w:rPr>
+          <w:rFonts w:ascii="Times New Roman" w:hAnsi="Times New Roman" w:cs="Times New Roman"/>
+          <w:sz w:val="24"/>
+          <w:szCs w:val="24"/>
+          <w:highlight w:val="yellow"/>
+        </w:rPr>
+        <w:t>REF</w:t>
+      </w:r>
+      <w:r>
+        <w:rPr>
+          <w:rFonts w:ascii="Times New Roman" w:hAnsi="Times New Roman" w:cs="Times New Roman"/>
+          <w:sz w:val="24"/>
+          <w:szCs w:val="24"/>
+        </w:rPr>
+        <w:t>)</w:t>
+      </w:r>
+      <w:r>
+        <w:rPr>
+          <w:rFonts w:ascii="Times New Roman" w:hAnsi="Times New Roman" w:cs="Times New Roman"/>
+          <w:sz w:val="24"/>
+          <w:szCs w:val="24"/>
+        </w:rPr>
+        <w:t xml:space="preserve"> and retinoic acid for gene regulation</w:t>
+      </w:r>
+      <w:r>
+        <w:rPr>
+          <w:rFonts w:ascii="Times New Roman" w:hAnsi="Times New Roman" w:cs="Times New Roman"/>
+          <w:sz w:val="24"/>
+          <w:szCs w:val="24"/>
+        </w:rPr>
+        <w:t xml:space="preserve"> (</w:t>
+      </w:r>
+      <w:r>
+        <w:rPr>
+          <w:rFonts w:ascii="Times New Roman" w:hAnsi="Times New Roman" w:cs="Times New Roman"/>
+          <w:sz w:val="24"/>
+          <w:szCs w:val="24"/>
+          <w:highlight w:val="yellow"/>
+        </w:rPr>
+        <w:t>REF</w:t>
+      </w:r>
+      <w:r>
+        <w:rPr>
+          <w:rFonts w:ascii="Times New Roman" w:hAnsi="Times New Roman" w:cs="Times New Roman"/>
+          <w:sz w:val="24"/>
+          <w:szCs w:val="24"/>
+        </w:rPr>
+        <w:t>)</w:t>
+      </w:r>
+      <w:r>
+        <w:rPr>
+          <w:rFonts w:ascii="Times New Roman" w:hAnsi="Times New Roman" w:cs="Times New Roman"/>
+          <w:sz w:val="24"/>
+          <w:szCs w:val="24"/>
+        </w:rPr>
+        <w:t>, ensuring the proper functioning of visual processes and other physiological roles in the body</w:t>
+      </w:r>
+      <w:r>
+        <w:rPr>
+          <w:rFonts w:ascii="Times New Roman" w:hAnsi="Times New Roman" w:cs="Times New Roman"/>
+          <w:sz w:val="24"/>
+          <w:szCs w:val="24"/>
+        </w:rPr>
+        <w:t xml:space="preserve"> (</w:t>
+      </w:r>
+      <w:r>
+        <w:rPr>
+          <w:rFonts w:ascii="Times New Roman" w:hAnsi="Times New Roman" w:cs="Times New Roman"/>
+          <w:sz w:val="24"/>
+          <w:szCs w:val="24"/>
+          <w:highlight w:val="yellow"/>
+        </w:rPr>
+        <w:t>REFS</w:t>
+      </w:r>
+      <w:r>
+        <w:rPr>
+          <w:rFonts w:ascii="Times New Roman" w:hAnsi="Times New Roman" w:cs="Times New Roman"/>
+          <w:sz w:val="24"/>
+          <w:szCs w:val="24"/>
+        </w:rPr>
+        <w:t>)</w:t>
+      </w:r>
+      <w:r>
+        <w:rPr>
+          <w:rFonts w:ascii="Times New Roman" w:hAnsi="Times New Roman" w:cs="Times New Roman"/>
+          <w:sz w:val="24"/>
+          <w:szCs w:val="24"/>
+        </w:rPr>
+        <w:t>.</w:t>
+      </w:r>
+    </w:p>
+    <w:p>
+      <w:pPr>
+        <w:spacing w:line="360" w:lineRule="auto"/>
+        <w:jc w:val="both"/>
+        <w:rPr>
+          <w:rFonts w:ascii="Times New Roman" w:hAnsi="Times New Roman" w:cs="Times New Roman"/>
+          <w:sz w:val="24"/>
+          <w:szCs w:val="24"/>
+        </w:rPr>
+      </w:pPr>
+      <w:r>
+        <w:rPr>
+          <w:rFonts w:ascii="Times New Roman" w:hAnsi="Times New Roman" w:cs="Times New Roman"/>
+          <w:sz w:val="24"/>
+          <w:szCs w:val="24"/>
+        </w:rPr>
+        <w:t>Retinol (</w:t>
+      </w:r>
+      <w:r>
+        <w:rPr>
+          <w:rFonts w:ascii="Times New Roman" w:hAnsi="Times New Roman" w:cs="Times New Roman"/>
+          <w:sz w:val="24"/>
+          <w:szCs w:val="24"/>
+        </w:rPr>
+        <w:t>Vitamin A</w:t>
+      </w:r>
+      <w:r>
+        <w:rPr>
+          <w:rFonts w:ascii="Times New Roman" w:hAnsi="Times New Roman" w:cs="Times New Roman"/>
+          <w:sz w:val="24"/>
+          <w:szCs w:val="24"/>
+          <w:vertAlign w:val="subscript"/>
+        </w:rPr>
+        <w:t>1</w:t>
+      </w:r>
+      <w:r>
+        <w:rPr>
+          <w:rFonts w:ascii="Times New Roman" w:hAnsi="Times New Roman" w:cs="Times New Roman"/>
+          <w:sz w:val="24"/>
+          <w:szCs w:val="24"/>
+        </w:rPr>
+        <w:t>)</w:t>
+      </w:r>
+      <w:r>
+        <w:rPr>
+          <w:rFonts w:ascii="Times New Roman" w:hAnsi="Times New Roman" w:cs="Times New Roman"/>
+          <w:sz w:val="24"/>
+          <w:szCs w:val="24"/>
+        </w:rPr>
+        <w:t xml:space="preserve"> is an essential micronutrient derived primarily from diet. It can be obtained directly from animal sources as retinyl esters or indirectly from plant sources as pro-vitamin A carotenoids, which are then converted into retinol in the body</w:t>
+      </w:r>
+      <w:r>
+        <w:rPr>
+          <w:rFonts w:ascii="Times New Roman" w:hAnsi="Times New Roman" w:cs="Times New Roman"/>
+          <w:sz w:val="24"/>
+          <w:szCs w:val="24"/>
+        </w:rPr>
+        <w:t xml:space="preserve"> (</w:t>
+      </w:r>
+      <w:r>
+        <w:rPr>
+          <w:rFonts w:ascii="Times New Roman" w:hAnsi="Times New Roman" w:cs="Times New Roman"/>
+          <w:sz w:val="24"/>
+          <w:szCs w:val="24"/>
+          <w:highlight w:val="yellow"/>
+        </w:rPr>
+        <w:t>REFS</w:t>
+      </w:r>
+      <w:r>
+        <w:rPr>
+          <w:rFonts w:ascii="Times New Roman" w:hAnsi="Times New Roman" w:cs="Times New Roman"/>
+          <w:sz w:val="24"/>
+          <w:szCs w:val="24"/>
+        </w:rPr>
+        <w:t>)</w:t>
+      </w:r>
+      <w:r>
+        <w:rPr>
+          <w:rFonts w:ascii="Times New Roman" w:hAnsi="Times New Roman" w:cs="Times New Roman"/>
+          <w:sz w:val="24"/>
+          <w:szCs w:val="24"/>
+        </w:rPr>
+        <w:t>.</w:t>
+      </w:r>
+      <w:r>
+        <w:rPr>
+          <w:rFonts w:ascii="Times New Roman" w:hAnsi="Times New Roman" w:cs="Times New Roman"/>
+          <w:sz w:val="24"/>
+          <w:szCs w:val="24"/>
+        </w:rPr>
+        <w:t xml:space="preserve"> </w:t>
+      </w:r>
+      <w:r>
+        <w:rPr>
+          <w:rFonts w:ascii="Times New Roman" w:hAnsi="Times New Roman" w:cs="Times New Roman"/>
+          <w:sz w:val="24"/>
+          <w:szCs w:val="24"/>
+        </w:rPr>
+        <w:t>Once in the cell, retinol is esterified to retinyl ester by the enzyme lecithin retinol acyltransferase (LRAT)</w:t>
+      </w:r>
+      <w:r>
+        <w:rPr>
+          <w:rFonts w:ascii="Times New Roman" w:hAnsi="Times New Roman" w:cs="Times New Roman"/>
+          <w:sz w:val="24"/>
+          <w:szCs w:val="24"/>
+        </w:rPr>
+        <w:t xml:space="preserve"> (</w:t>
+      </w:r>
+      <w:r>
+        <w:rPr>
+          <w:rFonts w:ascii="Times New Roman" w:hAnsi="Times New Roman" w:cs="Times New Roman"/>
+          <w:sz w:val="24"/>
+          <w:szCs w:val="24"/>
+          <w:highlight w:val="yellow"/>
+        </w:rPr>
+        <w:t>REF</w:t>
+      </w:r>
+      <w:r>
+        <w:rPr>
+          <w:rFonts w:ascii="Times New Roman" w:hAnsi="Times New Roman" w:cs="Times New Roman"/>
+          <w:sz w:val="24"/>
+          <w:szCs w:val="24"/>
+        </w:rPr>
+        <w:t>)</w:t>
+      </w:r>
+      <w:r>
+        <w:rPr>
+          <w:rFonts w:ascii="Times New Roman" w:hAnsi="Times New Roman" w:cs="Times New Roman"/>
+          <w:sz w:val="24"/>
+          <w:szCs w:val="24"/>
+        </w:rPr>
+        <w:t xml:space="preserve">. When needed, retinyl ester is </w:t>
+      </w:r>
+      <w:r>
+        <w:rPr>
+          <w:rFonts w:ascii="Times New Roman" w:hAnsi="Times New Roman" w:cs="Times New Roman"/>
+          <w:sz w:val="24"/>
+          <w:szCs w:val="24"/>
+        </w:rPr>
+        <w:t>hydrolysed</w:t>
+      </w:r>
+      <w:r>
+        <w:rPr>
+          <w:rFonts w:ascii="Times New Roman" w:hAnsi="Times New Roman" w:cs="Times New Roman"/>
+          <w:sz w:val="24"/>
+          <w:szCs w:val="24"/>
+        </w:rPr>
+        <w:t xml:space="preserve"> back to retinol</w:t>
+      </w:r>
+      <w:r>
+        <w:rPr>
+          <w:rFonts w:ascii="Times New Roman" w:hAnsi="Times New Roman" w:cs="Times New Roman"/>
+          <w:sz w:val="24"/>
+          <w:szCs w:val="24"/>
+        </w:rPr>
+        <w:t xml:space="preserve"> (</w:t>
+      </w:r>
+      <w:r>
+        <w:rPr>
+          <w:rFonts w:ascii="Times New Roman" w:hAnsi="Times New Roman" w:cs="Times New Roman"/>
+          <w:sz w:val="24"/>
+          <w:szCs w:val="24"/>
+          <w:highlight w:val="yellow"/>
+        </w:rPr>
+        <w:t>REF</w:t>
+      </w:r>
+      <w:r>
+        <w:rPr>
+          <w:rFonts w:ascii="Times New Roman" w:hAnsi="Times New Roman" w:cs="Times New Roman"/>
+          <w:sz w:val="24"/>
+          <w:szCs w:val="24"/>
+        </w:rPr>
+        <w:t>)</w:t>
+      </w:r>
+      <w:r>
+        <w:rPr>
+          <w:rFonts w:ascii="Times New Roman" w:hAnsi="Times New Roman" w:cs="Times New Roman"/>
+          <w:sz w:val="24"/>
+          <w:szCs w:val="24"/>
+        </w:rPr>
+        <w:t>.</w:t>
+      </w:r>
+      <w:r>
+        <w:rPr>
+          <w:rFonts w:ascii="Times New Roman" w:hAnsi="Times New Roman" w:cs="Times New Roman"/>
+          <w:sz w:val="24"/>
+          <w:szCs w:val="24"/>
+        </w:rPr>
+        <w:t xml:space="preserve"> </w:t>
+      </w:r>
+      <w:r>
+        <w:rPr>
+          <w:rFonts w:ascii="Times New Roman" w:hAnsi="Times New Roman" w:cs="Times New Roman"/>
+          <w:sz w:val="24"/>
+          <w:szCs w:val="24"/>
+        </w:rPr>
+        <w:t>Retinol is oxidized to retinal by retinol dehydrogenases (RDHs). Retinal, particularly 11-cis-retinal, plays a crucial role in vision</w:t>
+      </w:r>
+      <w:r>
+        <w:rPr>
+          <w:rFonts w:ascii="Times New Roman" w:hAnsi="Times New Roman" w:cs="Times New Roman"/>
+          <w:sz w:val="24"/>
+          <w:szCs w:val="24"/>
+        </w:rPr>
+        <w:t xml:space="preserve"> (</w:t>
+      </w:r>
+      <w:r>
+        <w:rPr>
+          <w:rFonts w:ascii="Times New Roman" w:hAnsi="Times New Roman" w:cs="Times New Roman"/>
+          <w:sz w:val="24"/>
+          <w:szCs w:val="24"/>
+          <w:highlight w:val="yellow"/>
+        </w:rPr>
+        <w:t>REFS</w:t>
+      </w:r>
+      <w:r>
+        <w:rPr>
+          <w:rFonts w:ascii="Times New Roman" w:hAnsi="Times New Roman" w:cs="Times New Roman"/>
+          <w:sz w:val="24"/>
+          <w:szCs w:val="24"/>
+        </w:rPr>
+        <w:t>)</w:t>
+      </w:r>
+      <w:r>
+        <w:rPr>
+          <w:rFonts w:ascii="Times New Roman" w:hAnsi="Times New Roman" w:cs="Times New Roman"/>
+          <w:sz w:val="24"/>
+          <w:szCs w:val="24"/>
+        </w:rPr>
+        <w:t>.</w:t>
+      </w:r>
+      <w:r>
+        <w:rPr>
+          <w:rFonts w:ascii="Times New Roman" w:hAnsi="Times New Roman" w:cs="Times New Roman"/>
+          <w:sz w:val="24"/>
+          <w:szCs w:val="24"/>
+        </w:rPr>
+        <w:t xml:space="preserve"> </w:t>
+      </w:r>
+      <w:r>
+        <w:rPr>
+          <w:rFonts w:ascii="Times New Roman" w:hAnsi="Times New Roman" w:cs="Times New Roman"/>
+          <w:sz w:val="24"/>
+          <w:szCs w:val="24"/>
+        </w:rPr>
+        <w:t xml:space="preserve">11-cis-retinal binds to the protein opsin in </w:t>
+      </w:r>
+      <w:r>
+        <w:rPr>
+          <w:rFonts w:ascii="Times New Roman" w:hAnsi="Times New Roman" w:cs="Times New Roman"/>
+          <w:sz w:val="24"/>
+          <w:szCs w:val="24"/>
+          <w:highlight w:val="yellow"/>
+        </w:rPr>
+        <w:t>rod</w:t>
+      </w:r>
+      <w:r>
+        <w:rPr>
+          <w:rFonts w:ascii="Times New Roman" w:hAnsi="Times New Roman" w:cs="Times New Roman"/>
+          <w:sz w:val="24"/>
+          <w:szCs w:val="24"/>
+        </w:rPr>
+        <w:t xml:space="preserve"> cells forming rhodopsin. Upon absorbing a photon, 11-cis-retinal is isomerized to all-trans-retinal, leading to a conformational change in opsin, and initiating a cascade of events called phototransduction</w:t>
+      </w:r>
+      <w:r>
+        <w:rPr>
+          <w:rFonts w:ascii="Times New Roman" w:hAnsi="Times New Roman" w:cs="Times New Roman"/>
+          <w:sz w:val="24"/>
+          <w:szCs w:val="24"/>
+        </w:rPr>
+        <w:t xml:space="preserve"> (</w:t>
+      </w:r>
+      <w:r>
+        <w:rPr>
+          <w:rFonts w:ascii="Times New Roman" w:hAnsi="Times New Roman" w:cs="Times New Roman"/>
+          <w:sz w:val="24"/>
+          <w:szCs w:val="24"/>
+          <w:highlight w:val="yellow"/>
+        </w:rPr>
+        <w:t>REFS</w:t>
+      </w:r>
+      <w:r>
+        <w:rPr>
+          <w:rFonts w:ascii="Times New Roman" w:hAnsi="Times New Roman" w:cs="Times New Roman"/>
+          <w:sz w:val="24"/>
+          <w:szCs w:val="24"/>
+        </w:rPr>
+        <w:t>) (see Chapter 3)</w:t>
+      </w:r>
+      <w:r>
+        <w:rPr>
+          <w:rFonts w:ascii="Times New Roman" w:hAnsi="Times New Roman" w:cs="Times New Roman"/>
+          <w:sz w:val="24"/>
+          <w:szCs w:val="24"/>
+        </w:rPr>
+        <w:t>.</w:t>
+      </w:r>
+      <w:r>
+        <w:rPr>
+          <w:rFonts w:ascii="Times New Roman" w:hAnsi="Times New Roman" w:cs="Times New Roman"/>
+          <w:sz w:val="24"/>
+          <w:szCs w:val="24"/>
+        </w:rPr>
+        <w:t xml:space="preserve"> </w:t>
+      </w:r>
+      <w:r>
+        <w:rPr>
+          <w:rFonts w:ascii="Times New Roman" w:hAnsi="Times New Roman" w:cs="Times New Roman"/>
+          <w:sz w:val="24"/>
+          <w:szCs w:val="24"/>
+        </w:rPr>
+        <w:t>After light exposure, all-trans-retinal is reduced to all-trans-retinol and then converted back to 11-cis-retinal through a series of enzymatic reactions. This part of the visual cycle</w:t>
+      </w:r>
+      <w:r>
+        <w:rPr>
+          <w:rFonts w:ascii="Times New Roman" w:hAnsi="Times New Roman" w:cs="Times New Roman"/>
+          <w:sz w:val="24"/>
+          <w:szCs w:val="24"/>
+        </w:rPr>
+        <w:t xml:space="preserve"> is essential as it</w:t>
+      </w:r>
+      <w:r>
+        <w:rPr>
+          <w:rFonts w:ascii="Times New Roman" w:hAnsi="Times New Roman" w:cs="Times New Roman"/>
+          <w:sz w:val="24"/>
+          <w:szCs w:val="24"/>
+        </w:rPr>
+        <w:t xml:space="preserve"> ensur</w:t>
+      </w:r>
+      <w:r>
+        <w:rPr>
+          <w:rFonts w:ascii="Times New Roman" w:hAnsi="Times New Roman" w:cs="Times New Roman"/>
+          <w:sz w:val="24"/>
+          <w:szCs w:val="24"/>
+        </w:rPr>
+        <w:t>es</w:t>
+      </w:r>
+      <w:r>
+        <w:rPr>
+          <w:rFonts w:ascii="Times New Roman" w:hAnsi="Times New Roman" w:cs="Times New Roman"/>
+          <w:sz w:val="24"/>
+          <w:szCs w:val="24"/>
+        </w:rPr>
+        <w:t xml:space="preserve"> the retina</w:t>
+      </w:r>
+      <w:r>
+        <w:rPr>
+          <w:rFonts w:ascii="Times New Roman" w:hAnsi="Times New Roman" w:cs="Times New Roman"/>
+          <w:sz w:val="24"/>
+          <w:szCs w:val="24"/>
+        </w:rPr>
+        <w:t>’</w:t>
+      </w:r>
+      <w:r>
+        <w:rPr>
+          <w:rFonts w:ascii="Times New Roman" w:hAnsi="Times New Roman" w:cs="Times New Roman"/>
+          <w:sz w:val="24"/>
+          <w:szCs w:val="24"/>
+        </w:rPr>
+        <w:t>s responsiveness to light</w:t>
+      </w:r>
+      <w:r>
+        <w:rPr>
+          <w:rFonts w:ascii="Times New Roman" w:hAnsi="Times New Roman" w:cs="Times New Roman"/>
+          <w:sz w:val="24"/>
+          <w:szCs w:val="24"/>
+        </w:rPr>
+        <w:t xml:space="preserve"> (</w:t>
+      </w:r>
+      <w:r>
+        <w:rPr>
+          <w:rFonts w:ascii="Times New Roman" w:hAnsi="Times New Roman" w:cs="Times New Roman"/>
+          <w:sz w:val="24"/>
+          <w:szCs w:val="24"/>
+          <w:highlight w:val="yellow"/>
+        </w:rPr>
+        <w:t>REFS</w:t>
+      </w:r>
+      <w:r>
+        <w:rPr>
+          <w:rFonts w:ascii="Times New Roman" w:hAnsi="Times New Roman" w:cs="Times New Roman"/>
+          <w:sz w:val="24"/>
+          <w:szCs w:val="24"/>
+        </w:rPr>
+        <w:t>)</w:t>
+      </w:r>
+      <w:r>
+        <w:rPr>
+          <w:rFonts w:ascii="Times New Roman" w:hAnsi="Times New Roman" w:cs="Times New Roman"/>
+          <w:sz w:val="24"/>
+          <w:szCs w:val="24"/>
+        </w:rPr>
+        <w:t>.</w:t>
+      </w:r>
+      <w:r>
+        <w:rPr>
+          <w:rFonts w:ascii="Times New Roman" w:hAnsi="Times New Roman" w:cs="Times New Roman"/>
+          <w:sz w:val="24"/>
+          <w:szCs w:val="24"/>
+        </w:rPr>
+        <w:t xml:space="preserve"> </w:t>
+      </w:r>
+      <w:r>
+        <w:rPr>
+          <w:rFonts w:ascii="Times New Roman" w:hAnsi="Times New Roman" w:cs="Times New Roman"/>
+          <w:sz w:val="24"/>
+          <w:szCs w:val="24"/>
+        </w:rPr>
+        <w:t xml:space="preserve">The </w:t>
+      </w:r>
+      <w:r>
+        <w:rPr>
+          <w:rFonts w:ascii="Times New Roman" w:hAnsi="Times New Roman" w:cs="Times New Roman"/>
+          <w:sz w:val="24"/>
+          <w:szCs w:val="24"/>
+        </w:rPr>
+        <w:t xml:space="preserve">regulation of the </w:t>
+      </w:r>
+      <w:r>
+        <w:rPr>
+          <w:rFonts w:ascii="Times New Roman" w:hAnsi="Times New Roman" w:cs="Times New Roman"/>
+          <w:sz w:val="24"/>
+          <w:szCs w:val="24"/>
+        </w:rPr>
+        <w:t>metabolic steps ensure</w:t>
+      </w:r>
+      <w:r>
+        <w:rPr>
+          <w:rFonts w:ascii="Times New Roman" w:hAnsi="Times New Roman" w:cs="Times New Roman"/>
+          <w:sz w:val="24"/>
+          <w:szCs w:val="24"/>
+        </w:rPr>
+        <w:t>s</w:t>
+      </w:r>
+      <w:r>
+        <w:rPr>
+          <w:rFonts w:ascii="Times New Roman" w:hAnsi="Times New Roman" w:cs="Times New Roman"/>
+          <w:sz w:val="24"/>
+          <w:szCs w:val="24"/>
+        </w:rPr>
+        <w:t xml:space="preserve"> sufficient 11-cis-retinal availability and to prevent</w:t>
+      </w:r>
+      <w:r>
+        <w:rPr>
+          <w:rFonts w:ascii="Times New Roman" w:hAnsi="Times New Roman" w:cs="Times New Roman"/>
+          <w:sz w:val="24"/>
+          <w:szCs w:val="24"/>
+        </w:rPr>
+        <w:t>s</w:t>
+      </w:r>
+      <w:r>
+        <w:rPr>
+          <w:rFonts w:ascii="Times New Roman" w:hAnsi="Times New Roman" w:cs="Times New Roman"/>
+          <w:sz w:val="24"/>
+          <w:szCs w:val="24"/>
+        </w:rPr>
+        <w:t xml:space="preserve"> toxic build-up of intermediates.</w:t>
+      </w:r>
+      <w:r>
+        <w:rPr>
+          <w:rFonts w:ascii="Times New Roman" w:hAnsi="Times New Roman" w:cs="Times New Roman"/>
+          <w:sz w:val="24"/>
+          <w:szCs w:val="24"/>
+        </w:rPr>
+        <w:t xml:space="preserve"> </w:t>
+      </w:r>
+      <w:r>
+        <w:rPr>
+          <w:rFonts w:ascii="Times New Roman" w:hAnsi="Times New Roman" w:cs="Times New Roman"/>
+          <w:sz w:val="24"/>
+          <w:szCs w:val="24"/>
+        </w:rPr>
+        <w:t>Additionally, r</w:t>
+      </w:r>
+      <w:r>
+        <w:rPr>
+          <w:rFonts w:ascii="Times New Roman" w:hAnsi="Times New Roman" w:cs="Times New Roman"/>
+          <w:sz w:val="24"/>
+          <w:szCs w:val="24"/>
+        </w:rPr>
+        <w:t xml:space="preserve">etinal can be further oxidized to retinoic acid by retinaldehyde dehydrogenases (RALDHs). Retinoic acid serves as a </w:t>
+      </w:r>
+      <w:r>
+        <w:rPr>
+          <w:rFonts w:ascii="Times New Roman" w:hAnsi="Times New Roman" w:cs="Times New Roman"/>
+          <w:sz w:val="24"/>
+          <w:szCs w:val="24"/>
+        </w:rPr>
+        <w:t>signalling</w:t>
+      </w:r>
+      <w:r>
+        <w:rPr>
+          <w:rFonts w:ascii="Times New Roman" w:hAnsi="Times New Roman" w:cs="Times New Roman"/>
+          <w:sz w:val="24"/>
+          <w:szCs w:val="24"/>
+        </w:rPr>
+        <w:t xml:space="preserve"> molecule that regulates gene expression and is critical for numerous developmental processes</w:t>
+      </w:r>
+      <w:r>
+        <w:rPr>
+          <w:rFonts w:ascii="Times New Roman" w:hAnsi="Times New Roman" w:cs="Times New Roman"/>
+          <w:sz w:val="24"/>
+          <w:szCs w:val="24"/>
+        </w:rPr>
+        <w:t xml:space="preserve"> (</w:t>
+      </w:r>
+      <w:r>
+        <w:rPr>
+          <w:rFonts w:ascii="Times New Roman" w:hAnsi="Times New Roman" w:cs="Times New Roman"/>
+          <w:sz w:val="24"/>
+          <w:szCs w:val="24"/>
+          <w:highlight w:val="yellow"/>
+        </w:rPr>
+        <w:t>REFS</w:t>
+      </w:r>
+      <w:r>
+        <w:rPr>
+          <w:rFonts w:ascii="Times New Roman" w:hAnsi="Times New Roman" w:cs="Times New Roman"/>
+          <w:sz w:val="24"/>
+          <w:szCs w:val="24"/>
+        </w:rPr>
+        <w:t>)</w:t>
+      </w:r>
+      <w:r>
+        <w:rPr>
+          <w:rFonts w:ascii="Times New Roman" w:hAnsi="Times New Roman" w:cs="Times New Roman"/>
+          <w:sz w:val="24"/>
+          <w:szCs w:val="24"/>
+        </w:rPr>
+        <w:t>.</w:t>
+      </w:r>
+    </w:p>
+    <w:p>
+      <w:pPr>
+        <w:spacing w:line="360" w:lineRule="auto"/>
+        <w:jc w:val="both"/>
+        <w:rPr>
+          <w:rFonts w:ascii="Times New Roman" w:hAnsi="Times New Roman" w:cs="Times New Roman"/>
+          <w:sz w:val="24"/>
+          <w:szCs w:val="24"/>
+        </w:rPr>
+      </w:pPr>
+      <w:r>
+        <w:rPr>
+          <w:rFonts w:ascii="Times New Roman" w:hAnsi="Times New Roman" w:cs="Times New Roman"/>
+          <w:sz w:val="24"/>
+          <w:szCs w:val="24"/>
+        </w:rPr>
+        <w:t xml:space="preserve">Given the </w:t>
+      </w:r>
+      <w:r>
+        <w:rPr>
+          <w:rFonts w:ascii="Times New Roman" w:hAnsi="Times New Roman" w:cs="Times New Roman"/>
+          <w:sz w:val="24"/>
+          <w:szCs w:val="24"/>
+        </w:rPr>
+        <w:t>importance</w:t>
+      </w:r>
+      <w:r>
+        <w:rPr>
+          <w:rFonts w:ascii="Times New Roman" w:hAnsi="Times New Roman" w:cs="Times New Roman"/>
+          <w:sz w:val="24"/>
+          <w:szCs w:val="24"/>
+        </w:rPr>
+        <w:t xml:space="preserve"> of </w:t>
+      </w:r>
+      <w:r>
+        <w:rPr>
+          <w:rFonts w:ascii="Times New Roman" w:hAnsi="Times New Roman" w:cs="Times New Roman"/>
+          <w:sz w:val="24"/>
+          <w:szCs w:val="24"/>
+        </w:rPr>
+        <w:t xml:space="preserve">the </w:t>
+      </w:r>
+      <w:r>
+        <w:rPr>
+          <w:rFonts w:ascii="Times New Roman" w:hAnsi="Times New Roman" w:cs="Times New Roman"/>
+          <w:sz w:val="24"/>
+          <w:szCs w:val="24"/>
+        </w:rPr>
+        <w:t>retinol metabolism, it</w:t>
+      </w:r>
+      <w:r>
+        <w:rPr>
+          <w:rFonts w:ascii="Times New Roman" w:hAnsi="Times New Roman" w:cs="Times New Roman"/>
+          <w:sz w:val="24"/>
+          <w:szCs w:val="24"/>
+        </w:rPr>
+        <w:t xml:space="preserve"> i</w:t>
+      </w:r>
+      <w:r>
+        <w:rPr>
+          <w:rFonts w:ascii="Times New Roman" w:hAnsi="Times New Roman" w:cs="Times New Roman"/>
+          <w:sz w:val="24"/>
+          <w:szCs w:val="24"/>
+        </w:rPr>
+        <w:t xml:space="preserve">s compelling to delve into its evolutionary history, especially when considering the broader evolution of vision. Hence, this chapter aimed to unravel this intricate history. </w:t>
+      </w:r>
+      <w:r>
+        <w:rPr>
+          <w:rFonts w:ascii="Times New Roman" w:hAnsi="Times New Roman" w:cs="Times New Roman"/>
+          <w:sz w:val="24"/>
+          <w:szCs w:val="24"/>
+        </w:rPr>
+        <w:t>The</w:t>
+      </w:r>
+      <w:r>
+        <w:rPr>
+          <w:rFonts w:ascii="Times New Roman" w:hAnsi="Times New Roman" w:cs="Times New Roman"/>
+          <w:sz w:val="24"/>
+          <w:szCs w:val="24"/>
+        </w:rPr>
+        <w:t xml:space="preserve"> </w:t>
+      </w:r>
+      <w:r>
+        <w:rPr>
+          <w:rFonts w:ascii="Times New Roman" w:hAnsi="Times New Roman" w:cs="Times New Roman"/>
+          <w:sz w:val="24"/>
+          <w:szCs w:val="24"/>
+        </w:rPr>
+        <w:t>initial step was to identify the</w:t>
+      </w:r>
+      <w:r>
+        <w:rPr>
+          <w:rFonts w:ascii="Times New Roman" w:hAnsi="Times New Roman" w:cs="Times New Roman"/>
+          <w:sz w:val="24"/>
+          <w:szCs w:val="24"/>
+        </w:rPr>
+        <w:t xml:space="preserve"> genetic</w:t>
+      </w:r>
+      <w:r>
+        <w:rPr>
+          <w:rFonts w:ascii="Times New Roman" w:hAnsi="Times New Roman" w:cs="Times New Roman"/>
+          <w:sz w:val="24"/>
+          <w:szCs w:val="24"/>
+        </w:rPr>
+        <w:t xml:space="preserve"> components involved and determine their evolutionary relationships</w:t>
+      </w:r>
+      <w:r>
+        <w:rPr>
+          <w:rFonts w:ascii="Times New Roman" w:hAnsi="Times New Roman" w:cs="Times New Roman"/>
+          <w:sz w:val="24"/>
+          <w:szCs w:val="24"/>
+        </w:rPr>
+        <w:t xml:space="preserve"> to answer</w:t>
+      </w:r>
+      <w:r>
+        <w:rPr>
+          <w:rFonts w:ascii="Times New Roman" w:hAnsi="Times New Roman" w:cs="Times New Roman"/>
+          <w:sz w:val="24"/>
+          <w:szCs w:val="24"/>
+        </w:rPr>
+        <w:t xml:space="preserve"> questions</w:t>
+      </w:r>
+      <w:r>
+        <w:rPr>
+          <w:rFonts w:ascii="Times New Roman" w:hAnsi="Times New Roman" w:cs="Times New Roman"/>
+          <w:sz w:val="24"/>
+          <w:szCs w:val="24"/>
+        </w:rPr>
+        <w:t xml:space="preserve"> such as</w:t>
+      </w:r>
+      <w:r>
+        <w:rPr>
+          <w:rFonts w:ascii="Times New Roman" w:hAnsi="Times New Roman" w:cs="Times New Roman"/>
+          <w:sz w:val="24"/>
+          <w:szCs w:val="24"/>
+        </w:rPr>
+        <w:t>: Do the</w:t>
+      </w:r>
+      <w:r>
+        <w:rPr>
+          <w:rFonts w:ascii="Times New Roman" w:hAnsi="Times New Roman" w:cs="Times New Roman"/>
+          <w:sz w:val="24"/>
+          <w:szCs w:val="24"/>
+        </w:rPr>
+        <w:t xml:space="preserve"> gene families</w:t>
+      </w:r>
+      <w:r>
+        <w:rPr>
+          <w:rFonts w:ascii="Times New Roman" w:hAnsi="Times New Roman" w:cs="Times New Roman"/>
+          <w:sz w:val="24"/>
+          <w:szCs w:val="24"/>
+        </w:rPr>
+        <w:t xml:space="preserve"> belong to overarching </w:t>
+      </w:r>
+      <w:r>
+        <w:rPr>
+          <w:rFonts w:ascii="Times New Roman" w:hAnsi="Times New Roman" w:cs="Times New Roman"/>
+          <w:sz w:val="24"/>
+          <w:szCs w:val="24"/>
+        </w:rPr>
+        <w:t>orthogroups</w:t>
+      </w:r>
+      <w:r>
+        <w:rPr>
+          <w:rFonts w:ascii="Times New Roman" w:hAnsi="Times New Roman" w:cs="Times New Roman"/>
+          <w:sz w:val="24"/>
+          <w:szCs w:val="24"/>
+        </w:rPr>
+        <w:t xml:space="preserve">? How closely related are they? </w:t>
+      </w:r>
+      <w:r>
+        <w:rPr>
+          <w:rFonts w:ascii="Times New Roman" w:hAnsi="Times New Roman" w:cs="Times New Roman"/>
+          <w:sz w:val="24"/>
+          <w:szCs w:val="24"/>
+        </w:rPr>
+        <w:t>The s</w:t>
+      </w:r>
+      <w:r>
+        <w:rPr>
+          <w:rFonts w:ascii="Times New Roman" w:hAnsi="Times New Roman" w:cs="Times New Roman"/>
+          <w:sz w:val="24"/>
+          <w:szCs w:val="24"/>
+        </w:rPr>
+        <w:t xml:space="preserve">ubsequent </w:t>
+      </w:r>
+      <w:r>
+        <w:rPr>
+          <w:rFonts w:ascii="Times New Roman" w:hAnsi="Times New Roman" w:cs="Times New Roman"/>
+          <w:sz w:val="24"/>
+          <w:szCs w:val="24"/>
+        </w:rPr>
+        <w:t>objective</w:t>
+      </w:r>
+      <w:r>
+        <w:rPr>
+          <w:rFonts w:ascii="Times New Roman" w:hAnsi="Times New Roman" w:cs="Times New Roman"/>
+          <w:sz w:val="24"/>
+          <w:szCs w:val="24"/>
+        </w:rPr>
+        <w:t xml:space="preserve"> </w:t>
+      </w:r>
+      <w:r>
+        <w:rPr>
+          <w:rFonts w:ascii="Times New Roman" w:hAnsi="Times New Roman" w:cs="Times New Roman"/>
+          <w:sz w:val="24"/>
+          <w:szCs w:val="24"/>
+        </w:rPr>
+        <w:t>was to uncover</w:t>
+      </w:r>
+      <w:r>
+        <w:rPr>
+          <w:rFonts w:ascii="Times New Roman" w:hAnsi="Times New Roman" w:cs="Times New Roman"/>
+          <w:sz w:val="24"/>
+          <w:szCs w:val="24"/>
+        </w:rPr>
+        <w:t xml:space="preserve"> the distribution of these components across the animal kingdom and, more broadly, within eukaryotes</w:t>
+      </w:r>
+      <w:r>
+        <w:rPr>
+          <w:rFonts w:ascii="Times New Roman" w:hAnsi="Times New Roman" w:cs="Times New Roman"/>
+          <w:sz w:val="24"/>
+          <w:szCs w:val="24"/>
+        </w:rPr>
+        <w:t xml:space="preserve">, to </w:t>
+      </w:r>
+      <w:r>
+        <w:rPr>
+          <w:rFonts w:ascii="Times New Roman" w:hAnsi="Times New Roman" w:cs="Times New Roman"/>
+          <w:sz w:val="24"/>
+          <w:szCs w:val="24"/>
+        </w:rPr>
+        <w:t>pinpoint</w:t>
+      </w:r>
+      <w:r>
+        <w:rPr>
+          <w:rFonts w:ascii="Times New Roman" w:hAnsi="Times New Roman" w:cs="Times New Roman"/>
+          <w:sz w:val="24"/>
+          <w:szCs w:val="24"/>
+        </w:rPr>
+        <w:t xml:space="preserve"> </w:t>
+      </w:r>
+      <w:r>
+        <w:rPr>
+          <w:rFonts w:ascii="Times New Roman" w:hAnsi="Times New Roman" w:cs="Times New Roman"/>
+          <w:sz w:val="24"/>
+          <w:szCs w:val="24"/>
+        </w:rPr>
+        <w:lastRenderedPageBreak/>
+        <w:t>the specific point in time when all the components came in</w:t>
+      </w:r>
+      <w:r>
+        <w:rPr>
+          <w:rFonts w:ascii="Times New Roman" w:hAnsi="Times New Roman" w:cs="Times New Roman"/>
+          <w:sz w:val="24"/>
+          <w:szCs w:val="24"/>
+        </w:rPr>
+        <w:t>to</w:t>
+      </w:r>
+      <w:r>
+        <w:rPr>
+          <w:rFonts w:ascii="Times New Roman" w:hAnsi="Times New Roman" w:cs="Times New Roman"/>
+          <w:sz w:val="24"/>
+          <w:szCs w:val="24"/>
+        </w:rPr>
+        <w:t xml:space="preserve"> place</w:t>
+      </w:r>
+      <w:r>
+        <w:rPr>
+          <w:rFonts w:ascii="Times New Roman" w:hAnsi="Times New Roman" w:cs="Times New Roman"/>
+          <w:sz w:val="24"/>
+          <w:szCs w:val="24"/>
+        </w:rPr>
+        <w:t>.</w:t>
+      </w:r>
+      <w:r>
+        <w:rPr>
+          <w:rFonts w:ascii="Times New Roman" w:hAnsi="Times New Roman" w:cs="Times New Roman"/>
+          <w:sz w:val="24"/>
+          <w:szCs w:val="24"/>
+        </w:rPr>
+        <w:t xml:space="preserve"> </w:t>
+      </w:r>
+      <w:r>
+        <w:rPr>
+          <w:rFonts w:ascii="Times New Roman" w:hAnsi="Times New Roman" w:cs="Times New Roman"/>
+          <w:sz w:val="24"/>
+          <w:szCs w:val="24"/>
+        </w:rPr>
+        <w:t>The</w:t>
+      </w:r>
+      <w:r>
+        <w:rPr>
+          <w:rFonts w:ascii="Times New Roman" w:hAnsi="Times New Roman" w:cs="Times New Roman"/>
+          <w:sz w:val="24"/>
+          <w:szCs w:val="24"/>
+        </w:rPr>
+        <w:t xml:space="preserve"> </w:t>
+      </w:r>
+      <w:r>
+        <w:rPr>
+          <w:rFonts w:ascii="Times New Roman" w:hAnsi="Times New Roman" w:cs="Times New Roman"/>
+          <w:sz w:val="24"/>
+          <w:szCs w:val="24"/>
+        </w:rPr>
+        <w:t xml:space="preserve">final </w:t>
+      </w:r>
+      <w:r>
+        <w:rPr>
+          <w:rFonts w:ascii="Times New Roman" w:hAnsi="Times New Roman" w:cs="Times New Roman"/>
+          <w:sz w:val="24"/>
+          <w:szCs w:val="24"/>
+        </w:rPr>
+        <w:t>endeavour</w:t>
+      </w:r>
+      <w:r>
+        <w:rPr>
+          <w:rFonts w:ascii="Times New Roman" w:hAnsi="Times New Roman" w:cs="Times New Roman"/>
+          <w:sz w:val="24"/>
+          <w:szCs w:val="24"/>
+        </w:rPr>
+        <w:t xml:space="preserve"> was to delineate the </w:t>
+      </w:r>
+      <w:r>
+        <w:rPr>
+          <w:rFonts w:ascii="Times New Roman" w:hAnsi="Times New Roman" w:cs="Times New Roman"/>
+          <w:sz w:val="24"/>
+          <w:szCs w:val="24"/>
+        </w:rPr>
+        <w:t>main</w:t>
+      </w:r>
+      <w:r>
+        <w:rPr>
+          <w:rFonts w:ascii="Times New Roman" w:hAnsi="Times New Roman" w:cs="Times New Roman"/>
+          <w:sz w:val="24"/>
+          <w:szCs w:val="24"/>
+        </w:rPr>
+        <w:t xml:space="preserve"> </w:t>
+      </w:r>
+      <w:r>
+        <w:rPr>
+          <w:rFonts w:ascii="Times New Roman" w:hAnsi="Times New Roman" w:cs="Times New Roman"/>
+          <w:sz w:val="24"/>
+          <w:szCs w:val="24"/>
+        </w:rPr>
+        <w:t xml:space="preserve">evolutionary events characterizing each orthogroup, </w:t>
+      </w:r>
+      <w:r>
+        <w:rPr>
+          <w:rFonts w:ascii="Times New Roman" w:hAnsi="Times New Roman" w:cs="Times New Roman"/>
+          <w:sz w:val="24"/>
+          <w:szCs w:val="24"/>
+        </w:rPr>
+        <w:t xml:space="preserve">to </w:t>
+      </w:r>
+      <w:r>
+        <w:rPr>
+          <w:rFonts w:ascii="Times New Roman" w:hAnsi="Times New Roman" w:cs="Times New Roman"/>
+          <w:sz w:val="24"/>
+          <w:szCs w:val="24"/>
+        </w:rPr>
+        <w:t>discern,</w:t>
+      </w:r>
+      <w:r>
+        <w:rPr>
+          <w:rFonts w:ascii="Times New Roman" w:hAnsi="Times New Roman" w:cs="Times New Roman"/>
+          <w:sz w:val="24"/>
+          <w:szCs w:val="24"/>
+        </w:rPr>
+        <w:t xml:space="preserve"> for </w:t>
+      </w:r>
+      <w:r>
+        <w:rPr>
+          <w:rFonts w:ascii="Times New Roman" w:hAnsi="Times New Roman" w:cs="Times New Roman"/>
+          <w:sz w:val="24"/>
+          <w:szCs w:val="24"/>
+        </w:rPr>
+        <w:t>instance,</w:t>
+      </w:r>
+      <w:r>
+        <w:rPr>
+          <w:rFonts w:ascii="Times New Roman" w:hAnsi="Times New Roman" w:cs="Times New Roman"/>
+          <w:sz w:val="24"/>
+          <w:szCs w:val="24"/>
+        </w:rPr>
+        <w:t xml:space="preserve"> if certain gene families have undergone a greater number of evolutionary events and </w:t>
+      </w:r>
+      <w:r>
+        <w:rPr>
+          <w:rFonts w:ascii="Times New Roman" w:hAnsi="Times New Roman" w:cs="Times New Roman"/>
+          <w:sz w:val="24"/>
+          <w:szCs w:val="24"/>
+        </w:rPr>
+        <w:t xml:space="preserve">contextualizing them within </w:t>
+      </w:r>
+      <w:r>
+        <w:rPr>
+          <w:rFonts w:ascii="Times New Roman" w:hAnsi="Times New Roman" w:cs="Times New Roman"/>
+          <w:sz w:val="24"/>
+          <w:szCs w:val="24"/>
+        </w:rPr>
+        <w:t xml:space="preserve">the </w:t>
+      </w:r>
+      <w:r>
+        <w:rPr>
+          <w:rFonts w:ascii="Times New Roman" w:hAnsi="Times New Roman" w:cs="Times New Roman"/>
+          <w:sz w:val="24"/>
+          <w:szCs w:val="24"/>
+        </w:rPr>
+        <w:t xml:space="preserve">evolutionary </w:t>
+      </w:r>
+      <w:r>
+        <w:rPr>
+          <w:rFonts w:ascii="Times New Roman" w:hAnsi="Times New Roman" w:cs="Times New Roman"/>
+          <w:sz w:val="24"/>
+          <w:szCs w:val="24"/>
+        </w:rPr>
+        <w:t>tree of life</w:t>
+      </w:r>
+      <w:r>
+        <w:rPr>
+          <w:rFonts w:ascii="Times New Roman" w:hAnsi="Times New Roman" w:cs="Times New Roman"/>
+          <w:sz w:val="24"/>
+          <w:szCs w:val="24"/>
+        </w:rPr>
+        <w:t>.</w:t>
+      </w:r>
+    </w:p>
+    <w:p>
+      <w:pPr>
+        <w:spacing w:line="360" w:lineRule="auto"/>
+        <w:jc w:val="both"/>
+        <w:rPr>
+          <w:rFonts w:ascii="Times New Roman" w:hAnsi="Times New Roman" w:cs="Times New Roman"/>
+          <w:sz w:val="24"/>
+          <w:szCs w:val="24"/>
+        </w:rPr>
+      </w:pPr>
+    </w:p>
+    <w:p>
+      <w:pPr>
+        <w:spacing w:line="360" w:lineRule="auto"/>
+        <w:jc w:val="both"/>
+        <w:rPr>
+          <w:rFonts w:ascii="Times New Roman" w:hAnsi="Times New Roman" w:cs="Times New Roman"/>
+          <w:sz w:val="24"/>
+          <w:szCs w:val="24"/>
+        </w:rPr>
+      </w:pPr>
+    </w:p>
+    <w:p>
+      <w:pPr>
+        <w:spacing w:line="360" w:lineRule="auto"/>
+        <w:jc w:val="both"/>
+        <w:rPr>
+          <w:rFonts w:ascii="Times New Roman" w:hAnsi="Times New Roman" w:cs="Times New Roman"/>
+          <w:sz w:val="24"/>
+          <w:szCs w:val="24"/>
+        </w:rPr>
+      </w:pPr>
+    </w:p>
+    <w:p>
+      <w:pPr>
+        <w:spacing w:line="360" w:lineRule="auto"/>
+        <w:jc w:val="both"/>
+        <w:rPr>
+          <w:rFonts w:ascii="Times New Roman" w:hAnsi="Times New Roman" w:cs="Times New Roman"/>
+          <w:sz w:val="24"/>
+          <w:szCs w:val="24"/>
+        </w:rPr>
+      </w:pPr>
+    </w:p>
+    <w:p>
+      <w:pPr>
+        <w:spacing w:line="360" w:lineRule="auto"/>
+        <w:jc w:val="both"/>
         <w:rPr>
           <w:rFonts w:ascii="Times New Roman" w:hAnsi="Times New Roman" w:cs="Times New Roman"/>
           <w:sz w:val="24"/>
@@ -203,6 +1387,8 @@
     </w:p>
     <w:p>
       <w:pPr>
+        <w:spacing w:line="360" w:lineRule="auto"/>
+        <w:jc w:val="both"/>
         <w:rPr>
           <w:rFonts w:ascii="Times New Roman" w:hAnsi="Times New Roman" w:cs="Times New Roman"/>
           <w:color w:val="0070C0"/>
@@ -223,6 +1409,8 @@
     </w:p>
     <w:p>
       <w:pPr>
+        <w:spacing w:line="360" w:lineRule="auto"/>
+        <w:jc w:val="both"/>
         <w:rPr>
           <w:rFonts w:ascii="Times New Roman" w:hAnsi="Times New Roman" w:cs="Times New Roman"/>
           <w:color w:val="0070C0"/>
@@ -233,24 +1421,30 @@
     </w:p>
     <w:p>
       <w:pPr>
-        <w:rPr>
-          <w:rFonts w:ascii="Times New Roman" w:hAnsi="Times New Roman" w:cs="Times New Roman"/>
-          <w:sz w:val="24"/>
-          <w:szCs w:val="24"/>
-        </w:rPr>
-      </w:pPr>
-    </w:p>
-    <w:p>
-      <w:pPr>
-        <w:rPr>
-          <w:rFonts w:ascii="Times New Roman" w:hAnsi="Times New Roman" w:cs="Times New Roman"/>
-          <w:sz w:val="24"/>
-          <w:szCs w:val="24"/>
-        </w:rPr>
-      </w:pPr>
-    </w:p>
-    <w:p>
-      <w:pPr>
+        <w:spacing w:line="360" w:lineRule="auto"/>
+        <w:jc w:val="both"/>
+        <w:rPr>
+          <w:rFonts w:ascii="Times New Roman" w:hAnsi="Times New Roman" w:cs="Times New Roman"/>
+          <w:sz w:val="24"/>
+          <w:szCs w:val="24"/>
+        </w:rPr>
+      </w:pPr>
+    </w:p>
+    <w:p>
+      <w:pPr>
+        <w:spacing w:line="360" w:lineRule="auto"/>
+        <w:jc w:val="both"/>
+        <w:rPr>
+          <w:rFonts w:ascii="Times New Roman" w:hAnsi="Times New Roman" w:cs="Times New Roman"/>
+          <w:sz w:val="24"/>
+          <w:szCs w:val="24"/>
+        </w:rPr>
+      </w:pPr>
+    </w:p>
+    <w:p>
+      <w:pPr>
+        <w:spacing w:line="360" w:lineRule="auto"/>
+        <w:jc w:val="both"/>
         <w:rPr>
           <w:rFonts w:ascii="Times New Roman" w:hAnsi="Times New Roman" w:cs="Times New Roman"/>
           <w:sz w:val="24"/>
@@ -268,6 +1462,8 @@
     </w:p>
     <w:p>
       <w:pPr>
+        <w:spacing w:line="360" w:lineRule="auto"/>
+        <w:jc w:val="both"/>
         <w:rPr>
           <w:rFonts w:ascii="Times New Roman" w:hAnsi="Times New Roman" w:cs="Times New Roman"/>
           <w:color w:val="0070C0"/>
@@ -288,6 +1484,8 @@
     </w:p>
     <w:p>
       <w:pPr>
+        <w:spacing w:line="360" w:lineRule="auto"/>
+        <w:jc w:val="both"/>
         <w:rPr>
           <w:rFonts w:ascii="Times New Roman" w:hAnsi="Times New Roman" w:cs="Times New Roman"/>
           <w:color w:val="0070C0"/>
@@ -298,24 +1496,135 @@
     </w:p>
     <w:p>
       <w:pPr>
-        <w:rPr>
-          <w:rFonts w:ascii="Times New Roman" w:hAnsi="Times New Roman" w:cs="Times New Roman"/>
-          <w:sz w:val="24"/>
-          <w:szCs w:val="24"/>
-        </w:rPr>
-      </w:pPr>
-    </w:p>
-    <w:p>
-      <w:pPr>
-        <w:rPr>
-          <w:rFonts w:ascii="Times New Roman" w:hAnsi="Times New Roman" w:cs="Times New Roman"/>
-          <w:sz w:val="24"/>
-          <w:szCs w:val="24"/>
-        </w:rPr>
-      </w:pPr>
-    </w:p>
-    <w:p>
-      <w:pPr>
+        <w:spacing w:line="360" w:lineRule="auto"/>
+        <w:jc w:val="both"/>
+        <w:rPr>
+          <w:rFonts w:ascii="Times New Roman" w:hAnsi="Times New Roman" w:cs="Times New Roman"/>
+          <w:color w:val="538135" w:themeColor="accent6" w:themeShade="BF"/>
+          <w:sz w:val="24"/>
+          <w:szCs w:val="24"/>
+        </w:rPr>
+      </w:pPr>
+      <w:r>
+        <w:rPr>
+          <w:rFonts w:ascii="Times New Roman" w:hAnsi="Times New Roman" w:cs="Times New Roman"/>
+          <w:color w:val="538135" w:themeColor="accent6" w:themeShade="BF"/>
+          <w:sz w:val="24"/>
+          <w:szCs w:val="24"/>
+        </w:rPr>
+        <w:t>Evolution:</w:t>
+      </w:r>
+    </w:p>
+    <w:p>
+      <w:pPr>
+        <w:spacing w:line="360" w:lineRule="auto"/>
+        <w:jc w:val="both"/>
+        <w:rPr>
+          <w:rFonts w:ascii="Times New Roman" w:hAnsi="Times New Roman" w:cs="Times New Roman"/>
+          <w:color w:val="538135" w:themeColor="accent6" w:themeShade="BF"/>
+          <w:sz w:val="24"/>
+          <w:szCs w:val="24"/>
+        </w:rPr>
+      </w:pPr>
+      <w:r>
+        <w:rPr>
+          <w:rFonts w:ascii="Times New Roman" w:hAnsi="Times New Roman" w:cs="Times New Roman"/>
+          <w:color w:val="538135" w:themeColor="accent6" w:themeShade="BF"/>
+          <w:sz w:val="24"/>
+          <w:szCs w:val="24"/>
+        </w:rPr>
+        <w:t>Origins: The visual pigments, opsins, and the associated visual cycle have ancient origins. It's believed that the basic phototransduction machinery was present in the common ancestor of most extant animals.</w:t>
+      </w:r>
+    </w:p>
+    <w:p>
+      <w:pPr>
+        <w:spacing w:line="360" w:lineRule="auto"/>
+        <w:jc w:val="both"/>
+        <w:rPr>
+          <w:rFonts w:ascii="Times New Roman" w:hAnsi="Times New Roman" w:cs="Times New Roman"/>
+          <w:color w:val="538135" w:themeColor="accent6" w:themeShade="BF"/>
+          <w:sz w:val="24"/>
+          <w:szCs w:val="24"/>
+        </w:rPr>
+      </w:pPr>
+      <w:r>
+        <w:rPr>
+          <w:rFonts w:ascii="Times New Roman" w:hAnsi="Times New Roman" w:cs="Times New Roman"/>
+          <w:color w:val="538135" w:themeColor="accent6" w:themeShade="BF"/>
+          <w:sz w:val="24"/>
+          <w:szCs w:val="24"/>
+        </w:rPr>
+        <w:t>Opsin Diversification: Over evolutionary time, different opsin classes evolved, allowing animals to detect light across different wavelengths. This diversification is tightly linked with changes in retinoid usage and the visual cycle.</w:t>
+      </w:r>
+    </w:p>
+    <w:p>
+      <w:pPr>
+        <w:spacing w:line="360" w:lineRule="auto"/>
+        <w:jc w:val="both"/>
+        <w:rPr>
+          <w:rFonts w:ascii="Times New Roman" w:hAnsi="Times New Roman" w:cs="Times New Roman"/>
+          <w:color w:val="538135" w:themeColor="accent6" w:themeShade="BF"/>
+          <w:sz w:val="24"/>
+          <w:szCs w:val="24"/>
+        </w:rPr>
+      </w:pPr>
+      <w:r>
+        <w:rPr>
+          <w:rFonts w:ascii="Times New Roman" w:hAnsi="Times New Roman" w:cs="Times New Roman"/>
+          <w:color w:val="538135" w:themeColor="accent6" w:themeShade="BF"/>
+          <w:sz w:val="24"/>
+          <w:szCs w:val="24"/>
+        </w:rPr>
+        <w:t>Vertebrate Adaptations: The transition from aquatic to terrestrial environments necessitated changes in the visual system, including modifications in the retinoid pathway.</w:t>
+      </w:r>
+    </w:p>
+    <w:p>
+      <w:pPr>
+        <w:spacing w:line="360" w:lineRule="auto"/>
+        <w:jc w:val="both"/>
+        <w:rPr>
+          <w:rFonts w:ascii="Times New Roman" w:hAnsi="Times New Roman" w:cs="Times New Roman"/>
+          <w:color w:val="538135" w:themeColor="accent6" w:themeShade="BF"/>
+          <w:sz w:val="24"/>
+          <w:szCs w:val="24"/>
+        </w:rPr>
+      </w:pPr>
+      <w:r>
+        <w:rPr>
+          <w:rFonts w:ascii="Times New Roman" w:hAnsi="Times New Roman" w:cs="Times New Roman"/>
+          <w:color w:val="538135" w:themeColor="accent6" w:themeShade="BF"/>
+          <w:sz w:val="24"/>
+          <w:szCs w:val="24"/>
+        </w:rPr>
+        <w:t>Retinoid Binding Proteins: Evolutionary changes in retinoid-binding proteins and enzymes have fine-tuned retinoid transport, storage, and metabolism, allowing diverse organisms to adapt to their specific visual environments.</w:t>
+      </w:r>
+    </w:p>
+    <w:p>
+      <w:pPr>
+        <w:spacing w:line="360" w:lineRule="auto"/>
+        <w:jc w:val="both"/>
+        <w:rPr>
+          <w:rFonts w:ascii="Times New Roman" w:hAnsi="Times New Roman" w:cs="Times New Roman"/>
+          <w:sz w:val="24"/>
+          <w:szCs w:val="24"/>
+        </w:rPr>
+      </w:pPr>
+    </w:p>
+    <w:p>
+      <w:pPr>
+        <w:spacing w:line="360" w:lineRule="auto"/>
+        <w:jc w:val="both"/>
+        <w:rPr>
+          <w:rFonts w:ascii="Times New Roman" w:hAnsi="Times New Roman" w:cs="Times New Roman"/>
+          <w:sz w:val="24"/>
+          <w:szCs w:val="24"/>
+        </w:rPr>
+      </w:pPr>
+    </w:p>
+    <w:p>
+      <w:pPr>
+        <w:spacing w:line="360" w:lineRule="auto"/>
+        <w:jc w:val="both"/>
         <w:rPr>
           <w:rFonts w:ascii="Times New Roman" w:hAnsi="Times New Roman" w:cs="Times New Roman"/>
           <w:sz w:val="24"/>
@@ -333,6 +1642,8 @@
     </w:p>
     <w:p>
       <w:pPr>
+        <w:spacing w:line="360" w:lineRule="auto"/>
+        <w:jc w:val="both"/>
         <w:rPr>
           <w:rFonts w:ascii="Times New Roman" w:hAnsi="Times New Roman" w:cs="Times New Roman"/>
           <w:color w:val="0070C0"/>
@@ -353,6 +1664,8 @@
     </w:p>
     <w:p>
       <w:pPr>
+        <w:spacing w:line="360" w:lineRule="auto"/>
+        <w:jc w:val="both"/>
         <w:rPr>
           <w:rFonts w:ascii="Times New Roman" w:hAnsi="Times New Roman" w:cs="Times New Roman"/>
           <w:color w:val="0070C0"/>
@@ -363,24 +1676,30 @@
     </w:p>
     <w:p>
       <w:pPr>
-        <w:rPr>
-          <w:rFonts w:ascii="Times New Roman" w:hAnsi="Times New Roman" w:cs="Times New Roman"/>
-          <w:sz w:val="24"/>
-          <w:szCs w:val="24"/>
-        </w:rPr>
-      </w:pPr>
-    </w:p>
-    <w:p>
-      <w:pPr>
-        <w:rPr>
-          <w:rFonts w:ascii="Times New Roman" w:hAnsi="Times New Roman" w:cs="Times New Roman"/>
-          <w:sz w:val="24"/>
-          <w:szCs w:val="24"/>
-        </w:rPr>
-      </w:pPr>
-    </w:p>
-    <w:p>
-      <w:pPr>
+        <w:spacing w:line="360" w:lineRule="auto"/>
+        <w:jc w:val="both"/>
+        <w:rPr>
+          <w:rFonts w:ascii="Times New Roman" w:hAnsi="Times New Roman" w:cs="Times New Roman"/>
+          <w:sz w:val="24"/>
+          <w:szCs w:val="24"/>
+        </w:rPr>
+      </w:pPr>
+    </w:p>
+    <w:p>
+      <w:pPr>
+        <w:spacing w:line="360" w:lineRule="auto"/>
+        <w:jc w:val="both"/>
+        <w:rPr>
+          <w:rFonts w:ascii="Times New Roman" w:hAnsi="Times New Roman" w:cs="Times New Roman"/>
+          <w:sz w:val="24"/>
+          <w:szCs w:val="24"/>
+        </w:rPr>
+      </w:pPr>
+    </w:p>
+    <w:p>
+      <w:pPr>
+        <w:spacing w:line="360" w:lineRule="auto"/>
+        <w:jc w:val="both"/>
         <w:rPr>
           <w:rFonts w:ascii="Times New Roman" w:hAnsi="Times New Roman" w:cs="Times New Roman"/>
           <w:sz w:val="24"/>
@@ -398,6 +1717,8 @@
     </w:p>
     <w:p>
       <w:pPr>
+        <w:spacing w:line="360" w:lineRule="auto"/>
+        <w:jc w:val="both"/>
         <w:rPr>
           <w:rFonts w:ascii="Times New Roman" w:hAnsi="Times New Roman" w:cs="Times New Roman"/>
           <w:color w:val="0070C0"/>
@@ -418,6 +1739,8 @@
     </w:p>
     <w:p>
       <w:pPr>
+        <w:spacing w:line="360" w:lineRule="auto"/>
+        <w:jc w:val="both"/>
         <w:rPr>
           <w:rFonts w:ascii="Times New Roman" w:hAnsi="Times New Roman" w:cs="Times New Roman"/>
           <w:color w:val="0070C0"/>
@@ -428,15 +1751,19 @@
     </w:p>
     <w:p>
       <w:pPr>
-        <w:rPr>
-          <w:rFonts w:ascii="Times New Roman" w:hAnsi="Times New Roman" w:cs="Times New Roman"/>
-          <w:sz w:val="24"/>
-          <w:szCs w:val="24"/>
-        </w:rPr>
-      </w:pPr>
-    </w:p>
-    <w:p>
-      <w:pPr>
+        <w:spacing w:line="360" w:lineRule="auto"/>
+        <w:jc w:val="both"/>
+        <w:rPr>
+          <w:rFonts w:ascii="Times New Roman" w:hAnsi="Times New Roman" w:cs="Times New Roman"/>
+          <w:sz w:val="24"/>
+          <w:szCs w:val="24"/>
+        </w:rPr>
+      </w:pPr>
+    </w:p>
+    <w:p>
+      <w:pPr>
+        <w:spacing w:line="360" w:lineRule="auto"/>
+        <w:jc w:val="both"/>
         <w:rPr>
           <w:rFonts w:ascii="Times New Roman" w:hAnsi="Times New Roman" w:cs="Times New Roman"/>
           <w:sz w:val="24"/>
@@ -883,6 +2210,16 @@
     <w:semiHidden/>
     <w:unhideWhenUsed/>
   </w:style>
+  <w:style w:type="paragraph" w:styleId="Revision">
+    <w:name w:val="Revision"/>
+    <w:hidden/>
+    <w:uiPriority w:val="99"/>
+    <w:semiHidden/>
+    <w:rsid w:val="002B5F21"/>
+    <w:pPr>
+      <w:spacing w:after="0" w:line="240" w:lineRule="auto"/>
+    </w:pPr>
+  </w:style>
 </w:styles>
 </file>
 

</xml_diff>

<commit_message>
Updates Chapter 4 main text and Table 4.1
</commit_message>
<xml_diff>
--- a/4_Evolution_of_retinol_metabolism/Chapter_4_retinol_metabolism.docx
+++ b/4_Evolution_of_retinol_metabolism/Chapter_4_retinol_metabolism.docx
@@ -244,23 +244,7 @@
           <w:sz w:val="24"/>
           <w:szCs w:val="24"/>
         </w:rPr>
-        <w:t xml:space="preserve"> series of enzymatic reactions </w:t>
-      </w:r>
-      <w:r>
-        <w:rPr>
-          <w:rFonts w:ascii="Times New Roman" w:hAnsi="Times New Roman" w:cs="Times New Roman"/>
-          <w:sz w:val="24"/>
-          <w:szCs w:val="24"/>
-        </w:rPr>
-        <w:t xml:space="preserve">(Figure 4.1) </w:t>
-      </w:r>
-      <w:r>
-        <w:rPr>
-          <w:rFonts w:ascii="Times New Roman" w:hAnsi="Times New Roman" w:cs="Times New Roman"/>
-          <w:sz w:val="24"/>
-          <w:szCs w:val="24"/>
-        </w:rPr>
-        <w:t>that convert dietary vitamin A (retinol) into various bioactive compounds, primarily retinal for vision</w:t>
+        <w:t xml:space="preserve"> series of enzymatic reactions that convert dietary vitamin A (retinol) into various bioactive compounds, primarily retinal for vision</w:t>
       </w:r>
       <w:r>
         <w:rPr>
@@ -460,7 +444,15 @@
           <w:sz w:val="24"/>
           <w:szCs w:val="24"/>
         </w:rPr>
-        <w:t>Once in the cell, retinol is esterified to retinyl ester by the enzyme lecithin retinol acyltransferase (LRAT)</w:t>
+        <w:t xml:space="preserve">Once in the cell, retinol is esterified to retinyl ester by the enzyme lecithin retinol </w:t>
+      </w:r>
+      <w:r>
+        <w:rPr>
+          <w:rFonts w:ascii="Times New Roman" w:hAnsi="Times New Roman" w:cs="Times New Roman"/>
+          <w:sz w:val="24"/>
+          <w:szCs w:val="24"/>
+        </w:rPr>
+        <w:t>acyltransferase (LRAT)</w:t>
       </w:r>
       <w:r>
         <w:rPr>
@@ -558,7 +550,283 @@
           <w:sz w:val="24"/>
           <w:szCs w:val="24"/>
         </w:rPr>
-        <w:t>Retinol is oxidized to retinal by retinol dehydrogenases (RDHs). Retinal, particularly 11-cis-retinal, plays a crucial role in vision</w:t>
+        <w:t xml:space="preserve">Retinol is oxidized to retinal by retinol dehydrogenases (RDHs). </w:t>
+      </w:r>
+      <w:r>
+        <w:rPr>
+          <w:rFonts w:ascii="Times New Roman" w:hAnsi="Times New Roman" w:cs="Times New Roman"/>
+          <w:sz w:val="24"/>
+          <w:szCs w:val="24"/>
+        </w:rPr>
+        <w:t xml:space="preserve">Several other enzymes are involved in </w:t>
+      </w:r>
+      <w:r>
+        <w:rPr>
+          <w:rFonts w:ascii="Times New Roman" w:hAnsi="Times New Roman" w:cs="Times New Roman"/>
+          <w:sz w:val="24"/>
+          <w:szCs w:val="24"/>
+        </w:rPr>
+        <w:t>various</w:t>
+      </w:r>
+      <w:r>
+        <w:rPr>
+          <w:rFonts w:ascii="Times New Roman" w:hAnsi="Times New Roman" w:cs="Times New Roman"/>
+          <w:sz w:val="24"/>
+          <w:szCs w:val="24"/>
+        </w:rPr>
+        <w:t xml:space="preserve"> steps of the retinol metabolism pathway as schematically shown in Figure 4.1 that summarizes what is known about the pathway according to</w:t>
+      </w:r>
+      <w:r>
+        <w:rPr>
+          <w:rFonts w:ascii="Times New Roman" w:hAnsi="Times New Roman" w:cs="Times New Roman"/>
+          <w:sz w:val="24"/>
+          <w:szCs w:val="24"/>
+        </w:rPr>
+        <w:t xml:space="preserve"> the </w:t>
+      </w:r>
+      <w:r>
+        <w:rPr>
+          <w:rFonts w:ascii="Times New Roman" w:hAnsi="Times New Roman" w:cs="Times New Roman"/>
+          <w:sz w:val="24"/>
+          <w:szCs w:val="24"/>
+        </w:rPr>
+        <w:t xml:space="preserve"> Kegg </w:t>
+      </w:r>
+      <w:r>
+        <w:rPr>
+          <w:rFonts w:ascii="Times New Roman" w:hAnsi="Times New Roman" w:cs="Times New Roman"/>
+          <w:sz w:val="24"/>
+          <w:szCs w:val="24"/>
+        </w:rPr>
+        <w:t xml:space="preserve">Pathway Database </w:t>
+      </w:r>
+      <w:r>
+        <w:rPr>
+          <w:rFonts w:ascii="Times New Roman" w:hAnsi="Times New Roman" w:cs="Times New Roman"/>
+          <w:sz w:val="24"/>
+          <w:szCs w:val="24"/>
+        </w:rPr>
+        <w:t>(</w:t>
+      </w:r>
+      <w:r>
+        <w:rPr>
+          <w:rFonts w:ascii="Times New Roman" w:hAnsi="Times New Roman" w:cs="Times New Roman"/>
+          <w:sz w:val="24"/>
+          <w:szCs w:val="24"/>
+          <w:highlight w:val="yellow"/>
+        </w:rPr>
+        <w:t>REF</w:t>
+      </w:r>
+      <w:r>
+        <w:rPr>
+          <w:rFonts w:ascii="Times New Roman" w:hAnsi="Times New Roman" w:cs="Times New Roman"/>
+          <w:sz w:val="24"/>
+          <w:szCs w:val="24"/>
+        </w:rPr>
+        <w:t>).</w:t>
+      </w:r>
+      <w:r>
+        <w:rPr>
+          <w:rFonts w:ascii="Times New Roman" w:hAnsi="Times New Roman" w:cs="Times New Roman"/>
+          <w:sz w:val="24"/>
+          <w:szCs w:val="24"/>
+        </w:rPr>
+        <w:t xml:space="preserve"> </w:t>
+      </w:r>
+      <w:r>
+        <w:rPr>
+          <w:rFonts w:ascii="Times New Roman" w:hAnsi="Times New Roman" w:cs="Times New Roman"/>
+          <w:sz w:val="24"/>
+          <w:szCs w:val="24"/>
+        </w:rPr>
+        <w:t>In addition</w:t>
+      </w:r>
+      <w:r>
+        <w:rPr>
+          <w:rFonts w:ascii="Times New Roman" w:hAnsi="Times New Roman" w:cs="Times New Roman"/>
+          <w:sz w:val="24"/>
+          <w:szCs w:val="24"/>
+        </w:rPr>
+        <w:t xml:space="preserve">, Table 4.1 </w:t>
+      </w:r>
+      <w:r>
+        <w:rPr>
+          <w:rFonts w:ascii="Times New Roman" w:hAnsi="Times New Roman" w:cs="Times New Roman"/>
+          <w:sz w:val="24"/>
+          <w:szCs w:val="24"/>
+        </w:rPr>
+        <w:t>provides a comprehensive list</w:t>
+      </w:r>
+      <w:r>
+        <w:rPr>
+          <w:rFonts w:ascii="Times New Roman" w:hAnsi="Times New Roman" w:cs="Times New Roman"/>
+          <w:sz w:val="24"/>
+          <w:szCs w:val="24"/>
+        </w:rPr>
+        <w:t xml:space="preserve"> of the</w:t>
+      </w:r>
+      <w:r>
+        <w:rPr>
+          <w:rFonts w:ascii="Times New Roman" w:hAnsi="Times New Roman" w:cs="Times New Roman"/>
+          <w:sz w:val="24"/>
+          <w:szCs w:val="24"/>
+        </w:rPr>
+        <w:t>se</w:t>
+      </w:r>
+      <w:r>
+        <w:rPr>
+          <w:rFonts w:ascii="Times New Roman" w:hAnsi="Times New Roman" w:cs="Times New Roman"/>
+          <w:sz w:val="24"/>
+          <w:szCs w:val="24"/>
+        </w:rPr>
+        <w:t xml:space="preserve"> </w:t>
+      </w:r>
+      <w:r>
+        <w:rPr>
+          <w:rFonts w:ascii="Times New Roman" w:hAnsi="Times New Roman" w:cs="Times New Roman"/>
+          <w:sz w:val="24"/>
+          <w:szCs w:val="24"/>
+        </w:rPr>
+        <w:t xml:space="preserve">enzymes </w:t>
+      </w:r>
+      <w:r>
+        <w:rPr>
+          <w:rFonts w:ascii="Times New Roman" w:hAnsi="Times New Roman" w:cs="Times New Roman"/>
+          <w:sz w:val="24"/>
+          <w:szCs w:val="24"/>
+        </w:rPr>
+        <w:t xml:space="preserve">ranked by </w:t>
+      </w:r>
+      <w:r>
+        <w:rPr>
+          <w:rFonts w:ascii="Times New Roman" w:hAnsi="Times New Roman" w:cs="Times New Roman"/>
+          <w:sz w:val="24"/>
+          <w:szCs w:val="24"/>
+        </w:rPr>
+        <w:t>the number of pathways they participate in</w:t>
+      </w:r>
+      <w:r>
+        <w:rPr>
+          <w:rFonts w:ascii="Times New Roman" w:hAnsi="Times New Roman" w:cs="Times New Roman"/>
+          <w:sz w:val="24"/>
+          <w:szCs w:val="24"/>
+        </w:rPr>
+        <w:t xml:space="preserve"> </w:t>
+      </w:r>
+      <w:r>
+        <w:rPr>
+          <w:rFonts w:ascii="Times New Roman" w:hAnsi="Times New Roman" w:cs="Times New Roman"/>
+          <w:sz w:val="24"/>
+          <w:szCs w:val="24"/>
+        </w:rPr>
+        <w:t>according to Kegg</w:t>
+      </w:r>
+      <w:r>
+        <w:rPr>
+          <w:rFonts w:ascii="Times New Roman" w:hAnsi="Times New Roman" w:cs="Times New Roman"/>
+          <w:sz w:val="24"/>
+          <w:szCs w:val="24"/>
+        </w:rPr>
+        <w:t xml:space="preserve">. Involvement in </w:t>
+      </w:r>
+      <w:r>
+        <w:rPr>
+          <w:rFonts w:ascii="Times New Roman" w:hAnsi="Times New Roman" w:cs="Times New Roman"/>
+          <w:sz w:val="24"/>
+          <w:szCs w:val="24"/>
+        </w:rPr>
+        <w:t xml:space="preserve">one or </w:t>
+      </w:r>
+      <w:r>
+        <w:rPr>
+          <w:rFonts w:ascii="Times New Roman" w:hAnsi="Times New Roman" w:cs="Times New Roman"/>
+          <w:sz w:val="24"/>
+          <w:szCs w:val="24"/>
+        </w:rPr>
+        <w:t>few pathways serves</w:t>
+      </w:r>
+      <w:r>
+        <w:rPr>
+          <w:rFonts w:ascii="Times New Roman" w:hAnsi="Times New Roman" w:cs="Times New Roman"/>
+          <w:sz w:val="24"/>
+          <w:szCs w:val="24"/>
+        </w:rPr>
+        <w:t xml:space="preserve"> as a</w:t>
+      </w:r>
+      <w:r>
+        <w:rPr>
+          <w:rFonts w:ascii="Times New Roman" w:hAnsi="Times New Roman" w:cs="Times New Roman"/>
+          <w:sz w:val="24"/>
+          <w:szCs w:val="24"/>
+        </w:rPr>
+        <w:t>n indicator</w:t>
+      </w:r>
+      <w:r>
+        <w:rPr>
+          <w:rFonts w:ascii="Times New Roman" w:hAnsi="Times New Roman" w:cs="Times New Roman"/>
+          <w:sz w:val="24"/>
+          <w:szCs w:val="24"/>
+        </w:rPr>
+        <w:t xml:space="preserve"> of </w:t>
+      </w:r>
+      <w:r>
+        <w:rPr>
+          <w:rFonts w:ascii="Times New Roman" w:hAnsi="Times New Roman" w:cs="Times New Roman"/>
+          <w:sz w:val="24"/>
+          <w:szCs w:val="24"/>
+        </w:rPr>
+        <w:t>enzyme</w:t>
+      </w:r>
+      <w:r>
+        <w:rPr>
+          <w:rFonts w:ascii="Times New Roman" w:hAnsi="Times New Roman" w:cs="Times New Roman"/>
+          <w:sz w:val="24"/>
+          <w:szCs w:val="24"/>
+        </w:rPr>
+        <w:t xml:space="preserve"> specificity to the retinol metabolism, as opposed to</w:t>
+      </w:r>
+      <w:r>
+        <w:rPr>
+          <w:rFonts w:ascii="Times New Roman" w:hAnsi="Times New Roman" w:cs="Times New Roman"/>
+          <w:sz w:val="24"/>
+          <w:szCs w:val="24"/>
+        </w:rPr>
+        <w:t xml:space="preserve"> broad spectrum enzymes</w:t>
+      </w:r>
+      <w:r>
+        <w:rPr>
+          <w:rFonts w:ascii="Times New Roman" w:hAnsi="Times New Roman" w:cs="Times New Roman"/>
+          <w:sz w:val="24"/>
+          <w:szCs w:val="24"/>
+        </w:rPr>
+        <w:t>.</w:t>
+      </w:r>
+      <w:r>
+        <w:rPr>
+          <w:rFonts w:ascii="Times New Roman" w:hAnsi="Times New Roman" w:cs="Times New Roman"/>
+          <w:sz w:val="24"/>
+          <w:szCs w:val="24"/>
+        </w:rPr>
+        <w:t xml:space="preserve"> </w:t>
+      </w:r>
+    </w:p>
+    <w:p>
+      <w:pPr>
+        <w:spacing w:line="360" w:lineRule="auto"/>
+        <w:jc w:val="both"/>
+        <w:rPr>
+          <w:rFonts w:ascii="Times New Roman" w:hAnsi="Times New Roman" w:cs="Times New Roman"/>
+          <w:sz w:val="24"/>
+          <w:szCs w:val="24"/>
+        </w:rPr>
+      </w:pPr>
+      <w:r>
+        <w:rPr>
+          <w:rFonts w:ascii="Times New Roman" w:hAnsi="Times New Roman" w:cs="Times New Roman"/>
+          <w:sz w:val="24"/>
+          <w:szCs w:val="24"/>
+        </w:rPr>
+        <w:t>Retinal, particularly 11-cis-retinal, plays a crucial role in vision</w:t>
       </w:r>
       <w:r>
         <w:rPr>
@@ -609,6 +877,59 @@
         </w:rPr>
         <w:t xml:space="preserve">11-cis-retinal binds to the protein opsin in </w:t>
       </w:r>
+      <w:del w:id="0" w:author="Aleotti, Alessandra" w:date="2023-10-09T19:01:00Z">
+        <w:r>
+          <w:rPr>
+            <w:rFonts w:ascii="Times New Roman" w:hAnsi="Times New Roman" w:cs="Times New Roman"/>
+            <w:sz w:val="24"/>
+            <w:szCs w:val="24"/>
+            <w:highlight w:val="yellow"/>
+          </w:rPr>
+          <w:delText>rod</w:delText>
+        </w:r>
+        <w:r>
+          <w:rPr>
+            <w:rFonts w:ascii="Times New Roman" w:hAnsi="Times New Roman" w:cs="Times New Roman"/>
+            <w:sz w:val="24"/>
+            <w:szCs w:val="24"/>
+          </w:rPr>
+          <w:delText xml:space="preserve"> </w:delText>
+        </w:r>
+      </w:del>
+      <w:ins w:id="1" w:author="Aleotti, Alessandra" w:date="2023-10-09T19:01:00Z">
+        <w:r>
+          <w:rPr>
+            <w:rFonts w:ascii="Times New Roman" w:hAnsi="Times New Roman" w:cs="Times New Roman"/>
+            <w:sz w:val="24"/>
+            <w:szCs w:val="24"/>
+          </w:rPr>
+          <w:t>photoreceptor</w:t>
+        </w:r>
+        <w:r>
+          <w:rPr>
+            <w:rFonts w:ascii="Times New Roman" w:hAnsi="Times New Roman" w:cs="Times New Roman"/>
+            <w:sz w:val="24"/>
+            <w:szCs w:val="24"/>
+          </w:rPr>
+          <w:t xml:space="preserve"> </w:t>
+        </w:r>
+      </w:ins>
+      <w:r>
+        <w:rPr>
+          <w:rFonts w:ascii="Times New Roman" w:hAnsi="Times New Roman" w:cs="Times New Roman"/>
+          <w:sz w:val="24"/>
+          <w:szCs w:val="24"/>
+        </w:rPr>
+        <w:t>cells forming rhodopsin. Upon absorbing a photon, 11-cis-retinal is isomerized to all-trans-retinal, leading to a conformational change in opsin, and initiating a cascade of events called phototransduction</w:t>
+      </w:r>
+      <w:r>
+        <w:rPr>
+          <w:rFonts w:ascii="Times New Roman" w:hAnsi="Times New Roman" w:cs="Times New Roman"/>
+          <w:sz w:val="24"/>
+          <w:szCs w:val="24"/>
+        </w:rPr>
+        <w:t xml:space="preserve"> (</w:t>
+      </w:r>
       <w:r>
         <w:rPr>
           <w:rFonts w:ascii="Times New Roman" w:hAnsi="Times New Roman" w:cs="Times New Roman"/>
@@ -616,15 +937,87 @@
           <w:szCs w:val="24"/>
           <w:highlight w:val="yellow"/>
         </w:rPr>
-        <w:t>rod</w:t>
-      </w:r>
-      <w:r>
-        <w:rPr>
-          <w:rFonts w:ascii="Times New Roman" w:hAnsi="Times New Roman" w:cs="Times New Roman"/>
-          <w:sz w:val="24"/>
-          <w:szCs w:val="24"/>
-        </w:rPr>
-        <w:t xml:space="preserve"> cells forming rhodopsin. Upon absorbing a photon, 11-cis-retinal is isomerized to all-trans-retinal, leading to a conformational change in opsin, and initiating a cascade of events called phototransduction</w:t>
+        <w:t>REFS</w:t>
+      </w:r>
+      <w:r>
+        <w:rPr>
+          <w:rFonts w:ascii="Times New Roman" w:hAnsi="Times New Roman" w:cs="Times New Roman"/>
+          <w:sz w:val="24"/>
+          <w:szCs w:val="24"/>
+        </w:rPr>
+        <w:t>) (see Chapter 3)</w:t>
+      </w:r>
+      <w:r>
+        <w:rPr>
+          <w:rFonts w:ascii="Times New Roman" w:hAnsi="Times New Roman" w:cs="Times New Roman"/>
+          <w:sz w:val="24"/>
+          <w:szCs w:val="24"/>
+        </w:rPr>
+        <w:t>.</w:t>
+      </w:r>
+      <w:r>
+        <w:rPr>
+          <w:rFonts w:ascii="Times New Roman" w:hAnsi="Times New Roman" w:cs="Times New Roman"/>
+          <w:sz w:val="24"/>
+          <w:szCs w:val="24"/>
+        </w:rPr>
+        <w:t xml:space="preserve"> </w:t>
+      </w:r>
+      <w:r>
+        <w:rPr>
+          <w:rFonts w:ascii="Times New Roman" w:hAnsi="Times New Roman" w:cs="Times New Roman"/>
+          <w:sz w:val="24"/>
+          <w:szCs w:val="24"/>
+        </w:rPr>
+        <w:t>After light exposure, all-trans-retinal is reduced to all-trans-retinol and then converted back to 11-cis-retinal through a series of enzymatic reactions. This part of the visual cycle</w:t>
+      </w:r>
+      <w:r>
+        <w:rPr>
+          <w:rFonts w:ascii="Times New Roman" w:hAnsi="Times New Roman" w:cs="Times New Roman"/>
+          <w:sz w:val="24"/>
+          <w:szCs w:val="24"/>
+        </w:rPr>
+        <w:t xml:space="preserve"> is essential as it</w:t>
+      </w:r>
+      <w:r>
+        <w:rPr>
+          <w:rFonts w:ascii="Times New Roman" w:hAnsi="Times New Roman" w:cs="Times New Roman"/>
+          <w:sz w:val="24"/>
+          <w:szCs w:val="24"/>
+        </w:rPr>
+        <w:t xml:space="preserve"> ensur</w:t>
+      </w:r>
+      <w:r>
+        <w:rPr>
+          <w:rFonts w:ascii="Times New Roman" w:hAnsi="Times New Roman" w:cs="Times New Roman"/>
+          <w:sz w:val="24"/>
+          <w:szCs w:val="24"/>
+        </w:rPr>
+        <w:t>es</w:t>
+      </w:r>
+      <w:r>
+        <w:rPr>
+          <w:rFonts w:ascii="Times New Roman" w:hAnsi="Times New Roman" w:cs="Times New Roman"/>
+          <w:sz w:val="24"/>
+          <w:szCs w:val="24"/>
+        </w:rPr>
+        <w:t xml:space="preserve"> the retina</w:t>
+      </w:r>
+      <w:r>
+        <w:rPr>
+          <w:rFonts w:ascii="Times New Roman" w:hAnsi="Times New Roman" w:cs="Times New Roman"/>
+          <w:sz w:val="24"/>
+          <w:szCs w:val="24"/>
+        </w:rPr>
+        <w:t>’</w:t>
+      </w:r>
+      <w:r>
+        <w:rPr>
+          <w:rFonts w:ascii="Times New Roman" w:hAnsi="Times New Roman" w:cs="Times New Roman"/>
+          <w:sz w:val="24"/>
+          <w:szCs w:val="24"/>
+        </w:rPr>
+        <w:t>s responsiveness to light</w:t>
       </w:r>
       <w:r>
         <w:rPr>
@@ -649,7 +1042,7 @@
           <w:sz w:val="24"/>
           <w:szCs w:val="24"/>
         </w:rPr>
-        <w:t>) (see Chapter 3)</w:t>
+        <w:t>)</w:t>
       </w:r>
       <w:r>
         <w:rPr>
@@ -673,55 +1066,95 @@
           <w:sz w:val="24"/>
           <w:szCs w:val="24"/>
         </w:rPr>
-        <w:t>After light exposure, all-trans-retinal is reduced to all-trans-retinol and then converted back to 11-cis-retinal through a series of enzymatic reactions. This part of the visual cycle</w:t>
-      </w:r>
-      <w:r>
-        <w:rPr>
-          <w:rFonts w:ascii="Times New Roman" w:hAnsi="Times New Roman" w:cs="Times New Roman"/>
-          <w:sz w:val="24"/>
-          <w:szCs w:val="24"/>
-        </w:rPr>
-        <w:t xml:space="preserve"> is essential as it</w:t>
-      </w:r>
-      <w:r>
-        <w:rPr>
-          <w:rFonts w:ascii="Times New Roman" w:hAnsi="Times New Roman" w:cs="Times New Roman"/>
-          <w:sz w:val="24"/>
-          <w:szCs w:val="24"/>
-        </w:rPr>
-        <w:t xml:space="preserve"> ensur</w:t>
-      </w:r>
-      <w:r>
-        <w:rPr>
-          <w:rFonts w:ascii="Times New Roman" w:hAnsi="Times New Roman" w:cs="Times New Roman"/>
-          <w:sz w:val="24"/>
-          <w:szCs w:val="24"/>
-        </w:rPr>
-        <w:t>es</w:t>
-      </w:r>
-      <w:r>
-        <w:rPr>
-          <w:rFonts w:ascii="Times New Roman" w:hAnsi="Times New Roman" w:cs="Times New Roman"/>
-          <w:sz w:val="24"/>
-          <w:szCs w:val="24"/>
-        </w:rPr>
-        <w:t xml:space="preserve"> the retina</w:t>
-      </w:r>
-      <w:r>
-        <w:rPr>
-          <w:rFonts w:ascii="Times New Roman" w:hAnsi="Times New Roman" w:cs="Times New Roman"/>
-          <w:sz w:val="24"/>
-          <w:szCs w:val="24"/>
-        </w:rPr>
-        <w:t>’</w:t>
-      </w:r>
-      <w:r>
-        <w:rPr>
-          <w:rFonts w:ascii="Times New Roman" w:hAnsi="Times New Roman" w:cs="Times New Roman"/>
-          <w:sz w:val="24"/>
-          <w:szCs w:val="24"/>
-        </w:rPr>
-        <w:t>s responsiveness to light</w:t>
+        <w:t xml:space="preserve">The </w:t>
+      </w:r>
+      <w:r>
+        <w:rPr>
+          <w:rFonts w:ascii="Times New Roman" w:hAnsi="Times New Roman" w:cs="Times New Roman"/>
+          <w:sz w:val="24"/>
+          <w:szCs w:val="24"/>
+        </w:rPr>
+        <w:t xml:space="preserve">regulation of the </w:t>
+      </w:r>
+      <w:r>
+        <w:rPr>
+          <w:rFonts w:ascii="Times New Roman" w:hAnsi="Times New Roman" w:cs="Times New Roman"/>
+          <w:sz w:val="24"/>
+          <w:szCs w:val="24"/>
+        </w:rPr>
+        <w:t>metabolic steps ensure</w:t>
+      </w:r>
+      <w:r>
+        <w:rPr>
+          <w:rFonts w:ascii="Times New Roman" w:hAnsi="Times New Roman" w:cs="Times New Roman"/>
+          <w:sz w:val="24"/>
+          <w:szCs w:val="24"/>
+        </w:rPr>
+        <w:t>s</w:t>
+      </w:r>
+      <w:r>
+        <w:rPr>
+          <w:rFonts w:ascii="Times New Roman" w:hAnsi="Times New Roman" w:cs="Times New Roman"/>
+          <w:sz w:val="24"/>
+          <w:szCs w:val="24"/>
+        </w:rPr>
+        <w:t xml:space="preserve"> sufficient 11-cis-retinal availability and to prevent</w:t>
+      </w:r>
+      <w:r>
+        <w:rPr>
+          <w:rFonts w:ascii="Times New Roman" w:hAnsi="Times New Roman" w:cs="Times New Roman"/>
+          <w:sz w:val="24"/>
+          <w:szCs w:val="24"/>
+        </w:rPr>
+        <w:t>s</w:t>
+      </w:r>
+      <w:r>
+        <w:rPr>
+          <w:rFonts w:ascii="Times New Roman" w:hAnsi="Times New Roman" w:cs="Times New Roman"/>
+          <w:sz w:val="24"/>
+          <w:szCs w:val="24"/>
+        </w:rPr>
+        <w:t xml:space="preserve"> toxic build-up of intermediates.</w:t>
+      </w:r>
+      <w:r>
+        <w:rPr>
+          <w:rFonts w:ascii="Times New Roman" w:hAnsi="Times New Roman" w:cs="Times New Roman"/>
+          <w:sz w:val="24"/>
+          <w:szCs w:val="24"/>
+        </w:rPr>
+        <w:t xml:space="preserve"> </w:t>
+      </w:r>
+      <w:r>
+        <w:rPr>
+          <w:rFonts w:ascii="Times New Roman" w:hAnsi="Times New Roman" w:cs="Times New Roman"/>
+          <w:sz w:val="24"/>
+          <w:szCs w:val="24"/>
+        </w:rPr>
+        <w:t>Additionally, r</w:t>
+      </w:r>
+      <w:r>
+        <w:rPr>
+          <w:rFonts w:ascii="Times New Roman" w:hAnsi="Times New Roman" w:cs="Times New Roman"/>
+          <w:sz w:val="24"/>
+          <w:szCs w:val="24"/>
+        </w:rPr>
+        <w:t xml:space="preserve">etinal can be further oxidized to retinoic acid by retinaldehyde dehydrogenases (RALDHs). Retinoic acid serves as a </w:t>
+      </w:r>
+      <w:r>
+        <w:rPr>
+          <w:rFonts w:ascii="Times New Roman" w:hAnsi="Times New Roman" w:cs="Times New Roman"/>
+          <w:sz w:val="24"/>
+          <w:szCs w:val="24"/>
+        </w:rPr>
+        <w:t>signalling</w:t>
+      </w:r>
+      <w:r>
+        <w:rPr>
+          <w:rFonts w:ascii="Times New Roman" w:hAnsi="Times New Roman" w:cs="Times New Roman"/>
+          <w:sz w:val="24"/>
+          <w:szCs w:val="24"/>
+        </w:rPr>
+        <w:t xml:space="preserve"> molecule that regulates gene expression and is critical for numerous developmental processes</w:t>
       </w:r>
       <w:r>
         <w:rPr>
@@ -756,6 +1189,82 @@
         </w:rPr>
         <w:t>.</w:t>
       </w:r>
+    </w:p>
+    <w:p>
+      <w:pPr>
+        <w:spacing w:line="360" w:lineRule="auto"/>
+        <w:jc w:val="both"/>
+        <w:rPr>
+          <w:rFonts w:ascii="Times New Roman" w:hAnsi="Times New Roman" w:cs="Times New Roman"/>
+          <w:sz w:val="24"/>
+          <w:szCs w:val="24"/>
+        </w:rPr>
+      </w:pPr>
+      <w:r>
+        <w:rPr>
+          <w:rFonts w:ascii="Times New Roman" w:hAnsi="Times New Roman" w:cs="Times New Roman"/>
+          <w:sz w:val="24"/>
+          <w:szCs w:val="24"/>
+        </w:rPr>
+        <w:lastRenderedPageBreak/>
+        <w:t xml:space="preserve">Given the </w:t>
+      </w:r>
+      <w:r>
+        <w:rPr>
+          <w:rFonts w:ascii="Times New Roman" w:hAnsi="Times New Roman" w:cs="Times New Roman"/>
+          <w:sz w:val="24"/>
+          <w:szCs w:val="24"/>
+        </w:rPr>
+        <w:t>importance</w:t>
+      </w:r>
+      <w:r>
+        <w:rPr>
+          <w:rFonts w:ascii="Times New Roman" w:hAnsi="Times New Roman" w:cs="Times New Roman"/>
+          <w:sz w:val="24"/>
+          <w:szCs w:val="24"/>
+        </w:rPr>
+        <w:t xml:space="preserve"> of </w:t>
+      </w:r>
+      <w:r>
+        <w:rPr>
+          <w:rFonts w:ascii="Times New Roman" w:hAnsi="Times New Roman" w:cs="Times New Roman"/>
+          <w:sz w:val="24"/>
+          <w:szCs w:val="24"/>
+        </w:rPr>
+        <w:t xml:space="preserve">the </w:t>
+      </w:r>
+      <w:r>
+        <w:rPr>
+          <w:rFonts w:ascii="Times New Roman" w:hAnsi="Times New Roman" w:cs="Times New Roman"/>
+          <w:sz w:val="24"/>
+          <w:szCs w:val="24"/>
+        </w:rPr>
+        <w:t>retinol metabolism, it</w:t>
+      </w:r>
+      <w:r>
+        <w:rPr>
+          <w:rFonts w:ascii="Times New Roman" w:hAnsi="Times New Roman" w:cs="Times New Roman"/>
+          <w:sz w:val="24"/>
+          <w:szCs w:val="24"/>
+        </w:rPr>
+        <w:t xml:space="preserve"> i</w:t>
+      </w:r>
+      <w:r>
+        <w:rPr>
+          <w:rFonts w:ascii="Times New Roman" w:hAnsi="Times New Roman" w:cs="Times New Roman"/>
+          <w:sz w:val="24"/>
+          <w:szCs w:val="24"/>
+        </w:rPr>
+        <w:t xml:space="preserve">s compelling to delve into its evolutionary history, especially when considering the broader evolution of vision. Hence, this chapter aimed to unravel this intricate history. </w:t>
+      </w:r>
+      <w:r>
+        <w:rPr>
+          <w:rFonts w:ascii="Times New Roman" w:hAnsi="Times New Roman" w:cs="Times New Roman"/>
+          <w:sz w:val="24"/>
+          <w:szCs w:val="24"/>
+        </w:rPr>
+        <w:t>The</w:t>
+      </w:r>
       <w:r>
         <w:rPr>
           <w:rFonts w:ascii="Times New Roman" w:hAnsi="Times New Roman" w:cs="Times New Roman"/>
@@ -770,218 +1279,6 @@
           <w:sz w:val="24"/>
           <w:szCs w:val="24"/>
         </w:rPr>
-        <w:t xml:space="preserve">The </w:t>
-      </w:r>
-      <w:r>
-        <w:rPr>
-          <w:rFonts w:ascii="Times New Roman" w:hAnsi="Times New Roman" w:cs="Times New Roman"/>
-          <w:sz w:val="24"/>
-          <w:szCs w:val="24"/>
-        </w:rPr>
-        <w:t xml:space="preserve">regulation of the </w:t>
-      </w:r>
-      <w:r>
-        <w:rPr>
-          <w:rFonts w:ascii="Times New Roman" w:hAnsi="Times New Roman" w:cs="Times New Roman"/>
-          <w:sz w:val="24"/>
-          <w:szCs w:val="24"/>
-        </w:rPr>
-        <w:t>metabolic steps ensure</w:t>
-      </w:r>
-      <w:r>
-        <w:rPr>
-          <w:rFonts w:ascii="Times New Roman" w:hAnsi="Times New Roman" w:cs="Times New Roman"/>
-          <w:sz w:val="24"/>
-          <w:szCs w:val="24"/>
-        </w:rPr>
-        <w:t>s</w:t>
-      </w:r>
-      <w:r>
-        <w:rPr>
-          <w:rFonts w:ascii="Times New Roman" w:hAnsi="Times New Roman" w:cs="Times New Roman"/>
-          <w:sz w:val="24"/>
-          <w:szCs w:val="24"/>
-        </w:rPr>
-        <w:t xml:space="preserve"> sufficient 11-cis-retinal availability and to prevent</w:t>
-      </w:r>
-      <w:r>
-        <w:rPr>
-          <w:rFonts w:ascii="Times New Roman" w:hAnsi="Times New Roman" w:cs="Times New Roman"/>
-          <w:sz w:val="24"/>
-          <w:szCs w:val="24"/>
-        </w:rPr>
-        <w:t>s</w:t>
-      </w:r>
-      <w:r>
-        <w:rPr>
-          <w:rFonts w:ascii="Times New Roman" w:hAnsi="Times New Roman" w:cs="Times New Roman"/>
-          <w:sz w:val="24"/>
-          <w:szCs w:val="24"/>
-        </w:rPr>
-        <w:t xml:space="preserve"> toxic build-up of intermediates.</w:t>
-      </w:r>
-      <w:r>
-        <w:rPr>
-          <w:rFonts w:ascii="Times New Roman" w:hAnsi="Times New Roman" w:cs="Times New Roman"/>
-          <w:sz w:val="24"/>
-          <w:szCs w:val="24"/>
-        </w:rPr>
-        <w:t xml:space="preserve"> </w:t>
-      </w:r>
-      <w:r>
-        <w:rPr>
-          <w:rFonts w:ascii="Times New Roman" w:hAnsi="Times New Roman" w:cs="Times New Roman"/>
-          <w:sz w:val="24"/>
-          <w:szCs w:val="24"/>
-        </w:rPr>
-        <w:t>Additionally, r</w:t>
-      </w:r>
-      <w:r>
-        <w:rPr>
-          <w:rFonts w:ascii="Times New Roman" w:hAnsi="Times New Roman" w:cs="Times New Roman"/>
-          <w:sz w:val="24"/>
-          <w:szCs w:val="24"/>
-        </w:rPr>
-        <w:t xml:space="preserve">etinal can be further oxidized to retinoic acid by retinaldehyde dehydrogenases (RALDHs). Retinoic acid serves as a </w:t>
-      </w:r>
-      <w:r>
-        <w:rPr>
-          <w:rFonts w:ascii="Times New Roman" w:hAnsi="Times New Roman" w:cs="Times New Roman"/>
-          <w:sz w:val="24"/>
-          <w:szCs w:val="24"/>
-        </w:rPr>
-        <w:t>signalling</w:t>
-      </w:r>
-      <w:r>
-        <w:rPr>
-          <w:rFonts w:ascii="Times New Roman" w:hAnsi="Times New Roman" w:cs="Times New Roman"/>
-          <w:sz w:val="24"/>
-          <w:szCs w:val="24"/>
-        </w:rPr>
-        <w:t xml:space="preserve"> molecule that regulates gene expression and is critical for numerous developmental processes</w:t>
-      </w:r>
-      <w:r>
-        <w:rPr>
-          <w:rFonts w:ascii="Times New Roman" w:hAnsi="Times New Roman" w:cs="Times New Roman"/>
-          <w:sz w:val="24"/>
-          <w:szCs w:val="24"/>
-        </w:rPr>
-        <w:t xml:space="preserve"> (</w:t>
-      </w:r>
-      <w:r>
-        <w:rPr>
-          <w:rFonts w:ascii="Times New Roman" w:hAnsi="Times New Roman" w:cs="Times New Roman"/>
-          <w:sz w:val="24"/>
-          <w:szCs w:val="24"/>
-          <w:highlight w:val="yellow"/>
-        </w:rPr>
-        <w:t>REFS</w:t>
-      </w:r>
-      <w:r>
-        <w:rPr>
-          <w:rFonts w:ascii="Times New Roman" w:hAnsi="Times New Roman" w:cs="Times New Roman"/>
-          <w:sz w:val="24"/>
-          <w:szCs w:val="24"/>
-        </w:rPr>
-        <w:t>)</w:t>
-      </w:r>
-      <w:r>
-        <w:rPr>
-          <w:rFonts w:ascii="Times New Roman" w:hAnsi="Times New Roman" w:cs="Times New Roman"/>
-          <w:sz w:val="24"/>
-          <w:szCs w:val="24"/>
-        </w:rPr>
-        <w:t>.</w:t>
-      </w:r>
-    </w:p>
-    <w:p>
-      <w:pPr>
-        <w:spacing w:line="360" w:lineRule="auto"/>
-        <w:jc w:val="both"/>
-        <w:rPr>
-          <w:rFonts w:ascii="Times New Roman" w:hAnsi="Times New Roman" w:cs="Times New Roman"/>
-          <w:sz w:val="24"/>
-          <w:szCs w:val="24"/>
-        </w:rPr>
-      </w:pPr>
-      <w:r>
-        <w:rPr>
-          <w:rFonts w:ascii="Times New Roman" w:hAnsi="Times New Roman" w:cs="Times New Roman"/>
-          <w:sz w:val="24"/>
-          <w:szCs w:val="24"/>
-        </w:rPr>
-        <w:t xml:space="preserve">Given the </w:t>
-      </w:r>
-      <w:r>
-        <w:rPr>
-          <w:rFonts w:ascii="Times New Roman" w:hAnsi="Times New Roman" w:cs="Times New Roman"/>
-          <w:sz w:val="24"/>
-          <w:szCs w:val="24"/>
-        </w:rPr>
-        <w:t>importance</w:t>
-      </w:r>
-      <w:r>
-        <w:rPr>
-          <w:rFonts w:ascii="Times New Roman" w:hAnsi="Times New Roman" w:cs="Times New Roman"/>
-          <w:sz w:val="24"/>
-          <w:szCs w:val="24"/>
-        </w:rPr>
-        <w:t xml:space="preserve"> of </w:t>
-      </w:r>
-      <w:r>
-        <w:rPr>
-          <w:rFonts w:ascii="Times New Roman" w:hAnsi="Times New Roman" w:cs="Times New Roman"/>
-          <w:sz w:val="24"/>
-          <w:szCs w:val="24"/>
-        </w:rPr>
-        <w:t xml:space="preserve">the </w:t>
-      </w:r>
-      <w:r>
-        <w:rPr>
-          <w:rFonts w:ascii="Times New Roman" w:hAnsi="Times New Roman" w:cs="Times New Roman"/>
-          <w:sz w:val="24"/>
-          <w:szCs w:val="24"/>
-        </w:rPr>
-        <w:t>retinol metabolism, it</w:t>
-      </w:r>
-      <w:r>
-        <w:rPr>
-          <w:rFonts w:ascii="Times New Roman" w:hAnsi="Times New Roman" w:cs="Times New Roman"/>
-          <w:sz w:val="24"/>
-          <w:szCs w:val="24"/>
-        </w:rPr>
-        <w:t xml:space="preserve"> i</w:t>
-      </w:r>
-      <w:r>
-        <w:rPr>
-          <w:rFonts w:ascii="Times New Roman" w:hAnsi="Times New Roman" w:cs="Times New Roman"/>
-          <w:sz w:val="24"/>
-          <w:szCs w:val="24"/>
-        </w:rPr>
-        <w:t xml:space="preserve">s compelling to delve into its evolutionary history, especially when considering the broader evolution of vision. Hence, this chapter aimed to unravel this intricate history. </w:t>
-      </w:r>
-      <w:r>
-        <w:rPr>
-          <w:rFonts w:ascii="Times New Roman" w:hAnsi="Times New Roman" w:cs="Times New Roman"/>
-          <w:sz w:val="24"/>
-          <w:szCs w:val="24"/>
-        </w:rPr>
-        <w:t>The</w:t>
-      </w:r>
-      <w:r>
-        <w:rPr>
-          <w:rFonts w:ascii="Times New Roman" w:hAnsi="Times New Roman" w:cs="Times New Roman"/>
-          <w:sz w:val="24"/>
-          <w:szCs w:val="24"/>
-        </w:rPr>
-        <w:t xml:space="preserve"> </w:t>
-      </w:r>
-      <w:r>
-        <w:rPr>
-          <w:rFonts w:ascii="Times New Roman" w:hAnsi="Times New Roman" w:cs="Times New Roman"/>
-          <w:sz w:val="24"/>
-          <w:szCs w:val="24"/>
-        </w:rPr>
         <w:t>initial step was to identify the</w:t>
       </w:r>
       <w:r>
@@ -1086,15 +1383,7 @@
           <w:sz w:val="24"/>
           <w:szCs w:val="24"/>
         </w:rPr>
-        <w:t>objective</w:t>
-      </w:r>
-      <w:r>
-        <w:rPr>
-          <w:rFonts w:ascii="Times New Roman" w:hAnsi="Times New Roman" w:cs="Times New Roman"/>
-          <w:sz w:val="24"/>
-          <w:szCs w:val="24"/>
-        </w:rPr>
-        <w:t xml:space="preserve"> </w:t>
+        <w:t xml:space="preserve">objective </w:t>
       </w:r>
       <w:r>
         <w:rPr>
@@ -1134,16 +1423,7 @@
           <w:sz w:val="24"/>
           <w:szCs w:val="24"/>
         </w:rPr>
-        <w:t xml:space="preserve"> </w:t>
-      </w:r>
-      <w:r>
-        <w:rPr>
-          <w:rFonts w:ascii="Times New Roman" w:hAnsi="Times New Roman" w:cs="Times New Roman"/>
-          <w:sz w:val="24"/>
-          <w:szCs w:val="24"/>
-        </w:rPr>
-        <w:lastRenderedPageBreak/>
-        <w:t>the specific point in time when all the components came in</w:t>
+        <w:t xml:space="preserve"> the specific point in time when all the components came in</w:t>
       </w:r>
       <w:r>
         <w:rPr>
@@ -1429,6 +1709,33 @@
           <w:szCs w:val="24"/>
         </w:rPr>
       </w:pPr>
+      <w:r>
+        <w:rPr>
+          <w:rFonts w:ascii="Times New Roman" w:hAnsi="Times New Roman" w:cs="Times New Roman"/>
+          <w:sz w:val="24"/>
+          <w:szCs w:val="24"/>
+        </w:rPr>
+        <w:t xml:space="preserve">Enzymes involved in retinol metabolism belong to 12 </w:t>
+      </w:r>
+      <w:r>
+        <w:rPr>
+          <w:rFonts w:ascii="Times New Roman" w:hAnsi="Times New Roman" w:cs="Times New Roman"/>
+          <w:sz w:val="24"/>
+          <w:szCs w:val="24"/>
+        </w:rPr>
+        <w:t>major orthogroups.</w:t>
+      </w:r>
+    </w:p>
+    <w:p>
+      <w:pPr>
+        <w:spacing w:line="360" w:lineRule="auto"/>
+        <w:jc w:val="both"/>
+        <w:rPr>
+          <w:rFonts w:ascii="Times New Roman" w:hAnsi="Times New Roman" w:cs="Times New Roman"/>
+          <w:sz w:val="24"/>
+          <w:szCs w:val="24"/>
+        </w:rPr>
+      </w:pPr>
     </w:p>
     <w:p>
       <w:pPr>
@@ -1734,6 +2041,250 @@
           <w:szCs w:val="32"/>
         </w:rPr>
         <w:lastRenderedPageBreak/>
+        <w:t>Acknowledgements</w:t>
+      </w:r>
+    </w:p>
+    <w:p>
+      <w:pPr>
+        <w:spacing w:line="360" w:lineRule="auto"/>
+        <w:jc w:val="both"/>
+        <w:rPr>
+          <w:rFonts w:ascii="Times New Roman" w:hAnsi="Times New Roman" w:cs="Times New Roman"/>
+          <w:color w:val="0070C0"/>
+          <w:sz w:val="32"/>
+          <w:szCs w:val="32"/>
+        </w:rPr>
+      </w:pPr>
+    </w:p>
+    <w:p>
+      <w:pPr>
+        <w:spacing w:line="360" w:lineRule="auto"/>
+        <w:jc w:val="both"/>
+        <w:rPr>
+          <w:rFonts w:ascii="Times New Roman" w:hAnsi="Times New Roman" w:cs="Times New Roman"/>
+          <w:sz w:val="24"/>
+          <w:szCs w:val="24"/>
+        </w:rPr>
+      </w:pPr>
+      <w:r>
+        <w:rPr>
+          <w:rFonts w:ascii="Times New Roman" w:hAnsi="Times New Roman" w:cs="Times New Roman"/>
+          <w:sz w:val="24"/>
+          <w:szCs w:val="24"/>
+        </w:rPr>
+        <w:t xml:space="preserve">For this chapter </w:t>
+      </w:r>
+      <w:r>
+        <w:rPr>
+          <w:rFonts w:ascii="Times New Roman" w:hAnsi="Times New Roman" w:cs="Times New Roman"/>
+          <w:sz w:val="24"/>
+          <w:szCs w:val="24"/>
+        </w:rPr>
+        <w:t xml:space="preserve">I would like to </w:t>
+      </w:r>
+      <w:r>
+        <w:rPr>
+          <w:rFonts w:ascii="Times New Roman" w:hAnsi="Times New Roman" w:cs="Times New Roman"/>
+          <w:sz w:val="24"/>
+          <w:szCs w:val="24"/>
+        </w:rPr>
+        <w:t>thank</w:t>
+      </w:r>
+      <w:r>
+        <w:rPr>
+          <w:rFonts w:ascii="Times New Roman" w:hAnsi="Times New Roman" w:cs="Times New Roman"/>
+          <w:sz w:val="24"/>
+          <w:szCs w:val="24"/>
+        </w:rPr>
+        <w:t xml:space="preserve"> </w:t>
+      </w:r>
+      <w:r>
+        <w:rPr>
+          <w:rFonts w:ascii="Times New Roman" w:hAnsi="Times New Roman" w:cs="Times New Roman"/>
+          <w:sz w:val="24"/>
+          <w:szCs w:val="24"/>
+        </w:rPr>
+        <w:t>Riccardo Kyriacou</w:t>
+      </w:r>
+      <w:r>
+        <w:rPr>
+          <w:rFonts w:ascii="Times New Roman" w:hAnsi="Times New Roman" w:cs="Times New Roman"/>
+          <w:sz w:val="24"/>
+          <w:szCs w:val="24"/>
+        </w:rPr>
+        <w:t xml:space="preserve"> who during his time as a summer intern </w:t>
+      </w:r>
+      <w:r>
+        <w:rPr>
+          <w:rFonts w:ascii="Times New Roman" w:hAnsi="Times New Roman" w:cs="Times New Roman"/>
+          <w:sz w:val="24"/>
+          <w:szCs w:val="24"/>
+        </w:rPr>
+        <w:t>assisted</w:t>
+      </w:r>
+      <w:r>
+        <w:rPr>
+          <w:rFonts w:ascii="Times New Roman" w:hAnsi="Times New Roman" w:cs="Times New Roman"/>
+          <w:sz w:val="24"/>
+          <w:szCs w:val="24"/>
+        </w:rPr>
+        <w:t xml:space="preserve"> me </w:t>
+      </w:r>
+      <w:r>
+        <w:rPr>
+          <w:rFonts w:ascii="Times New Roman" w:hAnsi="Times New Roman" w:cs="Times New Roman"/>
+          <w:sz w:val="24"/>
+          <w:szCs w:val="24"/>
+        </w:rPr>
+        <w:t>in</w:t>
+      </w:r>
+      <w:r>
+        <w:rPr>
+          <w:rFonts w:ascii="Times New Roman" w:hAnsi="Times New Roman" w:cs="Times New Roman"/>
+          <w:sz w:val="24"/>
+          <w:szCs w:val="24"/>
+        </w:rPr>
+        <w:t xml:space="preserve"> optimis</w:t>
+      </w:r>
+      <w:r>
+        <w:rPr>
+          <w:rFonts w:ascii="Times New Roman" w:hAnsi="Times New Roman" w:cs="Times New Roman"/>
+          <w:sz w:val="24"/>
+          <w:szCs w:val="24"/>
+        </w:rPr>
+        <w:t>ing</w:t>
+      </w:r>
+      <w:r>
+        <w:rPr>
+          <w:rFonts w:ascii="Times New Roman" w:hAnsi="Times New Roman" w:cs="Times New Roman"/>
+          <w:sz w:val="24"/>
+          <w:szCs w:val="24"/>
+        </w:rPr>
+        <w:t xml:space="preserve"> Broccoli parameters</w:t>
+      </w:r>
+      <w:r>
+        <w:rPr>
+          <w:rFonts w:ascii="Times New Roman" w:hAnsi="Times New Roman" w:cs="Times New Roman"/>
+          <w:sz w:val="24"/>
+          <w:szCs w:val="24"/>
+        </w:rPr>
+        <w:t xml:space="preserve"> for orthogroup detection and then </w:t>
+      </w:r>
+      <w:r>
+        <w:rPr>
+          <w:rFonts w:ascii="Times New Roman" w:hAnsi="Times New Roman" w:cs="Times New Roman"/>
+          <w:sz w:val="24"/>
+          <w:szCs w:val="24"/>
+        </w:rPr>
+        <w:t>compar</w:t>
+      </w:r>
+      <w:r>
+        <w:rPr>
+          <w:rFonts w:ascii="Times New Roman" w:hAnsi="Times New Roman" w:cs="Times New Roman"/>
+          <w:sz w:val="24"/>
+          <w:szCs w:val="24"/>
+        </w:rPr>
+        <w:t>ing</w:t>
+      </w:r>
+      <w:r>
+        <w:rPr>
+          <w:rFonts w:ascii="Times New Roman" w:hAnsi="Times New Roman" w:cs="Times New Roman"/>
+          <w:sz w:val="24"/>
+          <w:szCs w:val="24"/>
+        </w:rPr>
+        <w:t xml:space="preserve"> Broccoli orthogroups with</w:t>
+      </w:r>
+      <w:r>
+        <w:rPr>
+          <w:rFonts w:ascii="Times New Roman" w:hAnsi="Times New Roman" w:cs="Times New Roman"/>
+          <w:sz w:val="24"/>
+          <w:szCs w:val="24"/>
+        </w:rPr>
+        <w:t xml:space="preserve"> those from</w:t>
+      </w:r>
+      <w:r>
+        <w:rPr>
+          <w:rFonts w:ascii="Times New Roman" w:hAnsi="Times New Roman" w:cs="Times New Roman"/>
+          <w:sz w:val="24"/>
+          <w:szCs w:val="24"/>
+        </w:rPr>
+        <w:t xml:space="preserve"> </w:t>
+      </w:r>
+      <w:proofErr w:type="spellStart"/>
+      <w:r>
+        <w:rPr>
+          <w:rFonts w:ascii="Times New Roman" w:hAnsi="Times New Roman" w:cs="Times New Roman"/>
+          <w:sz w:val="24"/>
+          <w:szCs w:val="24"/>
+        </w:rPr>
+        <w:t>Orthofinder</w:t>
+      </w:r>
+      <w:proofErr w:type="spellEnd"/>
+      <w:r>
+        <w:rPr>
+          <w:rFonts w:ascii="Times New Roman" w:hAnsi="Times New Roman" w:cs="Times New Roman"/>
+          <w:sz w:val="24"/>
+          <w:szCs w:val="24"/>
+        </w:rPr>
+        <w:t xml:space="preserve"> using Cytoscape</w:t>
+      </w:r>
+      <w:r>
+        <w:rPr>
+          <w:rFonts w:ascii="Times New Roman" w:hAnsi="Times New Roman" w:cs="Times New Roman"/>
+          <w:sz w:val="24"/>
+          <w:szCs w:val="24"/>
+        </w:rPr>
+        <w:t xml:space="preserve">. </w:t>
+      </w:r>
+      <w:r>
+        <w:rPr>
+          <w:rFonts w:ascii="Times New Roman" w:hAnsi="Times New Roman" w:cs="Times New Roman"/>
+          <w:sz w:val="24"/>
+          <w:szCs w:val="24"/>
+        </w:rPr>
+        <w:t>My thanks also go to Julien Devilliers for his invaluable coding assistance, which facilitated the automation of various steps within this chapter.</w:t>
+      </w:r>
+    </w:p>
+    <w:p>
+      <w:pPr>
+        <w:spacing w:line="360" w:lineRule="auto"/>
+        <w:jc w:val="both"/>
+        <w:rPr>
+          <w:rFonts w:ascii="Times New Roman" w:hAnsi="Times New Roman" w:cs="Times New Roman"/>
+          <w:sz w:val="24"/>
+          <w:szCs w:val="24"/>
+        </w:rPr>
+      </w:pPr>
+    </w:p>
+    <w:p>
+      <w:pPr>
+        <w:spacing w:line="360" w:lineRule="auto"/>
+        <w:jc w:val="both"/>
+        <w:rPr>
+          <w:rFonts w:ascii="Times New Roman" w:hAnsi="Times New Roman" w:cs="Times New Roman"/>
+          <w:sz w:val="24"/>
+          <w:szCs w:val="24"/>
+        </w:rPr>
+      </w:pPr>
+    </w:p>
+    <w:p>
+      <w:pPr>
+        <w:spacing w:line="360" w:lineRule="auto"/>
+        <w:jc w:val="both"/>
+        <w:rPr>
+          <w:rFonts w:ascii="Times New Roman" w:hAnsi="Times New Roman" w:cs="Times New Roman"/>
+          <w:color w:val="0070C0"/>
+          <w:sz w:val="32"/>
+          <w:szCs w:val="32"/>
+        </w:rPr>
+      </w:pPr>
+      <w:r>
+        <w:rPr>
+          <w:rFonts w:ascii="Times New Roman" w:hAnsi="Times New Roman" w:cs="Times New Roman"/>
+          <w:color w:val="0070C0"/>
+          <w:sz w:val="32"/>
+          <w:szCs w:val="32"/>
+        </w:rPr>
         <w:t>References</w:t>
       </w:r>
     </w:p>
@@ -1779,6 +2330,14 @@
     </w:sectPr>
   </w:body>
 </w:document>
+</file>
+
+<file path=word/people.xml><?xml version="1.0" encoding="utf-8"?>
+<w15:people xmlns:wpc="http://schemas.microsoft.com/office/word/2010/wordprocessingCanvas" xmlns:cx="http://schemas.microsoft.com/office/drawing/2014/chartex" xmlns:cx1="http://schemas.microsoft.com/office/drawing/2015/9/8/chartex" xmlns:cx2="http://schemas.microsoft.com/office/drawing/2015/10/21/chartex" xmlns:cx3="http://schemas.microsoft.com/office/drawing/2016/5/9/chartex" xmlns:cx4="http://schemas.microsoft.com/office/drawing/2016/5/10/chartex" xmlns:cx5="http://schemas.microsoft.com/office/drawing/2016/5/11/chartex" xmlns:cx6="http://schemas.microsoft.com/office/drawing/2016/5/12/chartex" xmlns:cx7="http://schemas.microsoft.com/office/drawing/2016/5/13/chartex" xmlns:cx8="http://schemas.microsoft.com/office/drawing/2016/5/14/chartex" xmlns:mc="http://schemas.openxmlformats.org/markup-compatibility/2006" xmlns:aink="http://schemas.microsoft.com/office/drawing/2016/ink" xmlns:am3d="http://schemas.microsoft.com/office/drawing/2017/model3d" xmlns:o="urn:schemas-microsoft-com:office:office" xmlns:oel="http://schemas.microsoft.com/office/2019/extlst" xmlns:r="http://schemas.openxmlformats.org/officeDocument/2006/relationships" xmlns:m="http://schemas.openxmlformats.org/officeDocument/2006/math" xmlns:v="urn:schemas-microsoft-com:vml" xmlns:wp14="http://schemas.microsoft.com/office/word/2010/wordprocessingDrawing" xmlns:wp="http://schemas.openxmlformats.org/drawingml/2006/wordprocessingDrawing" xmlns:w10="urn:schemas-microsoft-com:office:word" xmlns:w="http://schemas.openxmlformats.org/wordprocessingml/2006/main" xmlns:w14="http://schemas.microsoft.com/office/word/2010/wordml" xmlns:w15="http://schemas.microsoft.com/office/word/2012/wordml" xmlns:w16cex="http://schemas.microsoft.com/office/word/2018/wordml/cex" xmlns:w16cid="http://schemas.microsoft.com/office/word/2016/wordml/cid" xmlns:w16="http://schemas.microsoft.com/office/word/2018/wordml" xmlns:w16sdtdh="http://schemas.microsoft.com/office/word/2020/wordml/sdtdatahash" xmlns:w16se="http://schemas.microsoft.com/office/word/2015/wordml/symex" xmlns:wpg="http://schemas.microsoft.com/office/word/2010/wordprocessingGroup" xmlns:wpi="http://schemas.microsoft.com/office/word/2010/wordprocessingInk" xmlns:wne="http://schemas.microsoft.com/office/word/2006/wordml" xmlns:wps="http://schemas.microsoft.com/office/word/2010/wordprocessingShape" mc:Ignorable="w14 w15 w16se w16cid w16 w16cex w16sdtdh wp14">
+  <w15:person w15:author="Aleotti, Alessandra">
+    <w15:presenceInfo w15:providerId="AD" w15:userId="S::aa1176@leicester.ac.uk::cd2a1a8a-edc9-41c1-8cea-3f5a31f77df5"/>
+  </w15:person>
+</w15:people>
 </file>
 
 <file path=word/styles.xml><?xml version="1.0" encoding="utf-8"?>

</xml_diff>

<commit_message>
Updates Chapter 4 main text
</commit_message>
<xml_diff>
--- a/4_Evolution_of_retinol_metabolism/Chapter_4_retinol_metabolism.docx
+++ b/4_Evolution_of_retinol_metabolism/Chapter_4_retinol_metabolism.docx
@@ -444,15 +444,7 @@
           <w:sz w:val="24"/>
           <w:szCs w:val="24"/>
         </w:rPr>
-        <w:t xml:space="preserve">Once in the cell, retinol is esterified to retinyl ester by the enzyme lecithin retinol </w:t>
-      </w:r>
-      <w:r>
-        <w:rPr>
-          <w:rFonts w:ascii="Times New Roman" w:hAnsi="Times New Roman" w:cs="Times New Roman"/>
-          <w:sz w:val="24"/>
-          <w:szCs w:val="24"/>
-        </w:rPr>
-        <w:t>acyltransferase (LRAT)</w:t>
+        <w:t>Once in the cell, retinol is esterified to retinyl ester by the enzyme lecithin retinol acyltransferase (LRAT)</w:t>
       </w:r>
       <w:r>
         <w:rPr>
@@ -877,43 +869,22 @@
         </w:rPr>
         <w:t xml:space="preserve">11-cis-retinal binds to the protein opsin in </w:t>
       </w:r>
-      <w:del w:id="0" w:author="Aleotti, Alessandra" w:date="2023-10-09T19:01:00Z">
-        <w:r>
-          <w:rPr>
-            <w:rFonts w:ascii="Times New Roman" w:hAnsi="Times New Roman" w:cs="Times New Roman"/>
-            <w:sz w:val="24"/>
-            <w:szCs w:val="24"/>
-            <w:highlight w:val="yellow"/>
-          </w:rPr>
-          <w:delText>rod</w:delText>
-        </w:r>
-        <w:r>
-          <w:rPr>
-            <w:rFonts w:ascii="Times New Roman" w:hAnsi="Times New Roman" w:cs="Times New Roman"/>
-            <w:sz w:val="24"/>
-            <w:szCs w:val="24"/>
-          </w:rPr>
-          <w:delText xml:space="preserve"> </w:delText>
-        </w:r>
-      </w:del>
-      <w:ins w:id="1" w:author="Aleotti, Alessandra" w:date="2023-10-09T19:01:00Z">
-        <w:r>
-          <w:rPr>
-            <w:rFonts w:ascii="Times New Roman" w:hAnsi="Times New Roman" w:cs="Times New Roman"/>
-            <w:sz w:val="24"/>
-            <w:szCs w:val="24"/>
-          </w:rPr>
-          <w:t>photoreceptor</w:t>
-        </w:r>
-        <w:r>
-          <w:rPr>
-            <w:rFonts w:ascii="Times New Roman" w:hAnsi="Times New Roman" w:cs="Times New Roman"/>
-            <w:sz w:val="24"/>
-            <w:szCs w:val="24"/>
-          </w:rPr>
-          <w:t xml:space="preserve"> </w:t>
-        </w:r>
-      </w:ins>
+      <w:r>
+        <w:rPr>
+          <w:rFonts w:ascii="Times New Roman" w:hAnsi="Times New Roman" w:cs="Times New Roman"/>
+          <w:sz w:val="24"/>
+          <w:szCs w:val="24"/>
+        </w:rPr>
+        <w:t>photoreceptor</w:t>
+      </w:r>
+      <w:r>
+        <w:rPr>
+          <w:rFonts w:ascii="Times New Roman" w:hAnsi="Times New Roman" w:cs="Times New Roman"/>
+          <w:sz w:val="24"/>
+          <w:szCs w:val="24"/>
+        </w:rPr>
+        <w:t xml:space="preserve"> </w:t>
+      </w:r>
       <w:r>
         <w:rPr>
           <w:rFonts w:ascii="Times New Roman" w:hAnsi="Times New Roman" w:cs="Times New Roman"/>
@@ -1098,7 +1069,7 @@
           <w:sz w:val="24"/>
           <w:szCs w:val="24"/>
         </w:rPr>
-        <w:t xml:space="preserve"> sufficient 11-cis-retinal availability and to prevent</w:t>
+        <w:t xml:space="preserve"> sufficient 11-cis-retinal availability and prevent</w:t>
       </w:r>
       <w:r>
         <w:rPr>
@@ -1255,7 +1226,23 @@
           <w:sz w:val="24"/>
           <w:szCs w:val="24"/>
         </w:rPr>
-        <w:t xml:space="preserve">s compelling to delve into its evolutionary history, especially when considering the broader evolution of vision. Hence, this chapter aimed to unravel this intricate history. </w:t>
+        <w:t xml:space="preserve">s compelling to delve into its evolutionary history, especially when considering the broader evolution of vision. Hence, </w:t>
+      </w:r>
+      <w:r>
+        <w:rPr>
+          <w:rFonts w:ascii="Times New Roman" w:hAnsi="Times New Roman" w:cs="Times New Roman"/>
+          <w:sz w:val="24"/>
+          <w:szCs w:val="24"/>
+        </w:rPr>
+        <w:t xml:space="preserve">the work presented in </w:t>
+      </w:r>
+      <w:r>
+        <w:rPr>
+          <w:rFonts w:ascii="Times New Roman" w:hAnsi="Times New Roman" w:cs="Times New Roman"/>
+          <w:sz w:val="24"/>
+          <w:szCs w:val="24"/>
+        </w:rPr>
+        <w:t xml:space="preserve">this chapter aimed to unravel this intricate history. </w:t>
       </w:r>
       <w:r>
         <w:rPr>
@@ -2330,14 +2317,6 @@
     </w:sectPr>
   </w:body>
 </w:document>
-</file>
-
-<file path=word/people.xml><?xml version="1.0" encoding="utf-8"?>
-<w15:people xmlns:wpc="http://schemas.microsoft.com/office/word/2010/wordprocessingCanvas" xmlns:cx="http://schemas.microsoft.com/office/drawing/2014/chartex" xmlns:cx1="http://schemas.microsoft.com/office/drawing/2015/9/8/chartex" xmlns:cx2="http://schemas.microsoft.com/office/drawing/2015/10/21/chartex" xmlns:cx3="http://schemas.microsoft.com/office/drawing/2016/5/9/chartex" xmlns:cx4="http://schemas.microsoft.com/office/drawing/2016/5/10/chartex" xmlns:cx5="http://schemas.microsoft.com/office/drawing/2016/5/11/chartex" xmlns:cx6="http://schemas.microsoft.com/office/drawing/2016/5/12/chartex" xmlns:cx7="http://schemas.microsoft.com/office/drawing/2016/5/13/chartex" xmlns:cx8="http://schemas.microsoft.com/office/drawing/2016/5/14/chartex" xmlns:mc="http://schemas.openxmlformats.org/markup-compatibility/2006" xmlns:aink="http://schemas.microsoft.com/office/drawing/2016/ink" xmlns:am3d="http://schemas.microsoft.com/office/drawing/2017/model3d" xmlns:o="urn:schemas-microsoft-com:office:office" xmlns:oel="http://schemas.microsoft.com/office/2019/extlst" xmlns:r="http://schemas.openxmlformats.org/officeDocument/2006/relationships" xmlns:m="http://schemas.openxmlformats.org/officeDocument/2006/math" xmlns:v="urn:schemas-microsoft-com:vml" xmlns:wp14="http://schemas.microsoft.com/office/word/2010/wordprocessingDrawing" xmlns:wp="http://schemas.openxmlformats.org/drawingml/2006/wordprocessingDrawing" xmlns:w10="urn:schemas-microsoft-com:office:word" xmlns:w="http://schemas.openxmlformats.org/wordprocessingml/2006/main" xmlns:w14="http://schemas.microsoft.com/office/word/2010/wordml" xmlns:w15="http://schemas.microsoft.com/office/word/2012/wordml" xmlns:w16cex="http://schemas.microsoft.com/office/word/2018/wordml/cex" xmlns:w16cid="http://schemas.microsoft.com/office/word/2016/wordml/cid" xmlns:w16="http://schemas.microsoft.com/office/word/2018/wordml" xmlns:w16sdtdh="http://schemas.microsoft.com/office/word/2020/wordml/sdtdatahash" xmlns:w16se="http://schemas.microsoft.com/office/word/2015/wordml/symex" xmlns:wpg="http://schemas.microsoft.com/office/word/2010/wordprocessingGroup" xmlns:wpi="http://schemas.microsoft.com/office/word/2010/wordprocessingInk" xmlns:wne="http://schemas.microsoft.com/office/word/2006/wordml" xmlns:wps="http://schemas.microsoft.com/office/word/2010/wordprocessingShape" mc:Ignorable="w14 w15 w16se w16cid w16 w16cex w16sdtdh wp14">
-  <w15:person w15:author="Aleotti, Alessandra">
-    <w15:presenceInfo w15:providerId="AD" w15:userId="S::aa1176@leicester.ac.uk::cd2a1a8a-edc9-41c1-8cea-3f5a31f77df5"/>
-  </w15:person>
-</w15:people>
 </file>
 
 <file path=word/styles.xml><?xml version="1.0" encoding="utf-8"?>

</xml_diff>

<commit_message>
Updates Chapter 4 main
</commit_message>
<xml_diff>
--- a/4_Evolution_of_retinol_metabolism/Chapter_4_retinol_metabolism.docx
+++ b/4_Evolution_of_retinol_metabolism/Chapter_4_retinol_metabolism.docx
@@ -1692,23 +1692,32 @@
         <w:jc w:val="both"/>
         <w:rPr>
           <w:rFonts w:ascii="Times New Roman" w:hAnsi="Times New Roman" w:cs="Times New Roman"/>
-          <w:sz w:val="24"/>
-          <w:szCs w:val="24"/>
-        </w:rPr>
-      </w:pPr>
-      <w:r>
-        <w:rPr>
-          <w:rFonts w:ascii="Times New Roman" w:hAnsi="Times New Roman" w:cs="Times New Roman"/>
-          <w:sz w:val="24"/>
-          <w:szCs w:val="24"/>
+          <w:b/>
+          <w:bCs/>
+          <w:color w:val="002060"/>
+          <w:sz w:val="28"/>
+          <w:szCs w:val="28"/>
+        </w:rPr>
+      </w:pPr>
+      <w:r>
+        <w:rPr>
+          <w:rFonts w:ascii="Times New Roman" w:hAnsi="Times New Roman" w:cs="Times New Roman"/>
+          <w:b/>
+          <w:bCs/>
+          <w:color w:val="002060"/>
+          <w:sz w:val="28"/>
+          <w:szCs w:val="28"/>
         </w:rPr>
         <w:t xml:space="preserve">Enzymes involved in retinol metabolism belong to 12 </w:t>
       </w:r>
       <w:r>
         <w:rPr>
           <w:rFonts w:ascii="Times New Roman" w:hAnsi="Times New Roman" w:cs="Times New Roman"/>
-          <w:sz w:val="24"/>
-          <w:szCs w:val="24"/>
+          <w:b/>
+          <w:bCs/>
+          <w:color w:val="002060"/>
+          <w:sz w:val="28"/>
+          <w:szCs w:val="28"/>
         </w:rPr>
         <w:t>major orthogroups.</w:t>
       </w:r>
@@ -1723,6 +1732,557 @@
           <w:szCs w:val="24"/>
         </w:rPr>
       </w:pPr>
+      <w:r>
+        <w:rPr>
+          <w:rFonts w:ascii="Times New Roman" w:hAnsi="Times New Roman" w:cs="Times New Roman"/>
+          <w:sz w:val="24"/>
+          <w:szCs w:val="24"/>
+        </w:rPr>
+        <w:t xml:space="preserve">To understand the evolution of the retinol metabolism, I decided to reconstruct the evolution of all the enzymes involved in the pathway, as described </w:t>
+      </w:r>
+      <w:r>
+        <w:rPr>
+          <w:rFonts w:ascii="Times New Roman" w:hAnsi="Times New Roman" w:cs="Times New Roman"/>
+          <w:sz w:val="24"/>
+          <w:szCs w:val="24"/>
+        </w:rPr>
+        <w:t>b</w:t>
+      </w:r>
+      <w:r>
+        <w:rPr>
+          <w:rFonts w:ascii="Times New Roman" w:hAnsi="Times New Roman" w:cs="Times New Roman"/>
+          <w:sz w:val="24"/>
+          <w:szCs w:val="24"/>
+        </w:rPr>
+        <w:t>y Kegg (REF) (Figure 4.1 and Table 4.1). To do this</w:t>
+      </w:r>
+      <w:r>
+        <w:rPr>
+          <w:rFonts w:ascii="Times New Roman" w:hAnsi="Times New Roman" w:cs="Times New Roman"/>
+          <w:sz w:val="24"/>
+          <w:szCs w:val="24"/>
+        </w:rPr>
+        <w:t xml:space="preserve">, I </w:t>
+      </w:r>
+      <w:r>
+        <w:rPr>
+          <w:rFonts w:ascii="Times New Roman" w:hAnsi="Times New Roman" w:cs="Times New Roman"/>
+          <w:sz w:val="24"/>
+          <w:szCs w:val="24"/>
+        </w:rPr>
+        <w:t>explored</w:t>
+      </w:r>
+      <w:r>
+        <w:rPr>
+          <w:rFonts w:ascii="Times New Roman" w:hAnsi="Times New Roman" w:cs="Times New Roman"/>
+          <w:sz w:val="24"/>
+          <w:szCs w:val="24"/>
+        </w:rPr>
+        <w:t xml:space="preserve"> the genes encoding these enzymes in </w:t>
+      </w:r>
+      <w:r>
+        <w:rPr>
+          <w:rFonts w:ascii="Times New Roman" w:hAnsi="Times New Roman" w:cs="Times New Roman"/>
+          <w:sz w:val="24"/>
+          <w:szCs w:val="24"/>
+        </w:rPr>
+        <w:t>101</w:t>
+      </w:r>
+      <w:r>
+        <w:rPr>
+          <w:rFonts w:ascii="Times New Roman" w:hAnsi="Times New Roman" w:cs="Times New Roman"/>
+          <w:sz w:val="24"/>
+          <w:szCs w:val="24"/>
+        </w:rPr>
+        <w:t xml:space="preserve"> species spanning all of Eukarya</w:t>
+      </w:r>
+      <w:r>
+        <w:rPr>
+          <w:rFonts w:ascii="Times New Roman" w:hAnsi="Times New Roman" w:cs="Times New Roman"/>
+          <w:sz w:val="24"/>
+          <w:szCs w:val="24"/>
+        </w:rPr>
+        <w:t xml:space="preserve"> (</w:t>
+      </w:r>
+      <w:r>
+        <w:rPr>
+          <w:rFonts w:ascii="Times New Roman" w:hAnsi="Times New Roman" w:cs="Times New Roman"/>
+          <w:sz w:val="24"/>
+          <w:szCs w:val="24"/>
+        </w:rPr>
+        <w:t>Table 4.2 and its supp version with more info).</w:t>
+      </w:r>
+    </w:p>
+    <w:p>
+      <w:pPr>
+        <w:spacing w:line="360" w:lineRule="auto"/>
+        <w:jc w:val="both"/>
+        <w:rPr>
+          <w:rFonts w:ascii="Times New Roman" w:hAnsi="Times New Roman" w:cs="Times New Roman"/>
+          <w:sz w:val="24"/>
+          <w:szCs w:val="24"/>
+        </w:rPr>
+      </w:pPr>
+      <w:r>
+        <w:rPr>
+          <w:rFonts w:ascii="Times New Roman" w:hAnsi="Times New Roman" w:cs="Times New Roman"/>
+          <w:sz w:val="24"/>
+          <w:szCs w:val="24"/>
+        </w:rPr>
+        <w:t xml:space="preserve">The first step to </w:t>
+      </w:r>
+      <w:r>
+        <w:rPr>
+          <w:rFonts w:ascii="Times New Roman" w:hAnsi="Times New Roman" w:cs="Times New Roman"/>
+          <w:sz w:val="24"/>
+          <w:szCs w:val="24"/>
+        </w:rPr>
+        <w:t xml:space="preserve">study the evolution of these genes was to first determine to which gene families or orthogroups they belonged to. In fact, while </w:t>
+      </w:r>
+      <w:r>
+        <w:rPr>
+          <w:rFonts w:ascii="Times New Roman" w:hAnsi="Times New Roman" w:cs="Times New Roman"/>
+          <w:sz w:val="24"/>
+          <w:szCs w:val="24"/>
+        </w:rPr>
+        <w:t>the number of enzymes participating in the pathway is relatively high, some of them might belong to</w:t>
+      </w:r>
+      <w:r>
+        <w:rPr>
+          <w:rFonts w:ascii="Times New Roman" w:hAnsi="Times New Roman" w:cs="Times New Roman"/>
+          <w:sz w:val="24"/>
+          <w:szCs w:val="24"/>
+        </w:rPr>
+        <w:t xml:space="preserve"> a broader gene family, or to put it more precisely, orthogroup, i.e.</w:t>
+      </w:r>
+      <w:r>
+        <w:rPr>
+          <w:rFonts w:ascii="Times New Roman" w:hAnsi="Times New Roman" w:cs="Times New Roman"/>
+          <w:sz w:val="24"/>
+          <w:szCs w:val="24"/>
+        </w:rPr>
+        <w:t>,</w:t>
+      </w:r>
+      <w:r>
+        <w:rPr>
+          <w:rFonts w:ascii="Times New Roman" w:hAnsi="Times New Roman" w:cs="Times New Roman"/>
+          <w:sz w:val="24"/>
+          <w:szCs w:val="24"/>
+        </w:rPr>
+        <w:t xml:space="preserve"> a group of orthologs and paralogs deriving from the same original gene duplication. </w:t>
+      </w:r>
+    </w:p>
+    <w:p>
+      <w:pPr>
+        <w:spacing w:line="360" w:lineRule="auto"/>
+        <w:jc w:val="both"/>
+        <w:rPr>
+          <w:rFonts w:ascii="Times New Roman" w:hAnsi="Times New Roman" w:cs="Times New Roman"/>
+          <w:sz w:val="24"/>
+          <w:szCs w:val="24"/>
+        </w:rPr>
+      </w:pPr>
+      <w:r>
+        <w:rPr>
+          <w:rFonts w:ascii="Times New Roman" w:hAnsi="Times New Roman" w:cs="Times New Roman"/>
+          <w:sz w:val="24"/>
+          <w:szCs w:val="24"/>
+        </w:rPr>
+        <w:t xml:space="preserve">Therefore, the first part of the analyses aimed to </w:t>
+      </w:r>
+      <w:r>
+        <w:rPr>
+          <w:rFonts w:ascii="Times New Roman" w:hAnsi="Times New Roman" w:cs="Times New Roman"/>
+          <w:sz w:val="24"/>
+          <w:szCs w:val="24"/>
+        </w:rPr>
+        <w:t xml:space="preserve">identify the orthogroups that the enzymes belong to. For this, a </w:t>
+      </w:r>
+      <w:r>
+        <w:rPr>
+          <w:rFonts w:ascii="Times New Roman" w:hAnsi="Times New Roman" w:cs="Times New Roman"/>
+          <w:sz w:val="24"/>
+          <w:szCs w:val="24"/>
+        </w:rPr>
+        <w:t xml:space="preserve">preliminary </w:t>
+      </w:r>
+      <w:proofErr w:type="spellStart"/>
+      <w:r>
+        <w:rPr>
+          <w:rFonts w:ascii="Times New Roman" w:hAnsi="Times New Roman" w:cs="Times New Roman"/>
+          <w:sz w:val="24"/>
+          <w:szCs w:val="24"/>
+        </w:rPr>
+        <w:t>blastp</w:t>
+      </w:r>
+      <w:proofErr w:type="spellEnd"/>
+      <w:r>
+        <w:rPr>
+          <w:rFonts w:ascii="Times New Roman" w:hAnsi="Times New Roman" w:cs="Times New Roman"/>
+          <w:sz w:val="24"/>
+          <w:szCs w:val="24"/>
+        </w:rPr>
+        <w:t xml:space="preserve"> was performed using </w:t>
+      </w:r>
+      <w:proofErr w:type="spellStart"/>
+      <w:r>
+        <w:rPr>
+          <w:rFonts w:ascii="Times New Roman" w:hAnsi="Times New Roman" w:cs="Times New Roman"/>
+          <w:sz w:val="24"/>
+          <w:szCs w:val="24"/>
+        </w:rPr>
+        <w:t>kegg</w:t>
+      </w:r>
+      <w:proofErr w:type="spellEnd"/>
+      <w:r>
+        <w:rPr>
+          <w:rFonts w:ascii="Times New Roman" w:hAnsi="Times New Roman" w:cs="Times New Roman"/>
+          <w:sz w:val="24"/>
+          <w:szCs w:val="24"/>
+        </w:rPr>
+        <w:t xml:space="preserve"> orthologs as queries versus our database of 101 eukaryotes. </w:t>
+      </w:r>
+      <w:r>
+        <w:rPr>
+          <w:rFonts w:ascii="Times New Roman" w:hAnsi="Times New Roman" w:cs="Times New Roman"/>
+          <w:sz w:val="24"/>
+          <w:szCs w:val="24"/>
+        </w:rPr>
+        <w:t xml:space="preserve">The results of this blast were used as input for orthogroup identification pipeline. The details can be found in the Methods section, but briefly, two alternative </w:t>
+      </w:r>
+      <w:proofErr w:type="spellStart"/>
+      <w:r>
+        <w:rPr>
+          <w:rFonts w:ascii="Times New Roman" w:hAnsi="Times New Roman" w:cs="Times New Roman"/>
+          <w:sz w:val="24"/>
+          <w:szCs w:val="24"/>
+        </w:rPr>
+        <w:t>software</w:t>
+      </w:r>
+      <w:r>
+        <w:rPr>
+          <w:rFonts w:ascii="Times New Roman" w:hAnsi="Times New Roman" w:cs="Times New Roman"/>
+          <w:sz w:val="24"/>
+          <w:szCs w:val="24"/>
+        </w:rPr>
+        <w:t>s</w:t>
+      </w:r>
+      <w:proofErr w:type="spellEnd"/>
+      <w:r>
+        <w:rPr>
+          <w:rFonts w:ascii="Times New Roman" w:hAnsi="Times New Roman" w:cs="Times New Roman"/>
+          <w:sz w:val="24"/>
+          <w:szCs w:val="24"/>
+        </w:rPr>
+        <w:t xml:space="preserve"> </w:t>
+      </w:r>
+      <w:r>
+        <w:rPr>
+          <w:rFonts w:ascii="Times New Roman" w:hAnsi="Times New Roman" w:cs="Times New Roman"/>
+          <w:sz w:val="24"/>
+          <w:szCs w:val="24"/>
+        </w:rPr>
+        <w:t xml:space="preserve">(Broccoli (REF) and </w:t>
+      </w:r>
+      <w:proofErr w:type="spellStart"/>
+      <w:r>
+        <w:rPr>
+          <w:rFonts w:ascii="Times New Roman" w:hAnsi="Times New Roman" w:cs="Times New Roman"/>
+          <w:sz w:val="24"/>
+          <w:szCs w:val="24"/>
+        </w:rPr>
+        <w:t>Orthofinder</w:t>
+      </w:r>
+      <w:proofErr w:type="spellEnd"/>
+      <w:r>
+        <w:rPr>
+          <w:rFonts w:ascii="Times New Roman" w:hAnsi="Times New Roman" w:cs="Times New Roman"/>
+          <w:sz w:val="24"/>
+          <w:szCs w:val="24"/>
+        </w:rPr>
+        <w:t xml:space="preserve"> (REF)) </w:t>
+      </w:r>
+      <w:r>
+        <w:rPr>
+          <w:rFonts w:ascii="Times New Roman" w:hAnsi="Times New Roman" w:cs="Times New Roman"/>
+          <w:sz w:val="24"/>
+          <w:szCs w:val="24"/>
+        </w:rPr>
+        <w:t xml:space="preserve">were used to independently assess orthogroups, then the results were </w:t>
+      </w:r>
+      <w:r>
+        <w:rPr>
+          <w:rFonts w:ascii="Times New Roman" w:hAnsi="Times New Roman" w:cs="Times New Roman"/>
+          <w:sz w:val="24"/>
+          <w:szCs w:val="24"/>
+        </w:rPr>
+        <w:t>compared,</w:t>
+      </w:r>
+      <w:r>
+        <w:rPr>
+          <w:rFonts w:ascii="Times New Roman" w:hAnsi="Times New Roman" w:cs="Times New Roman"/>
+          <w:sz w:val="24"/>
+          <w:szCs w:val="24"/>
+        </w:rPr>
+        <w:t xml:space="preserve"> </w:t>
+      </w:r>
+      <w:r>
+        <w:rPr>
+          <w:rFonts w:ascii="Times New Roman" w:hAnsi="Times New Roman" w:cs="Times New Roman"/>
+          <w:sz w:val="24"/>
+          <w:szCs w:val="24"/>
+        </w:rPr>
+        <w:t>and consensus groups were defined.</w:t>
+      </w:r>
+    </w:p>
+    <w:p>
+      <w:pPr>
+        <w:spacing w:line="360" w:lineRule="auto"/>
+        <w:jc w:val="both"/>
+        <w:rPr>
+          <w:rFonts w:ascii="Times New Roman" w:hAnsi="Times New Roman" w:cs="Times New Roman"/>
+          <w:sz w:val="24"/>
+          <w:szCs w:val="24"/>
+        </w:rPr>
+      </w:pPr>
+      <w:r>
+        <w:rPr>
+          <w:rFonts w:ascii="Times New Roman" w:hAnsi="Times New Roman" w:cs="Times New Roman"/>
+          <w:sz w:val="24"/>
+          <w:szCs w:val="24"/>
+        </w:rPr>
+        <w:t>The results of the orthogroup identification</w:t>
+      </w:r>
+      <w:r>
+        <w:rPr>
+          <w:rFonts w:ascii="Times New Roman" w:hAnsi="Times New Roman" w:cs="Times New Roman"/>
+          <w:sz w:val="24"/>
+          <w:szCs w:val="24"/>
+        </w:rPr>
+        <w:t xml:space="preserve">s and the comparison between the two methods is shown in Figure 4.2. First of all, we can </w:t>
+      </w:r>
+      <w:r>
+        <w:rPr>
+          <w:rFonts w:ascii="Times New Roman" w:hAnsi="Times New Roman" w:cs="Times New Roman"/>
+          <w:sz w:val="24"/>
+          <w:szCs w:val="24"/>
+        </w:rPr>
+        <w:t xml:space="preserve">see how the two methods are largely </w:t>
+      </w:r>
+      <w:r>
+        <w:rPr>
+          <w:rFonts w:ascii="Times New Roman" w:hAnsi="Times New Roman" w:cs="Times New Roman"/>
+          <w:sz w:val="24"/>
+          <w:szCs w:val="24"/>
+        </w:rPr>
+        <w:t xml:space="preserve">consistent, with many cases of one-to-one correspondence of orthogroups. However, it is also immediately noticeable that </w:t>
+      </w:r>
+      <w:proofErr w:type="spellStart"/>
+      <w:r>
+        <w:rPr>
+          <w:rFonts w:ascii="Times New Roman" w:hAnsi="Times New Roman" w:cs="Times New Roman"/>
+          <w:sz w:val="24"/>
+          <w:szCs w:val="24"/>
+        </w:rPr>
+        <w:t>Orthofinder</w:t>
+      </w:r>
+      <w:proofErr w:type="spellEnd"/>
+      <w:r>
+        <w:rPr>
+          <w:rFonts w:ascii="Times New Roman" w:hAnsi="Times New Roman" w:cs="Times New Roman"/>
+          <w:sz w:val="24"/>
+          <w:szCs w:val="24"/>
+        </w:rPr>
+        <w:t xml:space="preserve"> tended to provide fewer and larger orthogroups, while Broccoli provided more and in some cases smaller orthogroups. As a conse</w:t>
+      </w:r>
+      <w:r>
+        <w:rPr>
+          <w:rFonts w:ascii="Times New Roman" w:hAnsi="Times New Roman" w:cs="Times New Roman"/>
+          <w:sz w:val="24"/>
+          <w:szCs w:val="24"/>
+        </w:rPr>
+        <w:t>q</w:t>
+      </w:r>
+      <w:r>
+        <w:rPr>
+          <w:rFonts w:ascii="Times New Roman" w:hAnsi="Times New Roman" w:cs="Times New Roman"/>
+          <w:sz w:val="24"/>
+          <w:szCs w:val="24"/>
+        </w:rPr>
+        <w:t xml:space="preserve">uence, some gene families </w:t>
+      </w:r>
+      <w:r>
+        <w:rPr>
+          <w:rFonts w:ascii="Times New Roman" w:hAnsi="Times New Roman" w:cs="Times New Roman"/>
+          <w:sz w:val="24"/>
+          <w:szCs w:val="24"/>
+        </w:rPr>
+        <w:t xml:space="preserve">appeared fragmented into multiple smaller orthogroups according to Broccoli only. </w:t>
+      </w:r>
+      <w:r>
+        <w:rPr>
+          <w:rFonts w:ascii="Times New Roman" w:hAnsi="Times New Roman" w:cs="Times New Roman"/>
+          <w:sz w:val="24"/>
+          <w:szCs w:val="24"/>
+        </w:rPr>
+        <w:t>Table 4.</w:t>
+      </w:r>
+      <w:r>
+        <w:rPr>
+          <w:rFonts w:ascii="Times New Roman" w:hAnsi="Times New Roman" w:cs="Times New Roman"/>
+          <w:sz w:val="24"/>
+          <w:szCs w:val="24"/>
+        </w:rPr>
+        <w:t>3</w:t>
+      </w:r>
+      <w:r>
+        <w:rPr>
+          <w:rFonts w:ascii="Times New Roman" w:hAnsi="Times New Roman" w:cs="Times New Roman"/>
+          <w:sz w:val="24"/>
+          <w:szCs w:val="24"/>
+        </w:rPr>
+        <w:t xml:space="preserve"> summarizes the final 12 orthogroups identified and shows the comparison of </w:t>
+      </w:r>
+      <w:proofErr w:type="spellStart"/>
+      <w:r>
+        <w:rPr>
+          <w:rFonts w:ascii="Times New Roman" w:hAnsi="Times New Roman" w:cs="Times New Roman"/>
+          <w:sz w:val="24"/>
+          <w:szCs w:val="24"/>
+        </w:rPr>
+        <w:t>Orthofinder</w:t>
+      </w:r>
+      <w:proofErr w:type="spellEnd"/>
+      <w:r>
+        <w:rPr>
+          <w:rFonts w:ascii="Times New Roman" w:hAnsi="Times New Roman" w:cs="Times New Roman"/>
+          <w:sz w:val="24"/>
+          <w:szCs w:val="24"/>
+        </w:rPr>
+        <w:t xml:space="preserve"> and Broccoli with each other and the original Kegg groups.</w:t>
+      </w:r>
+    </w:p>
+    <w:p>
+      <w:pPr>
+        <w:spacing w:line="360" w:lineRule="auto"/>
+        <w:jc w:val="both"/>
+        <w:rPr>
+          <w:rFonts w:ascii="Times New Roman" w:hAnsi="Times New Roman" w:cs="Times New Roman"/>
+          <w:sz w:val="24"/>
+          <w:szCs w:val="24"/>
+        </w:rPr>
+      </w:pPr>
+      <w:r>
+        <w:rPr>
+          <w:rFonts w:ascii="Times New Roman" w:hAnsi="Times New Roman" w:cs="Times New Roman"/>
+          <w:sz w:val="24"/>
+          <w:szCs w:val="24"/>
+        </w:rPr>
+        <w:t xml:space="preserve">Overall we identified some interesting and unexpected findings: such as that DGAT and DGAT2L4 are not to be considered </w:t>
+      </w:r>
+      <w:r>
+        <w:rPr>
+          <w:rFonts w:ascii="Times New Roman" w:hAnsi="Times New Roman" w:cs="Times New Roman"/>
+          <w:sz w:val="24"/>
+          <w:szCs w:val="24"/>
+        </w:rPr>
+        <w:t xml:space="preserve">the same gene </w:t>
+      </w:r>
+      <w:proofErr w:type="spellStart"/>
+      <w:r>
+        <w:rPr>
+          <w:rFonts w:ascii="Times New Roman" w:hAnsi="Times New Roman" w:cs="Times New Roman"/>
+          <w:sz w:val="24"/>
+          <w:szCs w:val="24"/>
+        </w:rPr>
+        <w:t>familiy</w:t>
+      </w:r>
+      <w:proofErr w:type="spellEnd"/>
+      <w:r>
+        <w:rPr>
+          <w:rFonts w:ascii="Times New Roman" w:hAnsi="Times New Roman" w:cs="Times New Roman"/>
+          <w:sz w:val="24"/>
+          <w:szCs w:val="24"/>
+        </w:rPr>
+        <w:t>/orthogroup</w:t>
+      </w:r>
+      <w:r>
+        <w:rPr>
+          <w:rFonts w:ascii="Times New Roman" w:hAnsi="Times New Roman" w:cs="Times New Roman"/>
+          <w:sz w:val="24"/>
+          <w:szCs w:val="24"/>
+        </w:rPr>
+        <w:t xml:space="preserve"> (according to both </w:t>
+      </w:r>
+      <w:proofErr w:type="spellStart"/>
+      <w:r>
+        <w:rPr>
+          <w:rFonts w:ascii="Times New Roman" w:hAnsi="Times New Roman" w:cs="Times New Roman"/>
+          <w:sz w:val="24"/>
+          <w:szCs w:val="24"/>
+        </w:rPr>
+        <w:lastRenderedPageBreak/>
+        <w:t>Orthofinder</w:t>
+      </w:r>
+      <w:proofErr w:type="spellEnd"/>
+      <w:r>
+        <w:rPr>
+          <w:rFonts w:ascii="Times New Roman" w:hAnsi="Times New Roman" w:cs="Times New Roman"/>
+          <w:sz w:val="24"/>
+          <w:szCs w:val="24"/>
+        </w:rPr>
+        <w:t xml:space="preserve"> and Broccoli) and that </w:t>
+      </w:r>
+      <w:r>
+        <w:rPr>
+          <w:rFonts w:ascii="Times New Roman" w:hAnsi="Times New Roman" w:cs="Times New Roman"/>
+          <w:sz w:val="24"/>
+          <w:szCs w:val="24"/>
+        </w:rPr>
+        <w:t>the SDR and RDH families are intermingled, possibly indicating that they belong to a broader orthogroup</w:t>
+      </w:r>
+      <w:r>
+        <w:rPr>
+          <w:rFonts w:ascii="Times New Roman" w:hAnsi="Times New Roman" w:cs="Times New Roman"/>
+          <w:sz w:val="24"/>
+          <w:szCs w:val="24"/>
+        </w:rPr>
+        <w:t>.</w:t>
+      </w:r>
+      <w:r>
+        <w:rPr>
+          <w:rFonts w:ascii="Times New Roman" w:hAnsi="Times New Roman" w:cs="Times New Roman"/>
+          <w:sz w:val="24"/>
+          <w:szCs w:val="24"/>
+        </w:rPr>
+        <w:t xml:space="preserve"> </w:t>
+      </w:r>
+      <w:r>
+        <w:rPr>
+          <w:rFonts w:ascii="Times New Roman" w:hAnsi="Times New Roman" w:cs="Times New Roman"/>
+          <w:sz w:val="24"/>
+          <w:szCs w:val="24"/>
+        </w:rPr>
+        <w:t xml:space="preserve">For the latter, to discriminate more rigorously the relationship between SDR and RDH, all </w:t>
+      </w:r>
+      <w:proofErr w:type="spellStart"/>
+      <w:r>
+        <w:rPr>
+          <w:rFonts w:ascii="Times New Roman" w:hAnsi="Times New Roman" w:cs="Times New Roman"/>
+          <w:sz w:val="24"/>
+          <w:szCs w:val="24"/>
+        </w:rPr>
+        <w:t>orthougroups</w:t>
+      </w:r>
+      <w:proofErr w:type="spellEnd"/>
+      <w:r>
+        <w:rPr>
+          <w:rFonts w:ascii="Times New Roman" w:hAnsi="Times New Roman" w:cs="Times New Roman"/>
+          <w:sz w:val="24"/>
+          <w:szCs w:val="24"/>
+        </w:rPr>
+        <w:t xml:space="preserve"> were collected as one big orthogroup for phylogenetic analysis. </w:t>
+      </w:r>
     </w:p>
     <w:p>
       <w:pPr>

</xml_diff>

<commit_message>
Add notes to main text
</commit_message>
<xml_diff>
--- a/4_Evolution_of_retinol_metabolism/Chapter_4_retinol_metabolism.docx
+++ b/4_Evolution_of_retinol_metabolism/Chapter_4_retinol_metabolism.docx
@@ -2044,6 +2044,86 @@
           <w:rFonts w:ascii="Times New Roman" w:hAnsi="Times New Roman" w:cs="Times New Roman"/>
           <w:sz w:val="24"/>
           <w:szCs w:val="24"/>
+          <w:highlight w:val="yellow"/>
+        </w:rPr>
+        <w:t xml:space="preserve">Differences between two methods. What does </w:t>
+      </w:r>
+      <w:proofErr w:type="spellStart"/>
+      <w:r>
+        <w:rPr>
+          <w:rFonts w:ascii="Times New Roman" w:hAnsi="Times New Roman" w:cs="Times New Roman"/>
+          <w:sz w:val="24"/>
+          <w:szCs w:val="24"/>
+          <w:highlight w:val="yellow"/>
+        </w:rPr>
+        <w:t>possvm</w:t>
+      </w:r>
+      <w:proofErr w:type="spellEnd"/>
+      <w:r>
+        <w:rPr>
+          <w:rFonts w:ascii="Times New Roman" w:hAnsi="Times New Roman" w:cs="Times New Roman"/>
+          <w:sz w:val="24"/>
+          <w:szCs w:val="24"/>
+          <w:highlight w:val="yellow"/>
+        </w:rPr>
+        <w:t xml:space="preserve"> do, what does </w:t>
+      </w:r>
+      <w:proofErr w:type="spellStart"/>
+      <w:r>
+        <w:rPr>
+          <w:rFonts w:ascii="Times New Roman" w:hAnsi="Times New Roman" w:cs="Times New Roman"/>
+          <w:sz w:val="24"/>
+          <w:szCs w:val="24"/>
+          <w:highlight w:val="yellow"/>
+        </w:rPr>
+        <w:t>generx</w:t>
+      </w:r>
+      <w:proofErr w:type="spellEnd"/>
+      <w:r>
+        <w:rPr>
+          <w:rFonts w:ascii="Times New Roman" w:hAnsi="Times New Roman" w:cs="Times New Roman"/>
+          <w:sz w:val="24"/>
+          <w:szCs w:val="24"/>
+          <w:highlight w:val="yellow"/>
+        </w:rPr>
+        <w:t xml:space="preserve"> do. What are pros and cons of each. (Does </w:t>
+      </w:r>
+      <w:proofErr w:type="spellStart"/>
+      <w:r>
+        <w:rPr>
+          <w:rFonts w:ascii="Times New Roman" w:hAnsi="Times New Roman" w:cs="Times New Roman"/>
+          <w:sz w:val="24"/>
+          <w:szCs w:val="24"/>
+          <w:highlight w:val="yellow"/>
+        </w:rPr>
+        <w:t>possvm</w:t>
+      </w:r>
+      <w:proofErr w:type="spellEnd"/>
+      <w:r>
+        <w:rPr>
+          <w:rFonts w:ascii="Times New Roman" w:hAnsi="Times New Roman" w:cs="Times New Roman"/>
+          <w:sz w:val="24"/>
+          <w:szCs w:val="24"/>
+          <w:highlight w:val="yellow"/>
+        </w:rPr>
+        <w:t xml:space="preserve"> output a rooted or unrooted tree).</w:t>
+      </w:r>
+    </w:p>
+    <w:p>
+      <w:pPr>
+        <w:spacing w:line="360" w:lineRule="auto"/>
+        <w:jc w:val="both"/>
+        <w:rPr>
+          <w:rFonts w:ascii="Times New Roman" w:hAnsi="Times New Roman" w:cs="Times New Roman"/>
+          <w:sz w:val="24"/>
+          <w:szCs w:val="24"/>
+        </w:rPr>
+      </w:pPr>
+      <w:r>
+        <w:rPr>
+          <w:rFonts w:ascii="Times New Roman" w:hAnsi="Times New Roman" w:cs="Times New Roman"/>
+          <w:sz w:val="24"/>
+          <w:szCs w:val="24"/>
         </w:rPr>
         <w:t>The results of the orthogroup identification</w:t>
       </w:r>
@@ -2209,6 +2289,7 @@
           <w:sz w:val="24"/>
           <w:szCs w:val="24"/>
         </w:rPr>
+        <w:lastRenderedPageBreak/>
         <w:t>Overall</w:t>
       </w:r>
       <w:proofErr w:type="gramEnd"/>
@@ -2278,16 +2359,7 @@
           <w:sz w:val="24"/>
           <w:szCs w:val="24"/>
         </w:rPr>
-        <w:t xml:space="preserve">the SDR and RDH families are intermingled, possibly </w:t>
-      </w:r>
-      <w:r>
-        <w:rPr>
-          <w:rFonts w:ascii="Times New Roman" w:hAnsi="Times New Roman" w:cs="Times New Roman"/>
-          <w:sz w:val="24"/>
-          <w:szCs w:val="24"/>
-        </w:rPr>
-        <w:lastRenderedPageBreak/>
-        <w:t>indicating that they belong to a broader orthogroup</w:t>
+        <w:t>the SDR and RDH families are intermingled, possibly indicating that they belong to a broader orthogroup</w:t>
       </w:r>
       <w:r>
         <w:rPr>
@@ -2640,6 +2712,123 @@
           <w:sz w:val="24"/>
           <w:szCs w:val="24"/>
         </w:rPr>
+        <w:lastRenderedPageBreak/>
+        <w:t>Although the genes involved in retinol metabolism may be considered specific</w:t>
+      </w:r>
+      <w:r>
+        <w:rPr>
+          <w:rFonts w:ascii="Times New Roman" w:hAnsi="Times New Roman" w:cs="Times New Roman"/>
+          <w:sz w:val="24"/>
+          <w:szCs w:val="24"/>
+        </w:rPr>
+        <w:t xml:space="preserve"> according to the number of </w:t>
+      </w:r>
+      <w:proofErr w:type="spellStart"/>
+      <w:r>
+        <w:rPr>
+          <w:rFonts w:ascii="Times New Roman" w:hAnsi="Times New Roman" w:cs="Times New Roman"/>
+          <w:sz w:val="24"/>
+          <w:szCs w:val="24"/>
+        </w:rPr>
+        <w:t>kegg</w:t>
+      </w:r>
+      <w:proofErr w:type="spellEnd"/>
+      <w:r>
+        <w:rPr>
+          <w:rFonts w:ascii="Times New Roman" w:hAnsi="Times New Roman" w:cs="Times New Roman"/>
+          <w:sz w:val="24"/>
+          <w:szCs w:val="24"/>
+        </w:rPr>
+        <w:t xml:space="preserve"> pathways it is involved in</w:t>
+      </w:r>
+      <w:r>
+        <w:rPr>
+          <w:rFonts w:ascii="Times New Roman" w:hAnsi="Times New Roman" w:cs="Times New Roman"/>
+          <w:sz w:val="24"/>
+          <w:szCs w:val="24"/>
+        </w:rPr>
+        <w:t xml:space="preserve">, the broad </w:t>
+      </w:r>
+      <w:r>
+        <w:rPr>
+          <w:rFonts w:ascii="Times New Roman" w:hAnsi="Times New Roman" w:cs="Times New Roman"/>
+          <w:sz w:val="24"/>
+          <w:szCs w:val="24"/>
+        </w:rPr>
+        <w:t xml:space="preserve">orthogroup is very broad definetly involved in numerous physiological processes throughout </w:t>
+      </w:r>
+      <w:proofErr w:type="spellStart"/>
+      <w:r>
+        <w:rPr>
+          <w:rFonts w:ascii="Times New Roman" w:hAnsi="Times New Roman" w:cs="Times New Roman"/>
+          <w:sz w:val="24"/>
+          <w:szCs w:val="24"/>
+        </w:rPr>
+        <w:t>eukarya</w:t>
+      </w:r>
+      <w:proofErr w:type="spellEnd"/>
+      <w:r>
+        <w:rPr>
+          <w:rFonts w:ascii="Times New Roman" w:hAnsi="Times New Roman" w:cs="Times New Roman"/>
+          <w:sz w:val="24"/>
+          <w:szCs w:val="24"/>
+        </w:rPr>
+        <w:t>.</w:t>
+      </w:r>
+    </w:p>
+    <w:p>
+      <w:pPr>
+        <w:spacing w:line="360" w:lineRule="auto"/>
+        <w:jc w:val="both"/>
+        <w:rPr>
+          <w:rFonts w:ascii="Times New Roman" w:hAnsi="Times New Roman" w:cs="Times New Roman"/>
+          <w:sz w:val="24"/>
+          <w:szCs w:val="24"/>
+        </w:rPr>
+      </w:pPr>
+      <w:r>
+        <w:rPr>
+          <w:rFonts w:ascii="Times New Roman" w:hAnsi="Times New Roman" w:cs="Times New Roman"/>
+          <w:sz w:val="24"/>
+          <w:szCs w:val="24"/>
+        </w:rPr>
+        <w:t xml:space="preserve">Fig is collapsed in such a way to keep one clade per </w:t>
+      </w:r>
+      <w:proofErr w:type="spellStart"/>
+      <w:r>
+        <w:rPr>
+          <w:rFonts w:ascii="Times New Roman" w:hAnsi="Times New Roman" w:cs="Times New Roman"/>
+          <w:sz w:val="24"/>
+          <w:szCs w:val="24"/>
+        </w:rPr>
+        <w:t>possvm</w:t>
+      </w:r>
+      <w:proofErr w:type="spellEnd"/>
+      <w:r>
+        <w:rPr>
+          <w:rFonts w:ascii="Times New Roman" w:hAnsi="Times New Roman" w:cs="Times New Roman"/>
+          <w:sz w:val="24"/>
+          <w:szCs w:val="24"/>
+        </w:rPr>
+        <w:t xml:space="preserve"> orthogroup.</w:t>
+      </w:r>
+    </w:p>
+    <w:p>
+      <w:pPr>
+        <w:spacing w:line="360" w:lineRule="auto"/>
+        <w:jc w:val="both"/>
+        <w:rPr>
+          <w:rFonts w:ascii="Times New Roman" w:hAnsi="Times New Roman" w:cs="Times New Roman"/>
+          <w:sz w:val="24"/>
+          <w:szCs w:val="24"/>
+        </w:rPr>
+      </w:pPr>
+      <w:r>
+        <w:rPr>
+          <w:rFonts w:ascii="Times New Roman" w:hAnsi="Times New Roman" w:cs="Times New Roman"/>
+          <w:sz w:val="24"/>
+          <w:szCs w:val="24"/>
+        </w:rPr>
         <w:t>DGAT</w:t>
       </w:r>
     </w:p>
@@ -2670,7 +2859,6 @@
           <w:sz w:val="24"/>
           <w:szCs w:val="24"/>
         </w:rPr>
-        <w:lastRenderedPageBreak/>
         <w:t>DGAT2LA4</w:t>
       </w:r>
     </w:p>
@@ -2714,6 +2902,22 @@
           <w:szCs w:val="24"/>
         </w:rPr>
       </w:pPr>
+      <w:r>
+        <w:rPr>
+          <w:rFonts w:ascii="Times New Roman" w:hAnsi="Times New Roman" w:cs="Times New Roman"/>
+          <w:sz w:val="24"/>
+          <w:szCs w:val="24"/>
+        </w:rPr>
+        <w:t>Largest, but more compact groups compared to RDH</w:t>
+      </w:r>
+      <w:r>
+        <w:rPr>
+          <w:rFonts w:ascii="Times New Roman" w:hAnsi="Times New Roman" w:cs="Times New Roman"/>
+          <w:sz w:val="24"/>
+          <w:szCs w:val="24"/>
+        </w:rPr>
+        <w:t>/DHRS.</w:t>
+      </w:r>
     </w:p>
     <w:p>
       <w:pPr>
@@ -2866,6 +3070,50 @@
           <w:color w:val="0070C0"/>
           <w:sz w:val="32"/>
           <w:szCs w:val="32"/>
+        </w:rPr>
+      </w:pPr>
+    </w:p>
+    <w:p>
+      <w:pPr>
+        <w:spacing w:line="360" w:lineRule="auto"/>
+        <w:jc w:val="both"/>
+        <w:rPr>
+          <w:rFonts w:ascii="Times New Roman" w:hAnsi="Times New Roman" w:cs="Times New Roman"/>
+          <w:sz w:val="24"/>
+          <w:szCs w:val="24"/>
+        </w:rPr>
+      </w:pPr>
+      <w:r>
+        <w:rPr>
+          <w:rFonts w:ascii="Times New Roman" w:hAnsi="Times New Roman" w:cs="Times New Roman"/>
+          <w:sz w:val="24"/>
+          <w:szCs w:val="24"/>
+          <w:highlight w:val="yellow"/>
+        </w:rPr>
+        <w:t>Ctenophores are the group with least OGs; could either reflect weird biology or missing data due to incomplete genomes...</w:t>
+      </w:r>
+    </w:p>
+    <w:p>
+      <w:pPr>
+        <w:spacing w:line="360" w:lineRule="auto"/>
+        <w:jc w:val="both"/>
+        <w:rPr>
+          <w:rFonts w:ascii="Times New Roman" w:hAnsi="Times New Roman" w:cs="Times New Roman"/>
+          <w:color w:val="538135" w:themeColor="accent6" w:themeShade="BF"/>
+          <w:sz w:val="24"/>
+          <w:szCs w:val="24"/>
+        </w:rPr>
+      </w:pPr>
+    </w:p>
+    <w:p>
+      <w:pPr>
+        <w:spacing w:line="360" w:lineRule="auto"/>
+        <w:jc w:val="both"/>
+        <w:rPr>
+          <w:rFonts w:ascii="Times New Roman" w:hAnsi="Times New Roman" w:cs="Times New Roman"/>
+          <w:color w:val="538135" w:themeColor="accent6" w:themeShade="BF"/>
+          <w:sz w:val="24"/>
+          <w:szCs w:val="24"/>
         </w:rPr>
       </w:pPr>
     </w:p>

</xml_diff>

<commit_message>
Updates all Figs and notes in manuscript Chapter 4
</commit_message>
<xml_diff>
--- a/4_Evolution_of_retinol_metabolism/Chapter_4_retinol_metabolism.docx
+++ b/4_Evolution_of_retinol_metabolism/Chapter_4_retinol_metabolism.docx
@@ -2234,6 +2234,52 @@
           <w:rFonts w:ascii="Times New Roman" w:hAnsi="Times New Roman" w:cs="Times New Roman"/>
           <w:sz w:val="24"/>
           <w:szCs w:val="24"/>
+          <w:highlight w:val="yellow"/>
+        </w:rPr>
+        <w:t xml:space="preserve">Quickly mention that we found </w:t>
+      </w:r>
+      <w:r>
+        <w:rPr>
+          <w:rFonts w:ascii="Times New Roman" w:hAnsi="Times New Roman" w:cs="Times New Roman"/>
+          <w:sz w:val="24"/>
+          <w:szCs w:val="24"/>
+          <w:highlight w:val="yellow"/>
+        </w:rPr>
+        <w:t>a GK group (or subgroup</w:t>
+      </w:r>
+      <w:proofErr w:type="gramStart"/>
+      <w:r>
+        <w:rPr>
+          <w:rFonts w:ascii="Times New Roman" w:hAnsi="Times New Roman" w:cs="Times New Roman"/>
+          <w:sz w:val="24"/>
+          <w:szCs w:val="24"/>
+          <w:highlight w:val="yellow"/>
+        </w:rPr>
+        <w:t>)</w:t>
+      </w:r>
+      <w:proofErr w:type="gramEnd"/>
+      <w:r>
+        <w:rPr>
+          <w:rFonts w:ascii="Times New Roman" w:hAnsi="Times New Roman" w:cs="Times New Roman"/>
+          <w:sz w:val="24"/>
+          <w:szCs w:val="24"/>
+          <w:highlight w:val="yellow"/>
+        </w:rPr>
+        <w:t xml:space="preserve"> but this gene has nothing to do with retinol metabolism so excluded from further research.</w:t>
+      </w:r>
+      <w:r>
+        <w:rPr>
+          <w:rFonts w:ascii="Times New Roman" w:hAnsi="Times New Roman" w:cs="Times New Roman"/>
+          <w:sz w:val="24"/>
+          <w:szCs w:val="24"/>
+        </w:rPr>
+        <w:t xml:space="preserve"> </w:t>
+      </w:r>
+      <w:r>
+        <w:rPr>
+          <w:rFonts w:ascii="Times New Roman" w:hAnsi="Times New Roman" w:cs="Times New Roman"/>
+          <w:sz w:val="24"/>
+          <w:szCs w:val="24"/>
         </w:rPr>
         <w:t>Table 4.</w:t>
       </w:r>
@@ -2505,6 +2551,225 @@
           <w:szCs w:val="24"/>
         </w:rPr>
       </w:pPr>
+      <w:r>
+        <w:rPr>
+          <w:rFonts w:ascii="Times New Roman" w:hAnsi="Times New Roman" w:cs="Times New Roman"/>
+          <w:sz w:val="24"/>
+          <w:szCs w:val="24"/>
+        </w:rPr>
+        <w:t xml:space="preserve">What is </w:t>
+      </w:r>
+      <w:proofErr w:type="spellStart"/>
+      <w:r>
+        <w:rPr>
+          <w:rFonts w:ascii="Times New Roman" w:hAnsi="Times New Roman" w:cs="Times New Roman"/>
+          <w:sz w:val="24"/>
+          <w:szCs w:val="24"/>
+        </w:rPr>
+        <w:t>retsat</w:t>
+      </w:r>
+      <w:proofErr w:type="spellEnd"/>
+      <w:r>
+        <w:rPr>
+          <w:rFonts w:ascii="Times New Roman" w:hAnsi="Times New Roman" w:cs="Times New Roman"/>
+          <w:sz w:val="24"/>
+          <w:szCs w:val="24"/>
+        </w:rPr>
+        <w:t xml:space="preserve"> (full name etc). How is it positioned in the specificity list.</w:t>
+      </w:r>
+    </w:p>
+    <w:p>
+      <w:pPr>
+        <w:spacing w:line="360" w:lineRule="auto"/>
+        <w:jc w:val="both"/>
+        <w:rPr>
+          <w:rFonts w:ascii="Times New Roman" w:hAnsi="Times New Roman" w:cs="Times New Roman"/>
+          <w:sz w:val="24"/>
+          <w:szCs w:val="24"/>
+          <w:lang w:val="it-IT"/>
+        </w:rPr>
+      </w:pPr>
+      <w:proofErr w:type="spellStart"/>
+      <w:r>
+        <w:rPr>
+          <w:rFonts w:ascii="Times New Roman" w:hAnsi="Times New Roman" w:cs="Times New Roman"/>
+          <w:sz w:val="24"/>
+          <w:szCs w:val="24"/>
+          <w:lang w:val="it-IT"/>
+        </w:rPr>
+        <w:t>Correspondance</w:t>
+      </w:r>
+      <w:proofErr w:type="spellEnd"/>
+      <w:r>
+        <w:rPr>
+          <w:rFonts w:ascii="Times New Roman" w:hAnsi="Times New Roman" w:cs="Times New Roman"/>
+          <w:sz w:val="24"/>
+          <w:szCs w:val="24"/>
+          <w:lang w:val="it-IT"/>
+        </w:rPr>
+        <w:t xml:space="preserve"> </w:t>
+      </w:r>
+      <w:proofErr w:type="spellStart"/>
+      <w:r>
+        <w:rPr>
+          <w:rFonts w:ascii="Times New Roman" w:hAnsi="Times New Roman" w:cs="Times New Roman"/>
+          <w:sz w:val="24"/>
+          <w:szCs w:val="24"/>
+          <w:lang w:val="it-IT"/>
+        </w:rPr>
+        <w:t>broc</w:t>
+      </w:r>
+      <w:proofErr w:type="spellEnd"/>
+      <w:r>
+        <w:rPr>
+          <w:rFonts w:ascii="Times New Roman" w:hAnsi="Times New Roman" w:cs="Times New Roman"/>
+          <w:sz w:val="24"/>
+          <w:szCs w:val="24"/>
+          <w:lang w:val="it-IT"/>
+        </w:rPr>
+        <w:t xml:space="preserve"> vs </w:t>
+      </w:r>
+      <w:proofErr w:type="spellStart"/>
+      <w:r>
+        <w:rPr>
+          <w:rFonts w:ascii="Times New Roman" w:hAnsi="Times New Roman" w:cs="Times New Roman"/>
+          <w:sz w:val="24"/>
+          <w:szCs w:val="24"/>
+          <w:lang w:val="it-IT"/>
+        </w:rPr>
+        <w:t>o</w:t>
+      </w:r>
+      <w:r>
+        <w:rPr>
+          <w:rFonts w:ascii="Times New Roman" w:hAnsi="Times New Roman" w:cs="Times New Roman"/>
+          <w:sz w:val="24"/>
+          <w:szCs w:val="24"/>
+          <w:lang w:val="it-IT"/>
+        </w:rPr>
+        <w:t>rthofinder</w:t>
+      </w:r>
+      <w:proofErr w:type="spellEnd"/>
+      <w:r>
+        <w:rPr>
+          <w:rFonts w:ascii="Times New Roman" w:hAnsi="Times New Roman" w:cs="Times New Roman"/>
+          <w:sz w:val="24"/>
+          <w:szCs w:val="24"/>
+          <w:lang w:val="it-IT"/>
+        </w:rPr>
+        <w:t>.</w:t>
+      </w:r>
+    </w:p>
+    <w:p>
+      <w:pPr>
+        <w:spacing w:line="360" w:lineRule="auto"/>
+        <w:jc w:val="both"/>
+        <w:rPr>
+          <w:rFonts w:ascii="Times New Roman" w:hAnsi="Times New Roman" w:cs="Times New Roman"/>
+          <w:sz w:val="24"/>
+          <w:szCs w:val="24"/>
+        </w:rPr>
+      </w:pPr>
+      <w:r>
+        <w:rPr>
+          <w:rFonts w:ascii="Times New Roman" w:hAnsi="Times New Roman" w:cs="Times New Roman"/>
+          <w:sz w:val="24"/>
+          <w:szCs w:val="24"/>
+        </w:rPr>
+        <w:t xml:space="preserve">How many </w:t>
+      </w:r>
+      <w:proofErr w:type="spellStart"/>
+      <w:r>
+        <w:rPr>
+          <w:rFonts w:ascii="Times New Roman" w:hAnsi="Times New Roman" w:cs="Times New Roman"/>
+          <w:sz w:val="24"/>
+          <w:szCs w:val="24"/>
+        </w:rPr>
+        <w:t>seqs</w:t>
+      </w:r>
+      <w:proofErr w:type="spellEnd"/>
+      <w:r>
+        <w:rPr>
+          <w:rFonts w:ascii="Times New Roman" w:hAnsi="Times New Roman" w:cs="Times New Roman"/>
+          <w:sz w:val="24"/>
+          <w:szCs w:val="24"/>
+        </w:rPr>
+        <w:t xml:space="preserve"> in f</w:t>
+      </w:r>
+      <w:r>
+        <w:rPr>
+          <w:rFonts w:ascii="Times New Roman" w:hAnsi="Times New Roman" w:cs="Times New Roman"/>
+          <w:sz w:val="24"/>
+          <w:szCs w:val="24"/>
+        </w:rPr>
+        <w:t xml:space="preserve">inal OG. </w:t>
+      </w:r>
+    </w:p>
+    <w:p>
+      <w:pPr>
+        <w:spacing w:line="360" w:lineRule="auto"/>
+        <w:jc w:val="both"/>
+        <w:rPr>
+          <w:rFonts w:ascii="Times New Roman" w:hAnsi="Times New Roman" w:cs="Times New Roman"/>
+          <w:sz w:val="24"/>
+          <w:szCs w:val="24"/>
+        </w:rPr>
+      </w:pPr>
+      <w:r>
+        <w:rPr>
+          <w:rFonts w:ascii="Times New Roman" w:hAnsi="Times New Roman" w:cs="Times New Roman"/>
+          <w:sz w:val="24"/>
+          <w:szCs w:val="24"/>
+        </w:rPr>
+        <w:t xml:space="preserve">Describe </w:t>
+      </w:r>
+      <w:proofErr w:type="spellStart"/>
+      <w:r>
+        <w:rPr>
+          <w:rFonts w:ascii="Times New Roman" w:hAnsi="Times New Roman" w:cs="Times New Roman"/>
+          <w:sz w:val="24"/>
+          <w:szCs w:val="24"/>
+        </w:rPr>
+        <w:t>possvm</w:t>
+      </w:r>
+      <w:proofErr w:type="spellEnd"/>
+      <w:r>
+        <w:rPr>
+          <w:rFonts w:ascii="Times New Roman" w:hAnsi="Times New Roman" w:cs="Times New Roman"/>
+          <w:sz w:val="24"/>
+          <w:szCs w:val="24"/>
+        </w:rPr>
+        <w:t xml:space="preserve"> and </w:t>
+      </w:r>
+      <w:proofErr w:type="spellStart"/>
+      <w:r>
+        <w:rPr>
+          <w:rFonts w:ascii="Times New Roman" w:hAnsi="Times New Roman" w:cs="Times New Roman"/>
+          <w:sz w:val="24"/>
+          <w:szCs w:val="24"/>
+        </w:rPr>
+        <w:t>generax</w:t>
+      </w:r>
+      <w:proofErr w:type="spellEnd"/>
+      <w:r>
+        <w:rPr>
+          <w:rFonts w:ascii="Times New Roman" w:hAnsi="Times New Roman" w:cs="Times New Roman"/>
+          <w:sz w:val="24"/>
+          <w:szCs w:val="24"/>
+        </w:rPr>
+        <w:t>..</w:t>
+      </w:r>
+    </w:p>
+    <w:p>
+      <w:pPr>
+        <w:spacing w:line="360" w:lineRule="auto"/>
+        <w:jc w:val="both"/>
+        <w:rPr>
+          <w:rFonts w:ascii="Times New Roman" w:hAnsi="Times New Roman" w:cs="Times New Roman"/>
+          <w:sz w:val="24"/>
+          <w:szCs w:val="24"/>
+          <w:lang w:val="it-IT"/>
+        </w:rPr>
+      </w:pPr>
     </w:p>
     <w:p>
       <w:pPr>
@@ -2535,6 +2800,53 @@
           <w:szCs w:val="24"/>
         </w:rPr>
       </w:pPr>
+      <w:proofErr w:type="spellStart"/>
+      <w:r>
+        <w:rPr>
+          <w:rFonts w:ascii="Times New Roman" w:hAnsi="Times New Roman" w:cs="Times New Roman"/>
+          <w:sz w:val="24"/>
+          <w:szCs w:val="24"/>
+        </w:rPr>
+        <w:t>Orthrogroup</w:t>
+      </w:r>
+      <w:proofErr w:type="spellEnd"/>
+      <w:r>
+        <w:rPr>
+          <w:rFonts w:ascii="Times New Roman" w:hAnsi="Times New Roman" w:cs="Times New Roman"/>
+          <w:sz w:val="24"/>
+          <w:szCs w:val="24"/>
+        </w:rPr>
+        <w:t xml:space="preserve"> </w:t>
+      </w:r>
+      <w:proofErr w:type="gramStart"/>
+      <w:r>
+        <w:rPr>
+          <w:rFonts w:ascii="Times New Roman" w:hAnsi="Times New Roman" w:cs="Times New Roman"/>
+          <w:sz w:val="24"/>
+          <w:szCs w:val="24"/>
+        </w:rPr>
+        <w:t>actually includes</w:t>
+      </w:r>
+      <w:proofErr w:type="gramEnd"/>
+      <w:r>
+        <w:rPr>
+          <w:rFonts w:ascii="Times New Roman" w:hAnsi="Times New Roman" w:cs="Times New Roman"/>
+          <w:sz w:val="24"/>
+          <w:szCs w:val="24"/>
+        </w:rPr>
+        <w:t xml:space="preserve"> all PNPLA not just PNPLA4..</w:t>
+      </w:r>
+    </w:p>
+    <w:p>
+      <w:pPr>
+        <w:spacing w:line="360" w:lineRule="auto"/>
+        <w:jc w:val="both"/>
+        <w:rPr>
+          <w:rFonts w:ascii="Times New Roman" w:hAnsi="Times New Roman" w:cs="Times New Roman"/>
+          <w:sz w:val="24"/>
+          <w:szCs w:val="24"/>
+        </w:rPr>
+      </w:pPr>
     </w:p>
     <w:p>
       <w:pPr>
@@ -2595,6 +2907,25 @@
           <w:szCs w:val="24"/>
         </w:rPr>
       </w:pPr>
+      <w:r>
+        <w:rPr>
+          <w:rFonts w:ascii="Times New Roman" w:hAnsi="Times New Roman" w:cs="Times New Roman"/>
+          <w:sz w:val="24"/>
+          <w:szCs w:val="24"/>
+        </w:rPr>
+        <w:t>BCMO1 (also known as BCO1)...</w:t>
+      </w:r>
+    </w:p>
+    <w:p>
+      <w:pPr>
+        <w:spacing w:line="360" w:lineRule="auto"/>
+        <w:jc w:val="both"/>
+        <w:rPr>
+          <w:rFonts w:ascii="Times New Roman" w:hAnsi="Times New Roman" w:cs="Times New Roman"/>
+          <w:sz w:val="24"/>
+          <w:szCs w:val="24"/>
+        </w:rPr>
+      </w:pPr>
     </w:p>
     <w:p>
       <w:pPr>
@@ -2642,7 +2973,15 @@
           <w:sz w:val="24"/>
           <w:szCs w:val="24"/>
         </w:rPr>
-        <w:t>RDH/SDR</w:t>
+        <w:t>RDH/</w:t>
+      </w:r>
+      <w:r>
+        <w:rPr>
+          <w:rFonts w:ascii="Times New Roman" w:hAnsi="Times New Roman" w:cs="Times New Roman"/>
+          <w:sz w:val="24"/>
+          <w:szCs w:val="24"/>
+        </w:rPr>
+        <w:t>DHRS</w:t>
       </w:r>
     </w:p>
     <w:p>
@@ -2823,6 +3162,17 @@
           <w:szCs w:val="24"/>
         </w:rPr>
       </w:pPr>
+    </w:p>
+    <w:p>
+      <w:pPr>
+        <w:spacing w:line="360" w:lineRule="auto"/>
+        <w:jc w:val="both"/>
+        <w:rPr>
+          <w:rFonts w:ascii="Times New Roman" w:hAnsi="Times New Roman" w:cs="Times New Roman"/>
+          <w:sz w:val="24"/>
+          <w:szCs w:val="24"/>
+        </w:rPr>
+      </w:pPr>
       <w:r>
         <w:rPr>
           <w:rFonts w:ascii="Times New Roman" w:hAnsi="Times New Roman" w:cs="Times New Roman"/>
@@ -2831,6 +3181,14 @@
         </w:rPr>
         <w:t>DGAT</w:t>
       </w:r>
+      <w:r>
+        <w:rPr>
+          <w:rFonts w:ascii="Times New Roman" w:hAnsi="Times New Roman" w:cs="Times New Roman"/>
+          <w:sz w:val="24"/>
+          <w:szCs w:val="24"/>
+        </w:rPr>
+        <w:t>1</w:t>
+      </w:r>
     </w:p>
     <w:p>
       <w:pPr>
@@ -2872,6 +3230,52 @@
           <w:szCs w:val="24"/>
         </w:rPr>
       </w:pPr>
+      <w:r>
+        <w:rPr>
+          <w:rFonts w:ascii="Times New Roman" w:hAnsi="Times New Roman" w:cs="Times New Roman"/>
+          <w:sz w:val="24"/>
+          <w:szCs w:val="24"/>
+        </w:rPr>
+        <w:t>Also known as AWAT2...</w:t>
+      </w:r>
+    </w:p>
+    <w:p>
+      <w:pPr>
+        <w:spacing w:line="360" w:lineRule="auto"/>
+        <w:jc w:val="both"/>
+        <w:rPr>
+          <w:rFonts w:ascii="Times New Roman" w:hAnsi="Times New Roman" w:cs="Times New Roman"/>
+          <w:sz w:val="24"/>
+          <w:szCs w:val="24"/>
+        </w:rPr>
+      </w:pPr>
+      <w:r>
+        <w:rPr>
+          <w:rFonts w:ascii="Times New Roman" w:hAnsi="Times New Roman" w:cs="Times New Roman"/>
+          <w:sz w:val="24"/>
+          <w:szCs w:val="24"/>
+        </w:rPr>
+        <w:t>...Belongs to a broader OG that includes DGAT2. But is clearly distinct from DGAT1</w:t>
+      </w:r>
+      <w:r>
+        <w:rPr>
+          <w:rFonts w:ascii="Times New Roman" w:hAnsi="Times New Roman" w:cs="Times New Roman"/>
+          <w:sz w:val="24"/>
+          <w:szCs w:val="24"/>
+        </w:rPr>
+        <w:t xml:space="preserve"> (see above).</w:t>
+      </w:r>
+    </w:p>
+    <w:p>
+      <w:pPr>
+        <w:spacing w:line="360" w:lineRule="auto"/>
+        <w:jc w:val="both"/>
+        <w:rPr>
+          <w:rFonts w:ascii="Times New Roman" w:hAnsi="Times New Roman" w:cs="Times New Roman"/>
+          <w:sz w:val="24"/>
+          <w:szCs w:val="24"/>
+        </w:rPr>
+      </w:pPr>
     </w:p>
     <w:p>
       <w:pPr>
@@ -2918,6 +3322,17 @@
         </w:rPr>
         <w:t>/DHRS.</w:t>
       </w:r>
+    </w:p>
+    <w:p>
+      <w:pPr>
+        <w:spacing w:line="360" w:lineRule="auto"/>
+        <w:jc w:val="both"/>
+        <w:rPr>
+          <w:rFonts w:ascii="Times New Roman" w:hAnsi="Times New Roman" w:cs="Times New Roman"/>
+          <w:sz w:val="24"/>
+          <w:szCs w:val="24"/>
+        </w:rPr>
+      </w:pPr>
     </w:p>
     <w:p>
       <w:pPr>
@@ -3072,6 +3487,65 @@
           <w:szCs w:val="32"/>
         </w:rPr>
       </w:pPr>
+    </w:p>
+    <w:p>
+      <w:pPr>
+        <w:spacing w:line="360" w:lineRule="auto"/>
+        <w:jc w:val="both"/>
+        <w:rPr>
+          <w:rFonts w:ascii="Times New Roman" w:hAnsi="Times New Roman" w:cs="Times New Roman"/>
+          <w:sz w:val="24"/>
+          <w:szCs w:val="24"/>
+          <w:highlight w:val="yellow"/>
+        </w:rPr>
+      </w:pPr>
+      <w:r>
+        <w:rPr>
+          <w:rFonts w:ascii="Times New Roman" w:hAnsi="Times New Roman" w:cs="Times New Roman"/>
+          <w:sz w:val="24"/>
+          <w:szCs w:val="24"/>
+          <w:highlight w:val="yellow"/>
+        </w:rPr>
+        <w:t xml:space="preserve">Summary of results. Answer questions posed in intro! Example of relationships </w:t>
+      </w:r>
+      <w:proofErr w:type="spellStart"/>
+      <w:r>
+        <w:rPr>
+          <w:rFonts w:ascii="Times New Roman" w:hAnsi="Times New Roman" w:cs="Times New Roman"/>
+          <w:sz w:val="24"/>
+          <w:szCs w:val="24"/>
+          <w:highlight w:val="yellow"/>
+        </w:rPr>
+        <w:t>amongs</w:t>
+      </w:r>
+      <w:proofErr w:type="spellEnd"/>
+      <w:r>
+        <w:rPr>
+          <w:rFonts w:ascii="Times New Roman" w:hAnsi="Times New Roman" w:cs="Times New Roman"/>
+          <w:sz w:val="24"/>
+          <w:szCs w:val="24"/>
+          <w:highlight w:val="yellow"/>
+        </w:rPr>
+        <w:t xml:space="preserve"> groups: DGAT1 vs DGAT2L4; </w:t>
+      </w:r>
+      <w:r>
+        <w:rPr>
+          <w:rFonts w:ascii="Times New Roman" w:hAnsi="Times New Roman" w:cs="Times New Roman"/>
+          <w:sz w:val="24"/>
+          <w:szCs w:val="24"/>
+          <w:highlight w:val="yellow"/>
+        </w:rPr>
+        <w:t xml:space="preserve">closeness between RDH+DHRS and some components of </w:t>
+      </w:r>
+      <w:r>
+        <w:rPr>
+          <w:rFonts w:ascii="Times New Roman" w:hAnsi="Times New Roman" w:cs="Times New Roman"/>
+          <w:sz w:val="24"/>
+          <w:szCs w:val="24"/>
+          <w:highlight w:val="yellow"/>
+        </w:rPr>
+        <w:t>ADH group (see fig 4.2)...</w:t>
+      </w:r>
     </w:p>
     <w:p>
       <w:pPr>

</xml_diff>